<commit_message>
update cv with media
</commit_message>
<xml_diff>
--- a/ryan-cv.docx
+++ b/ryan-cv.docx
@@ -472,7 +472,7 @@
               </wp:inline>
             </w:drawing>
           </mc:Choice>
-          <mc:Fallback xmlns:mv="urn:schemas-microsoft-com:mac:vml" xmlns:mo="http://schemas.microsoft.com/office/mac/office/2008/main">
+          <mc:Fallback xmlns:mo="http://schemas.microsoft.com/office/mac/office/2008/main" xmlns:mv="urn:schemas-microsoft-com:mac:vml">
             <w:pict>
               <v:group w14:anchorId="4C3301D4" id="Group 4" o:spid="_x0000_s1026" style="width:466.7pt;height:14.9pt;flip:y;mso-position-horizontal-relative:char;mso-position-vertical-relative:line" coordsize="9370,10" o:gfxdata="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">
                 <v:line id="Line 3" o:spid="_x0000_s1027" style="position:absolute;visibility:visible;mso-wrap-style:square" from="5,5" to="9365,5" o:connectortype="straight" o:gfxdata="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" strokeweight="6324emu"/>
@@ -6413,6 +6413,7 @@
         <w:spacing w:before="3"/>
         <w:rPr>
           <w:rFonts w:ascii="Arial" w:eastAsia="Times New Roman" w:hAnsi="Arial" w:cs="Arial"/>
+          <w:sz w:val="20"/>
           <w:szCs w:val="20"/>
         </w:rPr>
       </w:pPr>
@@ -6497,6 +6498,8 @@
       <w:pPr>
         <w:rPr>
           <w:rFonts w:ascii="Arial" w:eastAsia="Arial" w:hAnsi="Arial" w:cs="Times New Roman"/>
+          <w:sz w:val="20"/>
+          <w:szCs w:val="20"/>
         </w:rPr>
       </w:pPr>
     </w:p>
@@ -6972,8 +6975,17 @@
           <w:sz w:val="20"/>
           <w:szCs w:val="20"/>
         </w:rPr>
+        <w:t xml:space="preserve">Lee, J., Elmore, R., and Jones, W. (2011). Statistical Modeling of Photovoltaic Reliability Using </w:t>
+      </w:r>
+      <w:r>
+        <w:rPr>
+          <w:rFonts w:ascii="Arial" w:eastAsia="Times New Roman" w:hAnsi="Arial" w:cs="Arial"/>
+          <w:w w:val="105"/>
+          <w:sz w:val="20"/>
+          <w:szCs w:val="20"/>
+        </w:rPr>
         <w:lastRenderedPageBreak/>
-        <w:t xml:space="preserve">Lee, J., Elmore, R., and Jones, W. (2011). Statistical Modeling of Photovoltaic Reliability Using Accelerated Degradation </w:t>
+        <w:t xml:space="preserve">Accelerated Degradation </w:t>
       </w:r>
       <w:r>
         <w:rPr>
@@ -8323,10 +8335,12 @@
         <w:autoSpaceDE w:val="0"/>
         <w:autoSpaceDN w:val="0"/>
         <w:spacing w:line="249" w:lineRule="auto"/>
-        <w:ind w:left="119" w:right="117"/>
+        <w:ind w:right="117"/>
         <w:jc w:val="both"/>
         <w:rPr>
           <w:rFonts w:ascii="Arial" w:eastAsia="Arial" w:hAnsi="Arial" w:cs="Arial"/>
+          <w:sz w:val="20"/>
+          <w:szCs w:val="20"/>
         </w:rPr>
       </w:pPr>
     </w:p>
@@ -8359,7 +8373,7 @@
         <w:autoSpaceDE w:val="0"/>
         <w:autoSpaceDN w:val="0"/>
         <w:spacing w:before="168" w:line="249" w:lineRule="auto"/>
-        <w:ind w:right="118"/>
+        <w:ind w:left="540" w:right="118" w:hanging="421"/>
         <w:jc w:val="both"/>
         <w:rPr>
           <w:rFonts w:ascii="Arial" w:eastAsia="Arial" w:hAnsi="Arial" w:cs="Arial"/>
@@ -8488,9 +8502,10 @@
     </w:p>
     <w:p>
       <w:pPr>
-        <w:ind w:firstLine="90"/>
         <w:rPr>
           <w:rFonts w:ascii="Arial" w:eastAsia="Arial" w:hAnsi="Arial" w:cs="Times New Roman"/>
+          <w:sz w:val="20"/>
+          <w:szCs w:val="20"/>
         </w:rPr>
       </w:pPr>
     </w:p>
@@ -8513,6 +8528,37 @@
           <w:rFonts w:ascii="Arial" w:eastAsia="Arial" w:hAnsi="Arial" w:cs="Times New Roman"/>
         </w:rPr>
         <w:t xml:space="preserve"> Papers</w:t>
+      </w:r>
+    </w:p>
+    <w:p>
+      <w:pPr>
+        <w:rPr>
+          <w:rFonts w:ascii="Arial" w:eastAsia="Arial" w:hAnsi="Arial" w:cs="Arial"/>
+          <w:w w:val="105"/>
+          <w:sz w:val="20"/>
+        </w:rPr>
+      </w:pPr>
+    </w:p>
+    <w:p>
+      <w:pPr>
+        <w:pStyle w:val="ListParagraph"/>
+        <w:numPr>
+          <w:ilvl w:val="0"/>
+          <w:numId w:val="25"/>
+        </w:numPr>
+        <w:ind w:left="475"/>
+        <w:rPr>
+          <w:rFonts w:ascii="Arial" w:eastAsia="Arial" w:hAnsi="Arial" w:cs="Times New Roman"/>
+          <w:sz w:val="24"/>
+        </w:rPr>
+      </w:pPr>
+      <w:r>
+        <w:rPr>
+          <w:rFonts w:ascii="Arial" w:eastAsia="Arial" w:hAnsi="Arial" w:cs="Arial"/>
+          <w:w w:val="105"/>
+          <w:sz w:val="20"/>
+        </w:rPr>
+        <w:t>Scharf, H., Elmore, R., and Gruchalla, K. (2014). Prioritized data compression using wavelets. arXiv:1407.2954</w:t>
       </w:r>
     </w:p>
     <w:p>
@@ -8520,35 +8566,7 @@
         <w:widowControl w:val="0"/>
         <w:numPr>
           <w:ilvl w:val="0"/>
-          <w:numId w:val="8"/>
-        </w:numPr>
-        <w:autoSpaceDE w:val="0"/>
-        <w:autoSpaceDN w:val="0"/>
-        <w:spacing w:before="168" w:line="249" w:lineRule="auto"/>
-        <w:ind w:right="118"/>
-        <w:jc w:val="both"/>
-        <w:rPr>
-          <w:rFonts w:ascii="Arial" w:eastAsia="Arial" w:hAnsi="Arial" w:cs="Arial"/>
-          <w:sz w:val="20"/>
-          <w:szCs w:val="22"/>
-        </w:rPr>
-      </w:pPr>
-      <w:r>
-        <w:rPr>
-          <w:rFonts w:ascii="Arial" w:eastAsia="Arial" w:hAnsi="Arial" w:cs="Arial"/>
-          <w:w w:val="105"/>
-          <w:sz w:val="20"/>
-          <w:szCs w:val="22"/>
-        </w:rPr>
-        <w:t>Scharf, H., Elmore, R., and Gruchalla, K. (2014). Prioritized data compression using wavelets. arXiv:1407.2954</w:t>
-      </w:r>
-    </w:p>
-    <w:p>
-      <w:pPr>
-        <w:widowControl w:val="0"/>
-        <w:numPr>
-          <w:ilvl w:val="0"/>
-          <w:numId w:val="8"/>
+          <w:numId w:val="25"/>
         </w:numPr>
         <w:autoSpaceDE w:val="0"/>
         <w:autoSpaceDN w:val="0"/>
@@ -8584,9 +8602,125 @@
     </w:p>
     <w:p>
       <w:pPr>
-        <w:ind w:firstLine="90"/>
         <w:rPr>
           <w:rFonts w:ascii="Arial" w:eastAsia="Arial" w:hAnsi="Arial" w:cs="Times New Roman"/>
+          <w:sz w:val="20"/>
+          <w:szCs w:val="20"/>
+        </w:rPr>
+      </w:pPr>
+    </w:p>
+    <w:p>
+      <w:pPr>
+        <w:rPr>
+          <w:rFonts w:ascii="Arial" w:eastAsia="Arial" w:hAnsi="Arial" w:cs="Times New Roman"/>
+        </w:rPr>
+      </w:pPr>
+      <w:r>
+        <w:rPr>
+          <w:rFonts w:ascii="Arial" w:eastAsia="Arial" w:hAnsi="Arial" w:cs="Times New Roman"/>
+        </w:rPr>
+        <w:t>Media</w:t>
+      </w:r>
+    </w:p>
+    <w:p>
+      <w:pPr>
+        <w:rPr>
+          <w:rFonts w:ascii="Arial" w:eastAsia="Arial" w:hAnsi="Arial" w:cs="Arial"/>
+          <w:w w:val="105"/>
+          <w:sz w:val="20"/>
+        </w:rPr>
+      </w:pPr>
+    </w:p>
+    <w:p>
+      <w:pPr>
+        <w:pStyle w:val="ListParagraph"/>
+        <w:numPr>
+          <w:ilvl w:val="0"/>
+          <w:numId w:val="28"/>
+        </w:numPr>
+        <w:ind w:left="475"/>
+        <w:rPr>
+          <w:rFonts w:ascii="Arial" w:eastAsia="Arial" w:hAnsi="Arial" w:cs="Times New Roman"/>
+          <w:sz w:val="24"/>
+        </w:rPr>
+      </w:pPr>
+      <w:r>
+        <w:rPr>
+          <w:rFonts w:ascii="Arial" w:eastAsia="Arial" w:hAnsi="Arial" w:cs="Arial"/>
+          <w:w w:val="105"/>
+          <w:sz w:val="20"/>
+        </w:rPr>
+        <w:t xml:space="preserve">CCTV News Appearance (March 21, 2019). </w:t>
+      </w:r>
+      <w:hyperlink r:id="rId18" w:history="1">
+        <w:r>
+          <w:rPr>
+            <w:rStyle w:val="Hyperlink"/>
+            <w:rFonts w:ascii="Arial" w:eastAsia="Arial" w:hAnsi="Arial" w:cs="Arial"/>
+            <w:w w:val="105"/>
+            <w:sz w:val="20"/>
+          </w:rPr>
+          <w:t>http://bit.ly/2TZW5rJ</w:t>
+        </w:r>
+      </w:hyperlink>
+      <w:r>
+        <w:rPr>
+          <w:rFonts w:ascii="Arial" w:eastAsia="Arial" w:hAnsi="Arial" w:cs="Arial"/>
+          <w:w w:val="105"/>
+          <w:sz w:val="20"/>
+        </w:rPr>
+        <w:t xml:space="preserve">  </w:t>
+      </w:r>
+    </w:p>
+    <w:p>
+      <w:pPr>
+        <w:pStyle w:val="ListParagraph"/>
+        <w:numPr>
+          <w:ilvl w:val="0"/>
+          <w:numId w:val="28"/>
+        </w:numPr>
+        <w:spacing w:before="120" w:line="250" w:lineRule="auto"/>
+        <w:ind w:left="475"/>
+        <w:contextualSpacing w:val="0"/>
+        <w:rPr>
+          <w:rFonts w:ascii="Arial" w:eastAsia="Arial" w:hAnsi="Arial" w:cs="Times New Roman"/>
+          <w:sz w:val="24"/>
+        </w:rPr>
+      </w:pPr>
+      <w:r>
+        <w:rPr>
+          <w:rFonts w:ascii="Arial" w:eastAsia="Arial" w:hAnsi="Arial" w:cs="Times New Roman"/>
+          <w:sz w:val="20"/>
+          <w:szCs w:val="20"/>
+        </w:rPr>
+        <w:t xml:space="preserve">9 News Appearance (Feb 2, 2019). </w:t>
+      </w:r>
+      <w:hyperlink r:id="rId19" w:history="1">
+        <w:r>
+          <w:rPr>
+            <w:rStyle w:val="Hyperlink"/>
+            <w:rFonts w:ascii="Arial" w:eastAsia="Arial" w:hAnsi="Arial" w:cs="Times New Roman"/>
+            <w:sz w:val="20"/>
+            <w:szCs w:val="20"/>
+          </w:rPr>
+          <w:t>http://bit.ly/2U2tAd1</w:t>
+        </w:r>
+      </w:hyperlink>
+      <w:r>
+        <w:rPr>
+          <w:rFonts w:ascii="Arial" w:eastAsia="Arial" w:hAnsi="Arial" w:cs="Times New Roman"/>
+          <w:sz w:val="20"/>
+          <w:szCs w:val="20"/>
+        </w:rPr>
+        <w:t xml:space="preserve"> </w:t>
+      </w:r>
+    </w:p>
+    <w:p>
+      <w:pPr>
+        <w:rPr>
+          <w:rFonts w:ascii="Arial" w:eastAsia="Arial" w:hAnsi="Arial" w:cs="Times New Roman"/>
+          <w:sz w:val="20"/>
+          <w:szCs w:val="20"/>
         </w:rPr>
       </w:pPr>
     </w:p>
@@ -8704,6 +8838,8 @@
         <w:autoSpaceDN w:val="0"/>
         <w:rPr>
           <w:rFonts w:ascii="Arial" w:eastAsia="Times New Roman" w:hAnsi="Arial" w:cs="Arial"/>
+          <w:sz w:val="20"/>
+          <w:szCs w:val="20"/>
         </w:rPr>
       </w:pPr>
     </w:p>
@@ -9228,7 +9364,19 @@
           <w:sz w:val="20"/>
           <w:szCs w:val="20"/>
         </w:rPr>
-        <w:t>“The ’Hot Hand’ Effect on the PGA Tour: Does it Exist?” Presented at University of Colorado, Denver, Department of Mathematical and Statistical Sciences, April 2016.</w:t>
+        <w:t xml:space="preserve">“The ’Hot Hand’ Effect on the PGA Tour: Does it Exist?” Presented at University of Colorado, </w:t>
+      </w:r>
+      <w:bookmarkStart w:id="0" w:name="_GoBack"/>
+      <w:bookmarkEnd w:id="0"/>
+      <w:r>
+        <w:rPr>
+          <w:rFonts w:ascii="Arial" w:eastAsia="Times New Roman" w:hAnsi="Arial" w:cs="Arial"/>
+          <w:w w:val="110"/>
+          <w:sz w:val="20"/>
+          <w:szCs w:val="20"/>
+        </w:rPr>
+        <w:lastRenderedPageBreak/>
+        <w:t>Denver, Department of Mathematical and Statistical Sciences, April 2016.</w:t>
       </w:r>
     </w:p>
     <w:p>
@@ -9324,7 +9472,6 @@
           <w:sz w:val="20"/>
           <w:szCs w:val="20"/>
         </w:rPr>
-        <w:lastRenderedPageBreak/>
         <w:t>“Predicting Who Will Make the NBA Playoffs” Presented at the University of Denver, Department of Business Information and Analytics, January 2015.</w:t>
       </w:r>
     </w:p>
@@ -11132,6 +11279,7 @@
           <w:sz w:val="20"/>
           <w:szCs w:val="20"/>
         </w:rPr>
+        <w:lastRenderedPageBreak/>
         <w:t>“A</w:t>
       </w:r>
       <w:r>
@@ -11753,6 +11901,18 @@
     </w:p>
     <w:p>
       <w:pPr>
+        <w:widowControl w:val="0"/>
+        <w:autoSpaceDE w:val="0"/>
+        <w:autoSpaceDN w:val="0"/>
+        <w:rPr>
+          <w:rFonts w:ascii="Arial" w:eastAsia="Times New Roman" w:hAnsi="Arial" w:cs="Arial"/>
+          <w:sz w:val="20"/>
+          <w:szCs w:val="20"/>
+        </w:rPr>
+      </w:pPr>
+    </w:p>
+    <w:p>
+      <w:pPr>
         <w:rPr>
           <w:rFonts w:ascii="Arial" w:eastAsia="Arial" w:hAnsi="Arial" w:cs="Times New Roman"/>
         </w:rPr>
@@ -11761,7 +11921,6 @@
         <w:rPr>
           <w:rFonts w:ascii="Arial" w:eastAsia="Arial" w:hAnsi="Arial" w:cs="Times New Roman"/>
         </w:rPr>
-        <w:lastRenderedPageBreak/>
         <w:t xml:space="preserve">Academic and Industry </w:t>
       </w:r>
       <w:r>
@@ -14116,7 +14275,17 @@
           <w:sz w:val="20"/>
           <w:szCs w:val="20"/>
         </w:rPr>
-        <w:t>Workshop on Developments and Challenges in Mixture Models, Bump Hunting and Measurement Error Models, Cleveland, OH, June 2002. “Estimating finite mixture cumulative distribution functions using multinomial mixtures.”</w:t>
+        <w:t xml:space="preserve">Workshop on Developments and Challenges in Mixture Models, Bump Hunting and Measurement Error Models, Cleveland, OH, June 2002. “Estimating finite mixture cumulative </w:t>
+      </w:r>
+      <w:r>
+        <w:rPr>
+          <w:rFonts w:ascii="Arial" w:eastAsia="Times New Roman" w:hAnsi="Arial" w:cs="Arial"/>
+          <w:w w:val="105"/>
+          <w:sz w:val="20"/>
+          <w:szCs w:val="20"/>
+        </w:rPr>
+        <w:lastRenderedPageBreak/>
+        <w:t>distribution functions using multinomial mixtures.”</w:t>
       </w:r>
     </w:p>
     <w:p>
@@ -14375,7 +14544,6 @@
           <w:sz w:val="20"/>
           <w:szCs w:val="20"/>
         </w:rPr>
-        <w:lastRenderedPageBreak/>
         <w:t>nonparametric</w:t>
       </w:r>
       <w:r>
@@ -14625,14 +14793,14 @@
         </w:rPr>
         <w:t>correlation.”</w:t>
       </w:r>
-      <w:bookmarkStart w:id="0" w:name="_GoBack"/>
-      <w:bookmarkEnd w:id="0"/>
     </w:p>
     <w:p>
       <w:pPr>
         <w:ind w:firstLine="90"/>
         <w:rPr>
           <w:rFonts w:ascii="Arial" w:eastAsia="Arial" w:hAnsi="Arial" w:cs="Times New Roman"/>
+          <w:sz w:val="20"/>
+          <w:szCs w:val="20"/>
         </w:rPr>
       </w:pPr>
     </w:p>
@@ -15713,6 +15881,7 @@
         <w:spacing w:before="3"/>
         <w:rPr>
           <w:rFonts w:ascii="Arial" w:eastAsia="Times New Roman" w:hAnsi="Arial" w:cs="Arial"/>
+          <w:sz w:val="20"/>
           <w:szCs w:val="20"/>
         </w:rPr>
       </w:pPr>
@@ -15920,6 +16089,7 @@
           <w:sz w:val="20"/>
           <w:szCs w:val="20"/>
         </w:rPr>
+        <w:lastRenderedPageBreak/>
         <w:t>Amy</w:t>
       </w:r>
       <w:r>
@@ -16392,7 +16562,6 @@
           <w:sz w:val="20"/>
           <w:szCs w:val="20"/>
         </w:rPr>
-        <w:lastRenderedPageBreak/>
         <w:t>Ameer Hamza Janjua</w:t>
       </w:r>
       <w:r>
@@ -19241,6 +19410,8 @@
         <w:ind w:firstLine="90"/>
         <w:rPr>
           <w:rFonts w:ascii="Arial" w:eastAsia="Arial" w:hAnsi="Arial" w:cs="Times New Roman"/>
+          <w:sz w:val="20"/>
+          <w:szCs w:val="20"/>
         </w:rPr>
       </w:pPr>
     </w:p>
@@ -19371,6 +19542,7 @@
           <w:sz w:val="20"/>
           <w:szCs w:val="20"/>
         </w:rPr>
+        <w:lastRenderedPageBreak/>
         <w:t>Secretary for CO/WY Chapter of the ASA</w:t>
       </w:r>
     </w:p>
@@ -19484,7 +19656,6 @@
           <w:w w:val="105"/>
           <w:sz w:val="20"/>
         </w:rPr>
-        <w:lastRenderedPageBreak/>
         <w:t xml:space="preserve">Associate Editor for </w:t>
       </w:r>
       <w:r>
@@ -19754,6 +19925,8 @@
         <w:ind w:firstLine="90"/>
         <w:rPr>
           <w:rFonts w:ascii="Arial" w:eastAsia="Arial" w:hAnsi="Arial" w:cs="Times New Roman"/>
+          <w:sz w:val="20"/>
+          <w:szCs w:val="20"/>
         </w:rPr>
       </w:pPr>
     </w:p>
@@ -21451,6 +21624,8 @@
       <w:pPr>
         <w:rPr>
           <w:rFonts w:ascii="Arial" w:eastAsia="Arial" w:hAnsi="Arial" w:cs="Times New Roman"/>
+          <w:sz w:val="20"/>
+          <w:szCs w:val="20"/>
         </w:rPr>
       </w:pPr>
     </w:p>
@@ -21501,12 +21676,12 @@
       </w:pPr>
     </w:p>
     <w:sectPr>
-      <w:headerReference w:type="even" r:id="rId18"/>
-      <w:headerReference w:type="default" r:id="rId19"/>
-      <w:footerReference w:type="even" r:id="rId20"/>
-      <w:footerReference w:type="default" r:id="rId21"/>
-      <w:headerReference w:type="first" r:id="rId22"/>
-      <w:footerReference w:type="first" r:id="rId23"/>
+      <w:headerReference w:type="even" r:id="rId20"/>
+      <w:headerReference w:type="default" r:id="rId21"/>
+      <w:footerReference w:type="even" r:id="rId22"/>
+      <w:footerReference w:type="default" r:id="rId23"/>
+      <w:headerReference w:type="first" r:id="rId24"/>
+      <w:footerReference w:type="first" r:id="rId25"/>
       <w:pgSz w:w="12240" w:h="15840"/>
       <w:pgMar w:top="1440" w:right="1440" w:bottom="1800" w:left="1440" w:header="720" w:footer="216" w:gutter="0"/>
       <w:cols w:space="720"/>
@@ -22145,6 +22320,95 @@
     </w:lvl>
   </w:abstractNum>
   <w:abstractNum w:abstractNumId="5" w15:restartNumberingAfterBreak="0">
+    <w:nsid w:val="0F9A45EF"/>
+    <w:multiLevelType w:val="hybridMultilevel"/>
+    <w:tmpl w:val="CE9850AE"/>
+    <w:lvl w:ilvl="0" w:tplc="FE084232">
+      <w:start w:val="1"/>
+      <w:numFmt w:val="decimal"/>
+      <w:lvlText w:val="%1."/>
+      <w:lvlJc w:val="left"/>
+      <w:pPr>
+        <w:ind w:left="360" w:hanging="360"/>
+      </w:pPr>
+      <w:rPr>
+        <w:rFonts w:hint="default"/>
+      </w:rPr>
+    </w:lvl>
+    <w:lvl w:ilvl="1" w:tplc="04090019" w:tentative="1">
+      <w:start w:val="1"/>
+      <w:numFmt w:val="lowerLetter"/>
+      <w:lvlText w:val="%2."/>
+      <w:lvlJc w:val="left"/>
+      <w:pPr>
+        <w:ind w:left="1080" w:hanging="360"/>
+      </w:pPr>
+    </w:lvl>
+    <w:lvl w:ilvl="2" w:tplc="0409001B" w:tentative="1">
+      <w:start w:val="1"/>
+      <w:numFmt w:val="lowerRoman"/>
+      <w:lvlText w:val="%3."/>
+      <w:lvlJc w:val="right"/>
+      <w:pPr>
+        <w:ind w:left="1800" w:hanging="180"/>
+      </w:pPr>
+    </w:lvl>
+    <w:lvl w:ilvl="3" w:tplc="0409000F" w:tentative="1">
+      <w:start w:val="1"/>
+      <w:numFmt w:val="decimal"/>
+      <w:lvlText w:val="%4."/>
+      <w:lvlJc w:val="left"/>
+      <w:pPr>
+        <w:ind w:left="2520" w:hanging="360"/>
+      </w:pPr>
+    </w:lvl>
+    <w:lvl w:ilvl="4" w:tplc="04090019" w:tentative="1">
+      <w:start w:val="1"/>
+      <w:numFmt w:val="lowerLetter"/>
+      <w:lvlText w:val="%5."/>
+      <w:lvlJc w:val="left"/>
+      <w:pPr>
+        <w:ind w:left="3240" w:hanging="360"/>
+      </w:pPr>
+    </w:lvl>
+    <w:lvl w:ilvl="5" w:tplc="0409001B" w:tentative="1">
+      <w:start w:val="1"/>
+      <w:numFmt w:val="lowerRoman"/>
+      <w:lvlText w:val="%6."/>
+      <w:lvlJc w:val="right"/>
+      <w:pPr>
+        <w:ind w:left="3960" w:hanging="180"/>
+      </w:pPr>
+    </w:lvl>
+    <w:lvl w:ilvl="6" w:tplc="0409000F" w:tentative="1">
+      <w:start w:val="1"/>
+      <w:numFmt w:val="decimal"/>
+      <w:lvlText w:val="%7."/>
+      <w:lvlJc w:val="left"/>
+      <w:pPr>
+        <w:ind w:left="4680" w:hanging="360"/>
+      </w:pPr>
+    </w:lvl>
+    <w:lvl w:ilvl="7" w:tplc="04090019" w:tentative="1">
+      <w:start w:val="1"/>
+      <w:numFmt w:val="lowerLetter"/>
+      <w:lvlText w:val="%8."/>
+      <w:lvlJc w:val="left"/>
+      <w:pPr>
+        <w:ind w:left="5400" w:hanging="360"/>
+      </w:pPr>
+    </w:lvl>
+    <w:lvl w:ilvl="8" w:tplc="0409001B" w:tentative="1">
+      <w:start w:val="1"/>
+      <w:numFmt w:val="lowerRoman"/>
+      <w:lvlText w:val="%9."/>
+      <w:lvlJc w:val="right"/>
+      <w:pPr>
+        <w:ind w:left="6120" w:hanging="180"/>
+      </w:pPr>
+    </w:lvl>
+  </w:abstractNum>
+  <w:abstractNum w:abstractNumId="6" w15:restartNumberingAfterBreak="0">
     <w:nsid w:val="16AF6291"/>
     <w:multiLevelType w:val="hybridMultilevel"/>
     <w:tmpl w:val="58762FB6"/>
@@ -22257,7 +22521,7 @@
       </w:rPr>
     </w:lvl>
   </w:abstractNum>
-  <w:abstractNum w:abstractNumId="6" w15:restartNumberingAfterBreak="0">
+  <w:abstractNum w:abstractNumId="7" w15:restartNumberingAfterBreak="0">
     <w:nsid w:val="1EE9056E"/>
     <w:multiLevelType w:val="hybridMultilevel"/>
     <w:tmpl w:val="0C0A2742"/>
@@ -22346,7 +22610,96 @@
       </w:pPr>
     </w:lvl>
   </w:abstractNum>
-  <w:abstractNum w:abstractNumId="7" w15:restartNumberingAfterBreak="0">
+  <w:abstractNum w:abstractNumId="8" w15:restartNumberingAfterBreak="0">
+    <w:nsid w:val="25683604"/>
+    <w:multiLevelType w:val="hybridMultilevel"/>
+    <w:tmpl w:val="8864D6B2"/>
+    <w:lvl w:ilvl="0" w:tplc="DFF0BA66">
+      <w:start w:val="1"/>
+      <w:numFmt w:val="decimal"/>
+      <w:lvlText w:val="%1."/>
+      <w:lvlJc w:val="left"/>
+      <w:pPr>
+        <w:ind w:left="720" w:hanging="360"/>
+      </w:pPr>
+      <w:rPr>
+        <w:rFonts w:hint="default"/>
+      </w:rPr>
+    </w:lvl>
+    <w:lvl w:ilvl="1" w:tplc="04090019" w:tentative="1">
+      <w:start w:val="1"/>
+      <w:numFmt w:val="lowerLetter"/>
+      <w:lvlText w:val="%2."/>
+      <w:lvlJc w:val="left"/>
+      <w:pPr>
+        <w:ind w:left="1440" w:hanging="360"/>
+      </w:pPr>
+    </w:lvl>
+    <w:lvl w:ilvl="2" w:tplc="0409001B" w:tentative="1">
+      <w:start w:val="1"/>
+      <w:numFmt w:val="lowerRoman"/>
+      <w:lvlText w:val="%3."/>
+      <w:lvlJc w:val="right"/>
+      <w:pPr>
+        <w:ind w:left="2160" w:hanging="180"/>
+      </w:pPr>
+    </w:lvl>
+    <w:lvl w:ilvl="3" w:tplc="0409000F" w:tentative="1">
+      <w:start w:val="1"/>
+      <w:numFmt w:val="decimal"/>
+      <w:lvlText w:val="%4."/>
+      <w:lvlJc w:val="left"/>
+      <w:pPr>
+        <w:ind w:left="2880" w:hanging="360"/>
+      </w:pPr>
+    </w:lvl>
+    <w:lvl w:ilvl="4" w:tplc="04090019" w:tentative="1">
+      <w:start w:val="1"/>
+      <w:numFmt w:val="lowerLetter"/>
+      <w:lvlText w:val="%5."/>
+      <w:lvlJc w:val="left"/>
+      <w:pPr>
+        <w:ind w:left="3600" w:hanging="360"/>
+      </w:pPr>
+    </w:lvl>
+    <w:lvl w:ilvl="5" w:tplc="0409001B" w:tentative="1">
+      <w:start w:val="1"/>
+      <w:numFmt w:val="lowerRoman"/>
+      <w:lvlText w:val="%6."/>
+      <w:lvlJc w:val="right"/>
+      <w:pPr>
+        <w:ind w:left="4320" w:hanging="180"/>
+      </w:pPr>
+    </w:lvl>
+    <w:lvl w:ilvl="6" w:tplc="0409000F" w:tentative="1">
+      <w:start w:val="1"/>
+      <w:numFmt w:val="decimal"/>
+      <w:lvlText w:val="%7."/>
+      <w:lvlJc w:val="left"/>
+      <w:pPr>
+        <w:ind w:left="5040" w:hanging="360"/>
+      </w:pPr>
+    </w:lvl>
+    <w:lvl w:ilvl="7" w:tplc="04090019" w:tentative="1">
+      <w:start w:val="1"/>
+      <w:numFmt w:val="lowerLetter"/>
+      <w:lvlText w:val="%8."/>
+      <w:lvlJc w:val="left"/>
+      <w:pPr>
+        <w:ind w:left="5760" w:hanging="360"/>
+      </w:pPr>
+    </w:lvl>
+    <w:lvl w:ilvl="8" w:tplc="0409001B" w:tentative="1">
+      <w:start w:val="1"/>
+      <w:numFmt w:val="lowerRoman"/>
+      <w:lvlText w:val="%9."/>
+      <w:lvlJc w:val="right"/>
+      <w:pPr>
+        <w:ind w:left="6480" w:hanging="180"/>
+      </w:pPr>
+    </w:lvl>
+  </w:abstractNum>
+  <w:abstractNum w:abstractNumId="9" w15:restartNumberingAfterBreak="0">
     <w:nsid w:val="26F25C0A"/>
     <w:multiLevelType w:val="multilevel"/>
     <w:tmpl w:val="ECB8D358"/>
@@ -22459,7 +22812,7 @@
       </w:rPr>
     </w:lvl>
   </w:abstractNum>
-  <w:abstractNum w:abstractNumId="8" w15:restartNumberingAfterBreak="0">
+  <w:abstractNum w:abstractNumId="10" w15:restartNumberingAfterBreak="0">
     <w:nsid w:val="28690D45"/>
     <w:multiLevelType w:val="hybridMultilevel"/>
     <w:tmpl w:val="9D78AF58"/>
@@ -22572,7 +22925,7 @@
       </w:rPr>
     </w:lvl>
   </w:abstractNum>
-  <w:abstractNum w:abstractNumId="9" w15:restartNumberingAfterBreak="0">
+  <w:abstractNum w:abstractNumId="11" w15:restartNumberingAfterBreak="0">
     <w:nsid w:val="2D07281E"/>
     <w:multiLevelType w:val="hybridMultilevel"/>
     <w:tmpl w:val="9320C58C"/>
@@ -22685,17 +23038,107 @@
       </w:rPr>
     </w:lvl>
   </w:abstractNum>
-  <w:abstractNum w:abstractNumId="10" w15:restartNumberingAfterBreak="0">
-    <w:nsid w:val="465903F8"/>
+  <w:abstractNum w:abstractNumId="12" w15:restartNumberingAfterBreak="0">
+    <w:nsid w:val="36465D7D"/>
     <w:multiLevelType w:val="hybridMultilevel"/>
-    <w:tmpl w:val="5EEE5B0A"/>
-    <w:lvl w:ilvl="0" w:tplc="51525168">
+    <w:tmpl w:val="AA1EBEB6"/>
+    <w:lvl w:ilvl="0" w:tplc="06042C80">
       <w:start w:val="1"/>
       <w:numFmt w:val="decimal"/>
       <w:lvlText w:val="%1."/>
       <w:lvlJc w:val="left"/>
       <w:pPr>
-        <w:ind w:left="450" w:hanging="360"/>
+        <w:ind w:left="479" w:hanging="360"/>
+      </w:pPr>
+      <w:rPr>
+        <w:sz w:val="20"/>
+        <w:szCs w:val="20"/>
+      </w:rPr>
+    </w:lvl>
+    <w:lvl w:ilvl="1" w:tplc="04090019" w:tentative="1">
+      <w:start w:val="1"/>
+      <w:numFmt w:val="lowerLetter"/>
+      <w:lvlText w:val="%2."/>
+      <w:lvlJc w:val="left"/>
+      <w:pPr>
+        <w:ind w:left="1199" w:hanging="360"/>
+      </w:pPr>
+    </w:lvl>
+    <w:lvl w:ilvl="2" w:tplc="0409001B" w:tentative="1">
+      <w:start w:val="1"/>
+      <w:numFmt w:val="lowerRoman"/>
+      <w:lvlText w:val="%3."/>
+      <w:lvlJc w:val="right"/>
+      <w:pPr>
+        <w:ind w:left="1919" w:hanging="180"/>
+      </w:pPr>
+    </w:lvl>
+    <w:lvl w:ilvl="3" w:tplc="0409000F" w:tentative="1">
+      <w:start w:val="1"/>
+      <w:numFmt w:val="decimal"/>
+      <w:lvlText w:val="%4."/>
+      <w:lvlJc w:val="left"/>
+      <w:pPr>
+        <w:ind w:left="2639" w:hanging="360"/>
+      </w:pPr>
+    </w:lvl>
+    <w:lvl w:ilvl="4" w:tplc="04090019" w:tentative="1">
+      <w:start w:val="1"/>
+      <w:numFmt w:val="lowerLetter"/>
+      <w:lvlText w:val="%5."/>
+      <w:lvlJc w:val="left"/>
+      <w:pPr>
+        <w:ind w:left="3359" w:hanging="360"/>
+      </w:pPr>
+    </w:lvl>
+    <w:lvl w:ilvl="5" w:tplc="0409001B" w:tentative="1">
+      <w:start w:val="1"/>
+      <w:numFmt w:val="lowerRoman"/>
+      <w:lvlText w:val="%6."/>
+      <w:lvlJc w:val="right"/>
+      <w:pPr>
+        <w:ind w:left="4079" w:hanging="180"/>
+      </w:pPr>
+    </w:lvl>
+    <w:lvl w:ilvl="6" w:tplc="0409000F" w:tentative="1">
+      <w:start w:val="1"/>
+      <w:numFmt w:val="decimal"/>
+      <w:lvlText w:val="%7."/>
+      <w:lvlJc w:val="left"/>
+      <w:pPr>
+        <w:ind w:left="4799" w:hanging="360"/>
+      </w:pPr>
+    </w:lvl>
+    <w:lvl w:ilvl="7" w:tplc="04090019" w:tentative="1">
+      <w:start w:val="1"/>
+      <w:numFmt w:val="lowerLetter"/>
+      <w:lvlText w:val="%8."/>
+      <w:lvlJc w:val="left"/>
+      <w:pPr>
+        <w:ind w:left="5519" w:hanging="360"/>
+      </w:pPr>
+    </w:lvl>
+    <w:lvl w:ilvl="8" w:tplc="0409001B" w:tentative="1">
+      <w:start w:val="1"/>
+      <w:numFmt w:val="lowerRoman"/>
+      <w:lvlText w:val="%9."/>
+      <w:lvlJc w:val="right"/>
+      <w:pPr>
+        <w:ind w:left="6239" w:hanging="180"/>
+      </w:pPr>
+    </w:lvl>
+  </w:abstractNum>
+  <w:abstractNum w:abstractNumId="13" w15:restartNumberingAfterBreak="0">
+    <w:nsid w:val="43A95C29"/>
+    <w:multiLevelType w:val="hybridMultilevel"/>
+    <w:tmpl w:val="FED83BD8"/>
+    <w:lvl w:ilvl="0" w:tplc="0409000F">
+      <w:start w:val="1"/>
+      <w:numFmt w:val="decimal"/>
+      <w:lvlText w:val="%1."/>
+      <w:lvlJc w:val="left"/>
+      <w:pPr>
+        <w:ind w:left="720" w:hanging="360"/>
       </w:pPr>
       <w:rPr>
         <w:rFonts w:hint="default"/>
@@ -22707,7 +23150,7 @@
       <w:lvlText w:val="%2."/>
       <w:lvlJc w:val="left"/>
       <w:pPr>
-        <w:ind w:left="1170" w:hanging="360"/>
+        <w:ind w:left="1440" w:hanging="360"/>
       </w:pPr>
     </w:lvl>
     <w:lvl w:ilvl="2" w:tplc="0409001B" w:tentative="1">
@@ -22716,7 +23159,7 @@
       <w:lvlText w:val="%3."/>
       <w:lvlJc w:val="right"/>
       <w:pPr>
-        <w:ind w:left="1890" w:hanging="180"/>
+        <w:ind w:left="2160" w:hanging="180"/>
       </w:pPr>
     </w:lvl>
     <w:lvl w:ilvl="3" w:tplc="0409000F" w:tentative="1">
@@ -22725,7 +23168,7 @@
       <w:lvlText w:val="%4."/>
       <w:lvlJc w:val="left"/>
       <w:pPr>
-        <w:ind w:left="2610" w:hanging="360"/>
+        <w:ind w:left="2880" w:hanging="360"/>
       </w:pPr>
     </w:lvl>
     <w:lvl w:ilvl="4" w:tplc="04090019" w:tentative="1">
@@ -22734,7 +23177,7 @@
       <w:lvlText w:val="%5."/>
       <w:lvlJc w:val="left"/>
       <w:pPr>
-        <w:ind w:left="3330" w:hanging="360"/>
+        <w:ind w:left="3600" w:hanging="360"/>
       </w:pPr>
     </w:lvl>
     <w:lvl w:ilvl="5" w:tplc="0409001B" w:tentative="1">
@@ -22743,7 +23186,7 @@
       <w:lvlText w:val="%6."/>
       <w:lvlJc w:val="right"/>
       <w:pPr>
-        <w:ind w:left="4050" w:hanging="180"/>
+        <w:ind w:left="4320" w:hanging="180"/>
       </w:pPr>
     </w:lvl>
     <w:lvl w:ilvl="6" w:tplc="0409000F" w:tentative="1">
@@ -22752,7 +23195,7 @@
       <w:lvlText w:val="%7."/>
       <w:lvlJc w:val="left"/>
       <w:pPr>
-        <w:ind w:left="4770" w:hanging="360"/>
+        <w:ind w:left="5040" w:hanging="360"/>
       </w:pPr>
     </w:lvl>
     <w:lvl w:ilvl="7" w:tplc="04090019" w:tentative="1">
@@ -22761,7 +23204,7 @@
       <w:lvlText w:val="%8."/>
       <w:lvlJc w:val="left"/>
       <w:pPr>
-        <w:ind w:left="5490" w:hanging="360"/>
+        <w:ind w:left="5760" w:hanging="360"/>
       </w:pPr>
     </w:lvl>
     <w:lvl w:ilvl="8" w:tplc="0409001B" w:tentative="1">
@@ -22770,134 +23213,21 @@
       <w:lvlText w:val="%9."/>
       <w:lvlJc w:val="right"/>
       <w:pPr>
-        <w:ind w:left="6210" w:hanging="180"/>
+        <w:ind w:left="6480" w:hanging="180"/>
       </w:pPr>
     </w:lvl>
   </w:abstractNum>
-  <w:abstractNum w:abstractNumId="11" w15:restartNumberingAfterBreak="0">
-    <w:nsid w:val="575774FA"/>
+  <w:abstractNum w:abstractNumId="14" w15:restartNumberingAfterBreak="0">
+    <w:nsid w:val="465903F8"/>
     <w:multiLevelType w:val="hybridMultilevel"/>
-    <w:tmpl w:val="E5C20248"/>
-    <w:lvl w:ilvl="0" w:tplc="D2A21B3E">
+    <w:tmpl w:val="5EEE5B0A"/>
+    <w:lvl w:ilvl="0" w:tplc="51525168">
       <w:start w:val="1"/>
       <w:numFmt w:val="decimal"/>
       <w:lvlText w:val="%1."/>
       <w:lvlJc w:val="left"/>
       <w:pPr>
-        <w:tabs>
-          <w:tab w:val="num" w:pos="720"/>
-        </w:tabs>
-        <w:ind w:left="720" w:hanging="360"/>
-      </w:pPr>
-    </w:lvl>
-    <w:lvl w:ilvl="1" w:tplc="7E843464">
-      <w:start w:val="1"/>
-      <w:numFmt w:val="decimal"/>
-      <w:lvlText w:val="%2."/>
-      <w:lvlJc w:val="left"/>
-      <w:pPr>
-        <w:tabs>
-          <w:tab w:val="num" w:pos="1440"/>
-        </w:tabs>
-        <w:ind w:left="1440" w:hanging="360"/>
-      </w:pPr>
-    </w:lvl>
-    <w:lvl w:ilvl="2" w:tplc="2C7036B6">
-      <w:start w:val="1"/>
-      <w:numFmt w:val="decimal"/>
-      <w:lvlText w:val="%3."/>
-      <w:lvlJc w:val="left"/>
-      <w:pPr>
-        <w:tabs>
-          <w:tab w:val="num" w:pos="2160"/>
-        </w:tabs>
-        <w:ind w:left="2160" w:hanging="360"/>
-      </w:pPr>
-    </w:lvl>
-    <w:lvl w:ilvl="3" w:tplc="416C434C">
-      <w:start w:val="1"/>
-      <w:numFmt w:val="decimal"/>
-      <w:lvlText w:val="%4."/>
-      <w:lvlJc w:val="left"/>
-      <w:pPr>
-        <w:tabs>
-          <w:tab w:val="num" w:pos="2880"/>
-        </w:tabs>
-        <w:ind w:left="2880" w:hanging="360"/>
-      </w:pPr>
-    </w:lvl>
-    <w:lvl w:ilvl="4" w:tplc="4F38A0BC">
-      <w:start w:val="1"/>
-      <w:numFmt w:val="decimal"/>
-      <w:lvlText w:val="%5."/>
-      <w:lvlJc w:val="left"/>
-      <w:pPr>
-        <w:tabs>
-          <w:tab w:val="num" w:pos="3600"/>
-        </w:tabs>
-        <w:ind w:left="3600" w:hanging="360"/>
-      </w:pPr>
-    </w:lvl>
-    <w:lvl w:ilvl="5" w:tplc="E2324AAC">
-      <w:start w:val="1"/>
-      <w:numFmt w:val="decimal"/>
-      <w:lvlText w:val="%6."/>
-      <w:lvlJc w:val="left"/>
-      <w:pPr>
-        <w:tabs>
-          <w:tab w:val="num" w:pos="4320"/>
-        </w:tabs>
-        <w:ind w:left="4320" w:hanging="360"/>
-      </w:pPr>
-    </w:lvl>
-    <w:lvl w:ilvl="6" w:tplc="4124569C">
-      <w:start w:val="1"/>
-      <w:numFmt w:val="decimal"/>
-      <w:lvlText w:val="%7."/>
-      <w:lvlJc w:val="left"/>
-      <w:pPr>
-        <w:tabs>
-          <w:tab w:val="num" w:pos="5040"/>
-        </w:tabs>
-        <w:ind w:left="5040" w:hanging="360"/>
-      </w:pPr>
-    </w:lvl>
-    <w:lvl w:ilvl="7" w:tplc="0E1CA082">
-      <w:start w:val="1"/>
-      <w:numFmt w:val="decimal"/>
-      <w:lvlText w:val="%8."/>
-      <w:lvlJc w:val="left"/>
-      <w:pPr>
-        <w:tabs>
-          <w:tab w:val="num" w:pos="5760"/>
-        </w:tabs>
-        <w:ind w:left="5760" w:hanging="360"/>
-      </w:pPr>
-    </w:lvl>
-    <w:lvl w:ilvl="8" w:tplc="0BDEA880">
-      <w:start w:val="1"/>
-      <w:numFmt w:val="decimal"/>
-      <w:lvlText w:val="%9."/>
-      <w:lvlJc w:val="left"/>
-      <w:pPr>
-        <w:tabs>
-          <w:tab w:val="num" w:pos="6480"/>
-        </w:tabs>
-        <w:ind w:left="6480" w:hanging="360"/>
-      </w:pPr>
-    </w:lvl>
-  </w:abstractNum>
-  <w:abstractNum w:abstractNumId="12" w15:restartNumberingAfterBreak="0">
-    <w:nsid w:val="605F641E"/>
-    <w:multiLevelType w:val="hybridMultilevel"/>
-    <w:tmpl w:val="EF42522E"/>
-    <w:lvl w:ilvl="0" w:tplc="0409000F">
-      <w:start w:val="1"/>
-      <w:numFmt w:val="decimal"/>
-      <w:lvlText w:val="%1."/>
-      <w:lvlJc w:val="left"/>
-      <w:pPr>
-        <w:ind w:left="360" w:hanging="360"/>
+        <w:ind w:left="450" w:hanging="360"/>
       </w:pPr>
       <w:rPr>
         <w:rFonts w:hint="default"/>
@@ -22909,7 +23239,7 @@
       <w:lvlText w:val="%2."/>
       <w:lvlJc w:val="left"/>
       <w:pPr>
-        <w:ind w:left="1080" w:hanging="360"/>
+        <w:ind w:left="1170" w:hanging="360"/>
       </w:pPr>
     </w:lvl>
     <w:lvl w:ilvl="2" w:tplc="0409001B" w:tentative="1">
@@ -22918,7 +23248,7 @@
       <w:lvlText w:val="%3."/>
       <w:lvlJc w:val="right"/>
       <w:pPr>
-        <w:ind w:left="1800" w:hanging="180"/>
+        <w:ind w:left="1890" w:hanging="180"/>
       </w:pPr>
     </w:lvl>
     <w:lvl w:ilvl="3" w:tplc="0409000F" w:tentative="1">
@@ -22927,7 +23257,7 @@
       <w:lvlText w:val="%4."/>
       <w:lvlJc w:val="left"/>
       <w:pPr>
-        <w:ind w:left="2520" w:hanging="360"/>
+        <w:ind w:left="2610" w:hanging="360"/>
       </w:pPr>
     </w:lvl>
     <w:lvl w:ilvl="4" w:tplc="04090019" w:tentative="1">
@@ -22936,7 +23266,7 @@
       <w:lvlText w:val="%5."/>
       <w:lvlJc w:val="left"/>
       <w:pPr>
-        <w:ind w:left="3240" w:hanging="360"/>
+        <w:ind w:left="3330" w:hanging="360"/>
       </w:pPr>
     </w:lvl>
     <w:lvl w:ilvl="5" w:tplc="0409001B" w:tentative="1">
@@ -22945,7 +23275,7 @@
       <w:lvlText w:val="%6."/>
       <w:lvlJc w:val="right"/>
       <w:pPr>
-        <w:ind w:left="3960" w:hanging="180"/>
+        <w:ind w:left="4050" w:hanging="180"/>
       </w:pPr>
     </w:lvl>
     <w:lvl w:ilvl="6" w:tplc="0409000F" w:tentative="1">
@@ -22954,7 +23284,7 @@
       <w:lvlText w:val="%7."/>
       <w:lvlJc w:val="left"/>
       <w:pPr>
-        <w:ind w:left="4680" w:hanging="360"/>
+        <w:ind w:left="4770" w:hanging="360"/>
       </w:pPr>
     </w:lvl>
     <w:lvl w:ilvl="7" w:tplc="04090019" w:tentative="1">
@@ -22963,7 +23293,7 @@
       <w:lvlText w:val="%8."/>
       <w:lvlJc w:val="left"/>
       <w:pPr>
-        <w:ind w:left="5400" w:hanging="360"/>
+        <w:ind w:left="5490" w:hanging="360"/>
       </w:pPr>
     </w:lvl>
     <w:lvl w:ilvl="8" w:tplc="0409001B" w:tentative="1">
@@ -22972,22 +23302,27 @@
       <w:lvlText w:val="%9."/>
       <w:lvlJc w:val="right"/>
       <w:pPr>
-        <w:ind w:left="6120" w:hanging="180"/>
+        <w:ind w:left="6210" w:hanging="180"/>
       </w:pPr>
     </w:lvl>
   </w:abstractNum>
-  <w:abstractNum w:abstractNumId="13" w15:restartNumberingAfterBreak="0">
-    <w:nsid w:val="61C62B02"/>
+  <w:abstractNum w:abstractNumId="15" w15:restartNumberingAfterBreak="0">
+    <w:nsid w:val="4D5205C9"/>
     <w:multiLevelType w:val="hybridMultilevel"/>
-    <w:tmpl w:val="311C836E"/>
-    <w:lvl w:ilvl="0" w:tplc="0409000F">
+    <w:tmpl w:val="567AD86A"/>
+    <w:lvl w:ilvl="0" w:tplc="4484F37A">
       <w:start w:val="1"/>
       <w:numFmt w:val="decimal"/>
       <w:lvlText w:val="%1."/>
       <w:lvlJc w:val="left"/>
       <w:pPr>
-        <w:ind w:left="479" w:hanging="360"/>
-      </w:pPr>
+        <w:ind w:left="720" w:hanging="360"/>
+      </w:pPr>
+      <w:rPr>
+        <w:rFonts w:eastAsia="Times New Roman" w:cs="Arial" w:hint="default"/>
+        <w:w w:val="105"/>
+        <w:sz w:val="20"/>
+      </w:rPr>
     </w:lvl>
     <w:lvl w:ilvl="1" w:tplc="04090019" w:tentative="1">
       <w:start w:val="1"/>
@@ -22995,7 +23330,7 @@
       <w:lvlText w:val="%2."/>
       <w:lvlJc w:val="left"/>
       <w:pPr>
-        <w:ind w:left="1199" w:hanging="360"/>
+        <w:ind w:left="1440" w:hanging="360"/>
       </w:pPr>
     </w:lvl>
     <w:lvl w:ilvl="2" w:tplc="0409001B" w:tentative="1">
@@ -23004,7 +23339,7 @@
       <w:lvlText w:val="%3."/>
       <w:lvlJc w:val="right"/>
       <w:pPr>
-        <w:ind w:left="1919" w:hanging="180"/>
+        <w:ind w:left="2160" w:hanging="180"/>
       </w:pPr>
     </w:lvl>
     <w:lvl w:ilvl="3" w:tplc="0409000F" w:tentative="1">
@@ -23013,7 +23348,7 @@
       <w:lvlText w:val="%4."/>
       <w:lvlJc w:val="left"/>
       <w:pPr>
-        <w:ind w:left="2639" w:hanging="360"/>
+        <w:ind w:left="2880" w:hanging="360"/>
       </w:pPr>
     </w:lvl>
     <w:lvl w:ilvl="4" w:tplc="04090019" w:tentative="1">
@@ -23022,7 +23357,7 @@
       <w:lvlText w:val="%5."/>
       <w:lvlJc w:val="left"/>
       <w:pPr>
-        <w:ind w:left="3359" w:hanging="360"/>
+        <w:ind w:left="3600" w:hanging="360"/>
       </w:pPr>
     </w:lvl>
     <w:lvl w:ilvl="5" w:tplc="0409001B" w:tentative="1">
@@ -23031,7 +23366,7 @@
       <w:lvlText w:val="%6."/>
       <w:lvlJc w:val="right"/>
       <w:pPr>
-        <w:ind w:left="4079" w:hanging="180"/>
+        <w:ind w:left="4320" w:hanging="180"/>
       </w:pPr>
     </w:lvl>
     <w:lvl w:ilvl="6" w:tplc="0409000F" w:tentative="1">
@@ -23040,7 +23375,7 @@
       <w:lvlText w:val="%7."/>
       <w:lvlJc w:val="left"/>
       <w:pPr>
-        <w:ind w:left="4799" w:hanging="360"/>
+        <w:ind w:left="5040" w:hanging="360"/>
       </w:pPr>
     </w:lvl>
     <w:lvl w:ilvl="7" w:tplc="04090019" w:tentative="1">
@@ -23049,7 +23384,7 @@
       <w:lvlText w:val="%8."/>
       <w:lvlJc w:val="left"/>
       <w:pPr>
-        <w:ind w:left="5519" w:hanging="360"/>
+        <w:ind w:left="5760" w:hanging="360"/>
       </w:pPr>
     </w:lvl>
     <w:lvl w:ilvl="8" w:tplc="0409001B" w:tentative="1">
@@ -23058,11 +23393,303 @@
       <w:lvlText w:val="%9."/>
       <w:lvlJc w:val="right"/>
       <w:pPr>
-        <w:ind w:left="6239" w:hanging="180"/>
+        <w:ind w:left="6480" w:hanging="180"/>
       </w:pPr>
     </w:lvl>
   </w:abstractNum>
-  <w:abstractNum w:abstractNumId="14" w15:restartNumberingAfterBreak="0">
+  <w:abstractNum w:abstractNumId="16" w15:restartNumberingAfterBreak="0">
+    <w:nsid w:val="575774FA"/>
+    <w:multiLevelType w:val="hybridMultilevel"/>
+    <w:tmpl w:val="E5C20248"/>
+    <w:lvl w:ilvl="0" w:tplc="D2A21B3E">
+      <w:start w:val="1"/>
+      <w:numFmt w:val="decimal"/>
+      <w:lvlText w:val="%1."/>
+      <w:lvlJc w:val="left"/>
+      <w:pPr>
+        <w:tabs>
+          <w:tab w:val="num" w:pos="720"/>
+        </w:tabs>
+        <w:ind w:left="720" w:hanging="360"/>
+      </w:pPr>
+    </w:lvl>
+    <w:lvl w:ilvl="1" w:tplc="7E843464">
+      <w:start w:val="1"/>
+      <w:numFmt w:val="decimal"/>
+      <w:lvlText w:val="%2."/>
+      <w:lvlJc w:val="left"/>
+      <w:pPr>
+        <w:tabs>
+          <w:tab w:val="num" w:pos="1440"/>
+        </w:tabs>
+        <w:ind w:left="1440" w:hanging="360"/>
+      </w:pPr>
+    </w:lvl>
+    <w:lvl w:ilvl="2" w:tplc="2C7036B6">
+      <w:start w:val="1"/>
+      <w:numFmt w:val="decimal"/>
+      <w:lvlText w:val="%3."/>
+      <w:lvlJc w:val="left"/>
+      <w:pPr>
+        <w:tabs>
+          <w:tab w:val="num" w:pos="2160"/>
+        </w:tabs>
+        <w:ind w:left="2160" w:hanging="360"/>
+      </w:pPr>
+    </w:lvl>
+    <w:lvl w:ilvl="3" w:tplc="416C434C">
+      <w:start w:val="1"/>
+      <w:numFmt w:val="decimal"/>
+      <w:lvlText w:val="%4."/>
+      <w:lvlJc w:val="left"/>
+      <w:pPr>
+        <w:tabs>
+          <w:tab w:val="num" w:pos="2880"/>
+        </w:tabs>
+        <w:ind w:left="2880" w:hanging="360"/>
+      </w:pPr>
+    </w:lvl>
+    <w:lvl w:ilvl="4" w:tplc="4F38A0BC">
+      <w:start w:val="1"/>
+      <w:numFmt w:val="decimal"/>
+      <w:lvlText w:val="%5."/>
+      <w:lvlJc w:val="left"/>
+      <w:pPr>
+        <w:tabs>
+          <w:tab w:val="num" w:pos="3600"/>
+        </w:tabs>
+        <w:ind w:left="3600" w:hanging="360"/>
+      </w:pPr>
+    </w:lvl>
+    <w:lvl w:ilvl="5" w:tplc="E2324AAC">
+      <w:start w:val="1"/>
+      <w:numFmt w:val="decimal"/>
+      <w:lvlText w:val="%6."/>
+      <w:lvlJc w:val="left"/>
+      <w:pPr>
+        <w:tabs>
+          <w:tab w:val="num" w:pos="4320"/>
+        </w:tabs>
+        <w:ind w:left="4320" w:hanging="360"/>
+      </w:pPr>
+    </w:lvl>
+    <w:lvl w:ilvl="6" w:tplc="4124569C">
+      <w:start w:val="1"/>
+      <w:numFmt w:val="decimal"/>
+      <w:lvlText w:val="%7."/>
+      <w:lvlJc w:val="left"/>
+      <w:pPr>
+        <w:tabs>
+          <w:tab w:val="num" w:pos="5040"/>
+        </w:tabs>
+        <w:ind w:left="5040" w:hanging="360"/>
+      </w:pPr>
+    </w:lvl>
+    <w:lvl w:ilvl="7" w:tplc="0E1CA082">
+      <w:start w:val="1"/>
+      <w:numFmt w:val="decimal"/>
+      <w:lvlText w:val="%8."/>
+      <w:lvlJc w:val="left"/>
+      <w:pPr>
+        <w:tabs>
+          <w:tab w:val="num" w:pos="5760"/>
+        </w:tabs>
+        <w:ind w:left="5760" w:hanging="360"/>
+      </w:pPr>
+    </w:lvl>
+    <w:lvl w:ilvl="8" w:tplc="0BDEA880">
+      <w:start w:val="1"/>
+      <w:numFmt w:val="decimal"/>
+      <w:lvlText w:val="%9."/>
+      <w:lvlJc w:val="left"/>
+      <w:pPr>
+        <w:tabs>
+          <w:tab w:val="num" w:pos="6480"/>
+        </w:tabs>
+        <w:ind w:left="6480" w:hanging="360"/>
+      </w:pPr>
+    </w:lvl>
+  </w:abstractNum>
+  <w:abstractNum w:abstractNumId="17" w15:restartNumberingAfterBreak="0">
+    <w:nsid w:val="605F641E"/>
+    <w:multiLevelType w:val="hybridMultilevel"/>
+    <w:tmpl w:val="EF42522E"/>
+    <w:lvl w:ilvl="0" w:tplc="0409000F">
+      <w:start w:val="1"/>
+      <w:numFmt w:val="decimal"/>
+      <w:lvlText w:val="%1."/>
+      <w:lvlJc w:val="left"/>
+      <w:pPr>
+        <w:ind w:left="360" w:hanging="360"/>
+      </w:pPr>
+      <w:rPr>
+        <w:rFonts w:hint="default"/>
+      </w:rPr>
+    </w:lvl>
+    <w:lvl w:ilvl="1" w:tplc="04090019" w:tentative="1">
+      <w:start w:val="1"/>
+      <w:numFmt w:val="lowerLetter"/>
+      <w:lvlText w:val="%2."/>
+      <w:lvlJc w:val="left"/>
+      <w:pPr>
+        <w:ind w:left="1080" w:hanging="360"/>
+      </w:pPr>
+    </w:lvl>
+    <w:lvl w:ilvl="2" w:tplc="0409001B" w:tentative="1">
+      <w:start w:val="1"/>
+      <w:numFmt w:val="lowerRoman"/>
+      <w:lvlText w:val="%3."/>
+      <w:lvlJc w:val="right"/>
+      <w:pPr>
+        <w:ind w:left="1800" w:hanging="180"/>
+      </w:pPr>
+    </w:lvl>
+    <w:lvl w:ilvl="3" w:tplc="0409000F" w:tentative="1">
+      <w:start w:val="1"/>
+      <w:numFmt w:val="decimal"/>
+      <w:lvlText w:val="%4."/>
+      <w:lvlJc w:val="left"/>
+      <w:pPr>
+        <w:ind w:left="2520" w:hanging="360"/>
+      </w:pPr>
+    </w:lvl>
+    <w:lvl w:ilvl="4" w:tplc="04090019" w:tentative="1">
+      <w:start w:val="1"/>
+      <w:numFmt w:val="lowerLetter"/>
+      <w:lvlText w:val="%5."/>
+      <w:lvlJc w:val="left"/>
+      <w:pPr>
+        <w:ind w:left="3240" w:hanging="360"/>
+      </w:pPr>
+    </w:lvl>
+    <w:lvl w:ilvl="5" w:tplc="0409001B" w:tentative="1">
+      <w:start w:val="1"/>
+      <w:numFmt w:val="lowerRoman"/>
+      <w:lvlText w:val="%6."/>
+      <w:lvlJc w:val="right"/>
+      <w:pPr>
+        <w:ind w:left="3960" w:hanging="180"/>
+      </w:pPr>
+    </w:lvl>
+    <w:lvl w:ilvl="6" w:tplc="0409000F" w:tentative="1">
+      <w:start w:val="1"/>
+      <w:numFmt w:val="decimal"/>
+      <w:lvlText w:val="%7."/>
+      <w:lvlJc w:val="left"/>
+      <w:pPr>
+        <w:ind w:left="4680" w:hanging="360"/>
+      </w:pPr>
+    </w:lvl>
+    <w:lvl w:ilvl="7" w:tplc="04090019" w:tentative="1">
+      <w:start w:val="1"/>
+      <w:numFmt w:val="lowerLetter"/>
+      <w:lvlText w:val="%8."/>
+      <w:lvlJc w:val="left"/>
+      <w:pPr>
+        <w:ind w:left="5400" w:hanging="360"/>
+      </w:pPr>
+    </w:lvl>
+    <w:lvl w:ilvl="8" w:tplc="0409001B" w:tentative="1">
+      <w:start w:val="1"/>
+      <w:numFmt w:val="lowerRoman"/>
+      <w:lvlText w:val="%9."/>
+      <w:lvlJc w:val="right"/>
+      <w:pPr>
+        <w:ind w:left="6120" w:hanging="180"/>
+      </w:pPr>
+    </w:lvl>
+  </w:abstractNum>
+  <w:abstractNum w:abstractNumId="18" w15:restartNumberingAfterBreak="0">
+    <w:nsid w:val="61C62B02"/>
+    <w:multiLevelType w:val="hybridMultilevel"/>
+    <w:tmpl w:val="8C9A6498"/>
+    <w:lvl w:ilvl="0" w:tplc="AACE5600">
+      <w:start w:val="1"/>
+      <w:numFmt w:val="decimal"/>
+      <w:lvlText w:val="%1."/>
+      <w:lvlJc w:val="left"/>
+      <w:pPr>
+        <w:ind w:left="479" w:hanging="360"/>
+      </w:pPr>
+      <w:rPr>
+        <w:sz w:val="20"/>
+        <w:szCs w:val="20"/>
+      </w:rPr>
+    </w:lvl>
+    <w:lvl w:ilvl="1" w:tplc="04090019" w:tentative="1">
+      <w:start w:val="1"/>
+      <w:numFmt w:val="lowerLetter"/>
+      <w:lvlText w:val="%2."/>
+      <w:lvlJc w:val="left"/>
+      <w:pPr>
+        <w:ind w:left="1199" w:hanging="360"/>
+      </w:pPr>
+    </w:lvl>
+    <w:lvl w:ilvl="2" w:tplc="0409001B" w:tentative="1">
+      <w:start w:val="1"/>
+      <w:numFmt w:val="lowerRoman"/>
+      <w:lvlText w:val="%3."/>
+      <w:lvlJc w:val="right"/>
+      <w:pPr>
+        <w:ind w:left="1919" w:hanging="180"/>
+      </w:pPr>
+    </w:lvl>
+    <w:lvl w:ilvl="3" w:tplc="0409000F" w:tentative="1">
+      <w:start w:val="1"/>
+      <w:numFmt w:val="decimal"/>
+      <w:lvlText w:val="%4."/>
+      <w:lvlJc w:val="left"/>
+      <w:pPr>
+        <w:ind w:left="2639" w:hanging="360"/>
+      </w:pPr>
+    </w:lvl>
+    <w:lvl w:ilvl="4" w:tplc="04090019" w:tentative="1">
+      <w:start w:val="1"/>
+      <w:numFmt w:val="lowerLetter"/>
+      <w:lvlText w:val="%5."/>
+      <w:lvlJc w:val="left"/>
+      <w:pPr>
+        <w:ind w:left="3359" w:hanging="360"/>
+      </w:pPr>
+    </w:lvl>
+    <w:lvl w:ilvl="5" w:tplc="0409001B" w:tentative="1">
+      <w:start w:val="1"/>
+      <w:numFmt w:val="lowerRoman"/>
+      <w:lvlText w:val="%6."/>
+      <w:lvlJc w:val="right"/>
+      <w:pPr>
+        <w:ind w:left="4079" w:hanging="180"/>
+      </w:pPr>
+    </w:lvl>
+    <w:lvl w:ilvl="6" w:tplc="0409000F" w:tentative="1">
+      <w:start w:val="1"/>
+      <w:numFmt w:val="decimal"/>
+      <w:lvlText w:val="%7."/>
+      <w:lvlJc w:val="left"/>
+      <w:pPr>
+        <w:ind w:left="4799" w:hanging="360"/>
+      </w:pPr>
+    </w:lvl>
+    <w:lvl w:ilvl="7" w:tplc="04090019" w:tentative="1">
+      <w:start w:val="1"/>
+      <w:numFmt w:val="lowerLetter"/>
+      <w:lvlText w:val="%8."/>
+      <w:lvlJc w:val="left"/>
+      <w:pPr>
+        <w:ind w:left="5519" w:hanging="360"/>
+      </w:pPr>
+    </w:lvl>
+    <w:lvl w:ilvl="8" w:tplc="0409001B" w:tentative="1">
+      <w:start w:val="1"/>
+      <w:numFmt w:val="lowerRoman"/>
+      <w:lvlText w:val="%9."/>
+      <w:lvlJc w:val="right"/>
+      <w:pPr>
+        <w:ind w:left="6239" w:hanging="180"/>
+      </w:pPr>
+    </w:lvl>
+  </w:abstractNum>
+  <w:abstractNum w:abstractNumId="19" w15:restartNumberingAfterBreak="0">
     <w:nsid w:val="62120D65"/>
     <w:multiLevelType w:val="hybridMultilevel"/>
     <w:tmpl w:val="49F497A2"/>
@@ -23151,7 +23778,7 @@
       </w:pPr>
     </w:lvl>
   </w:abstractNum>
-  <w:abstractNum w:abstractNumId="15" w15:restartNumberingAfterBreak="0">
+  <w:abstractNum w:abstractNumId="20" w15:restartNumberingAfterBreak="0">
     <w:nsid w:val="63766B0B"/>
     <w:multiLevelType w:val="hybridMultilevel"/>
     <w:tmpl w:val="C55AC8A2"/>
@@ -23237,7 +23864,7 @@
       </w:pPr>
     </w:lvl>
   </w:abstractNum>
-  <w:abstractNum w:abstractNumId="16" w15:restartNumberingAfterBreak="0">
+  <w:abstractNum w:abstractNumId="21" w15:restartNumberingAfterBreak="0">
     <w:nsid w:val="680F6580"/>
     <w:multiLevelType w:val="hybridMultilevel"/>
     <w:tmpl w:val="3DF2F3BC"/>
@@ -23326,7 +23953,7 @@
       </w:pPr>
     </w:lvl>
   </w:abstractNum>
-  <w:abstractNum w:abstractNumId="17" w15:restartNumberingAfterBreak="0">
+  <w:abstractNum w:abstractNumId="22" w15:restartNumberingAfterBreak="0">
     <w:nsid w:val="6A1752F5"/>
     <w:multiLevelType w:val="hybridMultilevel"/>
     <w:tmpl w:val="49F497A2"/>
@@ -23415,7 +24042,7 @@
       </w:pPr>
     </w:lvl>
   </w:abstractNum>
-  <w:abstractNum w:abstractNumId="18" w15:restartNumberingAfterBreak="0">
+  <w:abstractNum w:abstractNumId="23" w15:restartNumberingAfterBreak="0">
     <w:nsid w:val="70FF3872"/>
     <w:multiLevelType w:val="hybridMultilevel"/>
     <w:tmpl w:val="60E0E5A4"/>
@@ -23504,11 +24131,11 @@
       </w:pPr>
     </w:lvl>
   </w:abstractNum>
-  <w:abstractNum w:abstractNumId="19" w15:restartNumberingAfterBreak="0">
+  <w:abstractNum w:abstractNumId="24" w15:restartNumberingAfterBreak="0">
     <w:nsid w:val="72A624F1"/>
     <w:multiLevelType w:val="hybridMultilevel"/>
-    <w:tmpl w:val="EF46FD78"/>
-    <w:lvl w:ilvl="0" w:tplc="0409000F">
+    <w:tmpl w:val="CE2AB30C"/>
+    <w:lvl w:ilvl="0" w:tplc="81F039FA">
       <w:start w:val="1"/>
       <w:numFmt w:val="decimal"/>
       <w:lvlText w:val="%1."/>
@@ -23516,6 +24143,10 @@
       <w:pPr>
         <w:ind w:left="479" w:hanging="360"/>
       </w:pPr>
+      <w:rPr>
+        <w:sz w:val="20"/>
+        <w:szCs w:val="20"/>
+      </w:rPr>
     </w:lvl>
     <w:lvl w:ilvl="1" w:tplc="04090019" w:tentative="1">
       <w:start w:val="1"/>
@@ -23590,7 +24221,7 @@
       </w:pPr>
     </w:lvl>
   </w:abstractNum>
-  <w:abstractNum w:abstractNumId="20" w15:restartNumberingAfterBreak="0">
+  <w:abstractNum w:abstractNumId="25" w15:restartNumberingAfterBreak="0">
     <w:nsid w:val="77EB3850"/>
     <w:multiLevelType w:val="hybridMultilevel"/>
     <w:tmpl w:val="C952EEC2"/>
@@ -23679,7 +24310,7 @@
       </w:pPr>
     </w:lvl>
   </w:abstractNum>
-  <w:abstractNum w:abstractNumId="21" w15:restartNumberingAfterBreak="0">
+  <w:abstractNum w:abstractNumId="26" w15:restartNumberingAfterBreak="0">
     <w:nsid w:val="7BE70DA6"/>
     <w:multiLevelType w:val="hybridMultilevel"/>
     <w:tmpl w:val="B24A3AA2"/>
@@ -23765,50 +24396,140 @@
       </w:pPr>
     </w:lvl>
   </w:abstractNum>
+  <w:abstractNum w:abstractNumId="27" w15:restartNumberingAfterBreak="0">
+    <w:nsid w:val="7F68137B"/>
+    <w:multiLevelType w:val="hybridMultilevel"/>
+    <w:tmpl w:val="3160AABE"/>
+    <w:lvl w:ilvl="0" w:tplc="D4E62AAC">
+      <w:start w:val="1"/>
+      <w:numFmt w:val="decimal"/>
+      <w:lvlText w:val="%1."/>
+      <w:lvlJc w:val="left"/>
+      <w:pPr>
+        <w:ind w:left="479" w:hanging="360"/>
+      </w:pPr>
+      <w:rPr>
+        <w:sz w:val="20"/>
+        <w:szCs w:val="20"/>
+      </w:rPr>
+    </w:lvl>
+    <w:lvl w:ilvl="1" w:tplc="04090019" w:tentative="1">
+      <w:start w:val="1"/>
+      <w:numFmt w:val="lowerLetter"/>
+      <w:lvlText w:val="%2."/>
+      <w:lvlJc w:val="left"/>
+      <w:pPr>
+        <w:ind w:left="1199" w:hanging="360"/>
+      </w:pPr>
+    </w:lvl>
+    <w:lvl w:ilvl="2" w:tplc="0409001B" w:tentative="1">
+      <w:start w:val="1"/>
+      <w:numFmt w:val="lowerRoman"/>
+      <w:lvlText w:val="%3."/>
+      <w:lvlJc w:val="right"/>
+      <w:pPr>
+        <w:ind w:left="1919" w:hanging="180"/>
+      </w:pPr>
+    </w:lvl>
+    <w:lvl w:ilvl="3" w:tplc="0409000F" w:tentative="1">
+      <w:start w:val="1"/>
+      <w:numFmt w:val="decimal"/>
+      <w:lvlText w:val="%4."/>
+      <w:lvlJc w:val="left"/>
+      <w:pPr>
+        <w:ind w:left="2639" w:hanging="360"/>
+      </w:pPr>
+    </w:lvl>
+    <w:lvl w:ilvl="4" w:tplc="04090019" w:tentative="1">
+      <w:start w:val="1"/>
+      <w:numFmt w:val="lowerLetter"/>
+      <w:lvlText w:val="%5."/>
+      <w:lvlJc w:val="left"/>
+      <w:pPr>
+        <w:ind w:left="3359" w:hanging="360"/>
+      </w:pPr>
+    </w:lvl>
+    <w:lvl w:ilvl="5" w:tplc="0409001B" w:tentative="1">
+      <w:start w:val="1"/>
+      <w:numFmt w:val="lowerRoman"/>
+      <w:lvlText w:val="%6."/>
+      <w:lvlJc w:val="right"/>
+      <w:pPr>
+        <w:ind w:left="4079" w:hanging="180"/>
+      </w:pPr>
+    </w:lvl>
+    <w:lvl w:ilvl="6" w:tplc="0409000F" w:tentative="1">
+      <w:start w:val="1"/>
+      <w:numFmt w:val="decimal"/>
+      <w:lvlText w:val="%7."/>
+      <w:lvlJc w:val="left"/>
+      <w:pPr>
+        <w:ind w:left="4799" w:hanging="360"/>
+      </w:pPr>
+    </w:lvl>
+    <w:lvl w:ilvl="7" w:tplc="04090019" w:tentative="1">
+      <w:start w:val="1"/>
+      <w:numFmt w:val="lowerLetter"/>
+      <w:lvlText w:val="%8."/>
+      <w:lvlJc w:val="left"/>
+      <w:pPr>
+        <w:ind w:left="5519" w:hanging="360"/>
+      </w:pPr>
+    </w:lvl>
+    <w:lvl w:ilvl="8" w:tplc="0409001B" w:tentative="1">
+      <w:start w:val="1"/>
+      <w:numFmt w:val="lowerRoman"/>
+      <w:lvlText w:val="%9."/>
+      <w:lvlJc w:val="right"/>
+      <w:pPr>
+        <w:ind w:left="6239" w:hanging="180"/>
+      </w:pPr>
+    </w:lvl>
+  </w:abstractNum>
   <w:num w:numId="1">
-    <w:abstractNumId w:val="17"/>
+    <w:abstractNumId w:val="22"/>
   </w:num>
   <w:num w:numId="2">
     <w:abstractNumId w:val="2"/>
   </w:num>
   <w:num w:numId="3">
-    <w:abstractNumId w:val="12"/>
+    <w:abstractNumId w:val="17"/>
   </w:num>
   <w:num w:numId="4">
     <w:abstractNumId w:val="3"/>
   </w:num>
   <w:num w:numId="5">
-    <w:abstractNumId w:val="7"/>
+    <w:abstractNumId w:val="9"/>
   </w:num>
   <w:num w:numId="6">
-    <w:abstractNumId w:val="18"/>
+    <w:abstractNumId w:val="23"/>
   </w:num>
   <w:num w:numId="7">
-    <w:abstractNumId w:val="19"/>
+    <w:abstractNumId w:val="24"/>
   </w:num>
   <w:num w:numId="8">
-    <w:abstractNumId w:val="13"/>
+    <w:abstractNumId w:val="18"/>
   </w:num>
   <w:num w:numId="9">
     <w:abstractNumId w:val="1"/>
   </w:num>
   <w:num w:numId="10">
-    <w:abstractNumId w:val="15"/>
+    <w:abstractNumId w:val="20"/>
   </w:num>
   <w:num w:numId="11">
-    <w:abstractNumId w:val="14"/>
+    <w:abstractNumId w:val="19"/>
   </w:num>
   <w:num w:numId="12">
-    <w:abstractNumId w:val="6"/>
+    <w:abstractNumId w:val="7"/>
   </w:num>
   <w:num w:numId="13">
-    <w:abstractNumId w:val="16"/>
+    <w:abstractNumId w:val="21"/>
   </w:num>
   <w:num w:numId="14">
-    <w:abstractNumId w:val="20"/>
+    <w:abstractNumId w:val="25"/>
   </w:num>
   <w:num w:numId="15">
-    <w:abstractNumId w:val="11"/>
+    <w:abstractNumId w:val="16"/>
     <w:lvlOverride w:ilvl="0">
       <w:startOverride w:val="1"/>
     </w:lvlOverride>
@@ -23841,22 +24562,40 @@
     <w:abstractNumId w:val="4"/>
   </w:num>
   <w:num w:numId="17">
-    <w:abstractNumId w:val="10"/>
+    <w:abstractNumId w:val="14"/>
   </w:num>
   <w:num w:numId="18">
-    <w:abstractNumId w:val="21"/>
+    <w:abstractNumId w:val="26"/>
   </w:num>
   <w:num w:numId="19">
-    <w:abstractNumId w:val="5"/>
+    <w:abstractNumId w:val="6"/>
   </w:num>
   <w:num w:numId="20">
-    <w:abstractNumId w:val="9"/>
+    <w:abstractNumId w:val="11"/>
   </w:num>
   <w:num w:numId="21">
-    <w:abstractNumId w:val="8"/>
+    <w:abstractNumId w:val="10"/>
   </w:num>
   <w:num w:numId="22">
     <w:abstractNumId w:val="0"/>
+  </w:num>
+  <w:num w:numId="23">
+    <w:abstractNumId w:val="15"/>
+  </w:num>
+  <w:num w:numId="24">
+    <w:abstractNumId w:val="13"/>
+  </w:num>
+  <w:num w:numId="25">
+    <w:abstractNumId w:val="27"/>
+  </w:num>
+  <w:num w:numId="26">
+    <w:abstractNumId w:val="8"/>
+  </w:num>
+  <w:num w:numId="27">
+    <w:abstractNumId w:val="5"/>
+  </w:num>
+  <w:num w:numId="28">
+    <w:abstractNumId w:val="12"/>
   </w:num>
 </w:numbering>
 </file>

</xml_diff>

<commit_message>
cv updates Aug 16, 2019
</commit_message>
<xml_diff>
--- a/ryan-cv.docx
+++ b/ryan-cv.docx
@@ -750,6 +750,112 @@
           <w:sz w:val="20"/>
           <w:szCs w:val="20"/>
         </w:rPr>
+        <w:t>May 2019</w:t>
+      </w:r>
+      <w:r>
+        <w:rPr>
+          <w:rFonts w:ascii="Arial" w:eastAsia="Times New Roman" w:hAnsi="Arial" w:cs="Arial"/>
+          <w:spacing w:val="-9"/>
+          <w:w w:val="110"/>
+          <w:sz w:val="20"/>
+          <w:szCs w:val="20"/>
+        </w:rPr>
+        <w:t xml:space="preserve"> </w:t>
+      </w:r>
+      <w:r>
+        <w:rPr>
+          <w:rFonts w:ascii="Arial" w:eastAsia="Times New Roman" w:hAnsi="Arial" w:cs="Arial"/>
+          <w:w w:val="110"/>
+          <w:sz w:val="20"/>
+          <w:szCs w:val="20"/>
+        </w:rPr>
+        <w:t>–</w:t>
+      </w:r>
+      <w:r>
+        <w:rPr>
+          <w:rFonts w:ascii="Arial" w:eastAsia="Times New Roman" w:hAnsi="Arial" w:cs="Arial"/>
+          <w:spacing w:val="-5"/>
+          <w:w w:val="110"/>
+          <w:sz w:val="20"/>
+          <w:szCs w:val="20"/>
+        </w:rPr>
+        <w:t xml:space="preserve"> </w:t>
+      </w:r>
+      <w:r>
+        <w:rPr>
+          <w:rFonts w:ascii="Arial" w:eastAsia="Times New Roman" w:hAnsi="Arial" w:cs="Arial"/>
+          <w:w w:val="110"/>
+          <w:sz w:val="20"/>
+          <w:szCs w:val="20"/>
+        </w:rPr>
+        <w:t>Present</w:t>
+      </w:r>
+      <w:r>
+        <w:rPr>
+          <w:rFonts w:ascii="Arial" w:eastAsia="Times New Roman" w:hAnsi="Arial" w:cs="Arial"/>
+          <w:w w:val="110"/>
+          <w:sz w:val="20"/>
+          <w:szCs w:val="20"/>
+        </w:rPr>
+        <w:tab/>
+      </w:r>
+      <w:r>
+        <w:rPr>
+          <w:rFonts w:ascii="Arial" w:eastAsia="Times New Roman" w:hAnsi="Arial" w:cs="Arial"/>
+          <w:b/>
+          <w:w w:val="110"/>
+          <w:sz w:val="20"/>
+          <w:szCs w:val="20"/>
+        </w:rPr>
+        <w:t>Member, Board of Advisors</w:t>
+      </w:r>
+    </w:p>
+    <w:p>
+      <w:pPr>
+        <w:widowControl w:val="0"/>
+        <w:autoSpaceDE w:val="0"/>
+        <w:autoSpaceDN w:val="0"/>
+        <w:spacing w:before="8"/>
+        <w:ind w:left="3960"/>
+        <w:rPr>
+          <w:rFonts w:ascii="Arial" w:eastAsia="Times New Roman" w:hAnsi="Arial" w:cs="Arial"/>
+          <w:sz w:val="20"/>
+          <w:szCs w:val="20"/>
+        </w:rPr>
+      </w:pPr>
+      <w:r>
+        <w:rPr>
+          <w:rFonts w:ascii="Arial" w:eastAsia="Times New Roman" w:hAnsi="Arial" w:cs="Arial"/>
+          <w:w w:val="105"/>
+          <w:sz w:val="20"/>
+          <w:szCs w:val="20"/>
+        </w:rPr>
+        <w:t>UnumAI</w:t>
+      </w:r>
+    </w:p>
+    <w:p>
+      <w:pPr>
+        <w:widowControl w:val="0"/>
+        <w:tabs>
+          <w:tab w:val="left" w:pos="4230"/>
+        </w:tabs>
+        <w:autoSpaceDE w:val="0"/>
+        <w:autoSpaceDN w:val="0"/>
+        <w:spacing w:before="8"/>
+        <w:ind w:left="3960" w:hanging="3715"/>
+        <w:rPr>
+          <w:rFonts w:ascii="Arial" w:eastAsia="Times New Roman" w:hAnsi="Arial" w:cs="Arial"/>
+          <w:sz w:val="20"/>
+          <w:szCs w:val="20"/>
+        </w:rPr>
+      </w:pPr>
+      <w:r>
+        <w:rPr>
+          <w:rFonts w:ascii="Arial" w:eastAsia="Times New Roman" w:hAnsi="Arial" w:cs="Arial"/>
+          <w:w w:val="110"/>
+          <w:sz w:val="20"/>
+          <w:szCs w:val="20"/>
+        </w:rPr>
         <w:t>September 2015</w:t>
       </w:r>
       <w:r>
@@ -986,7 +1092,7 @@
         <w:autoSpaceDE w:val="0"/>
         <w:autoSpaceDN w:val="0"/>
         <w:spacing w:before="8"/>
-        <w:ind w:left="3960" w:hanging="3721"/>
+        <w:ind w:left="3960" w:hanging="3715"/>
         <w:rPr>
           <w:rFonts w:ascii="Arial" w:eastAsia="Times New Roman" w:hAnsi="Arial" w:cs="Arial"/>
           <w:sz w:val="20"/>
@@ -2831,15 +2937,6 @@
         </w:rPr>
         <w:t>Oak Ridge National Laboratory</w:t>
       </w:r>
-    </w:p>
-    <w:p>
-      <w:pPr>
-        <w:spacing w:after="159"/>
-        <w:ind w:firstLine="86"/>
-        <w:rPr>
-          <w:rFonts w:ascii="Arial" w:eastAsia="Arial" w:hAnsi="Arial" w:cs="Times New Roman"/>
-        </w:rPr>
-      </w:pPr>
     </w:p>
     <w:p>
       <w:pPr>
@@ -2961,6 +3058,14 @@
         </w:rPr>
         <w:t>https://doi.org/10.1089/big.2018.0057</w:t>
       </w:r>
+      <w:r>
+        <w:rPr>
+          <w:rFonts w:ascii="Arial" w:hAnsi="Arial" w:cs="Arial"/>
+          <w:sz w:val="20"/>
+          <w:szCs w:val="20"/>
+        </w:rPr>
+        <w:t xml:space="preserve"> </w:t>
+      </w:r>
     </w:p>
     <w:p>
       <w:pPr>
@@ -3222,43 +3327,15 @@
           <w:sz w:val="20"/>
           <w:szCs w:val="20"/>
         </w:rPr>
-        <w:t xml:space="preserve"> C., Elmore, R., </w:t>
-      </w:r>
-      <w:proofErr w:type="spellStart"/>
-      <w:r>
-        <w:rPr>
-          <w:rFonts w:ascii="Arial" w:eastAsia="Times New Roman" w:hAnsi="Arial" w:cs="Arial"/>
-          <w:sz w:val="20"/>
-          <w:szCs w:val="20"/>
-        </w:rPr>
-        <w:t>Clarage</w:t>
-      </w:r>
-      <w:proofErr w:type="spellEnd"/>
-      <w:r>
-        <w:rPr>
-          <w:rFonts w:ascii="Arial" w:eastAsia="Times New Roman" w:hAnsi="Arial" w:cs="Arial"/>
-          <w:sz w:val="20"/>
-          <w:szCs w:val="20"/>
-        </w:rPr>
-        <w:t xml:space="preserve">, A., </w:t>
-      </w:r>
-      <w:proofErr w:type="spellStart"/>
-      <w:r>
-        <w:rPr>
-          <w:rFonts w:ascii="Arial" w:eastAsia="Times New Roman" w:hAnsi="Arial" w:cs="Arial"/>
-          <w:sz w:val="20"/>
-          <w:szCs w:val="20"/>
-        </w:rPr>
-        <w:t>Sickorez</w:t>
-      </w:r>
-      <w:proofErr w:type="spellEnd"/>
-      <w:r>
-        <w:rPr>
-          <w:rFonts w:ascii="Arial" w:eastAsia="Times New Roman" w:hAnsi="Arial" w:cs="Arial"/>
-          <w:sz w:val="20"/>
-          <w:szCs w:val="20"/>
-        </w:rPr>
-        <w:t>, R., and Cao, J. (2018</w:t>
+        <w:t xml:space="preserve"> C., Elmore, R., Clarage, A., </w:t>
+      </w:r>
+      <w:r>
+        <w:rPr>
+          <w:rFonts w:ascii="Arial" w:eastAsia="Times New Roman" w:hAnsi="Arial" w:cs="Arial"/>
+          <w:sz w:val="20"/>
+          <w:szCs w:val="20"/>
+        </w:rPr>
+        <w:t>Sickorez, R., and Cao, J. (2018</w:t>
       </w:r>
       <w:r>
         <w:rPr>
@@ -3524,27 +3601,7 @@
           <w:sz w:val="20"/>
           <w:szCs w:val="20"/>
         </w:rPr>
-        <w:t xml:space="preserve">Bugbee, B., Phillips, C., Egan, H., Elmore, R., Gruchalla, K., and </w:t>
-      </w:r>
-      <w:proofErr w:type="spellStart"/>
-      <w:r>
-        <w:rPr>
-          <w:rFonts w:ascii="Arial" w:eastAsia="Times New Roman" w:hAnsi="Arial" w:cs="Arial"/>
-          <w:w w:val="110"/>
-          <w:sz w:val="20"/>
-          <w:szCs w:val="20"/>
-        </w:rPr>
-        <w:t>Purkayastha</w:t>
-      </w:r>
-      <w:proofErr w:type="spellEnd"/>
-      <w:r>
-        <w:rPr>
-          <w:rFonts w:ascii="Arial" w:eastAsia="Times New Roman" w:hAnsi="Arial" w:cs="Arial"/>
-          <w:w w:val="110"/>
-          <w:sz w:val="20"/>
-          <w:szCs w:val="20"/>
-        </w:rPr>
-        <w:t>, A. (2017). Prediction and characterization</w:t>
+        <w:t>Bugbee, B., Phillips, C., Egan, H., Elmore, R., Gruchalla, K., and Purkayastha, A. (2017). Prediction and characterization</w:t>
       </w:r>
       <w:r>
         <w:rPr>
@@ -4451,67 +4508,7 @@
           <w:sz w:val="20"/>
           <w:szCs w:val="22"/>
         </w:rPr>
-        <w:t xml:space="preserve">R. Y. Liu, R. </w:t>
-      </w:r>
-      <w:proofErr w:type="spellStart"/>
-      <w:r>
-        <w:rPr>
-          <w:rFonts w:ascii="Arial" w:eastAsia="Arial" w:hAnsi="Arial" w:cs="Arial"/>
-          <w:w w:val="110"/>
-          <w:sz w:val="20"/>
-          <w:szCs w:val="22"/>
-        </w:rPr>
-        <w:t>Serfling</w:t>
-      </w:r>
-      <w:proofErr w:type="spellEnd"/>
-      <w:r>
-        <w:rPr>
-          <w:rFonts w:ascii="Arial" w:eastAsia="Arial" w:hAnsi="Arial" w:cs="Arial"/>
-          <w:w w:val="110"/>
-          <w:sz w:val="20"/>
-          <w:szCs w:val="22"/>
-        </w:rPr>
-        <w:t xml:space="preserve">, and D. L. </w:t>
-      </w:r>
-      <w:proofErr w:type="spellStart"/>
-      <w:r>
-        <w:rPr>
-          <w:rFonts w:ascii="Arial" w:eastAsia="Arial" w:hAnsi="Arial" w:cs="Arial"/>
-          <w:w w:val="110"/>
-          <w:sz w:val="20"/>
-          <w:szCs w:val="22"/>
-        </w:rPr>
-        <w:t>Souvaine</w:t>
-      </w:r>
-      <w:proofErr w:type="spellEnd"/>
-      <w:r>
-        <w:rPr>
-          <w:rFonts w:ascii="Arial" w:eastAsia="Arial" w:hAnsi="Arial" w:cs="Arial"/>
-          <w:w w:val="110"/>
-          <w:sz w:val="20"/>
-          <w:szCs w:val="22"/>
-        </w:rPr>
-        <w:t xml:space="preserve"> (</w:t>
-      </w:r>
-      <w:proofErr w:type="spellStart"/>
-      <w:r>
-        <w:rPr>
-          <w:rFonts w:ascii="Arial" w:eastAsia="Arial" w:hAnsi="Arial" w:cs="Arial"/>
-          <w:w w:val="110"/>
-          <w:sz w:val="20"/>
-          <w:szCs w:val="22"/>
-        </w:rPr>
-        <w:t>eds</w:t>
-      </w:r>
-      <w:proofErr w:type="spellEnd"/>
-      <w:r>
-        <w:rPr>
-          <w:rFonts w:ascii="Arial" w:eastAsia="Arial" w:hAnsi="Arial" w:cs="Arial"/>
-          <w:w w:val="110"/>
-          <w:sz w:val="20"/>
-          <w:szCs w:val="22"/>
-        </w:rPr>
-        <w:t xml:space="preserve">) </w:t>
+        <w:t xml:space="preserve">R. Y. Liu, R. Serfling, and D. L. Souvaine (eds) </w:t>
       </w:r>
       <w:r>
         <w:rPr>
@@ -5100,18 +5097,15 @@
         </w:rPr>
         <w:t xml:space="preserve">, 477 – 490. </w:t>
       </w:r>
-      <w:hyperlink r:id="rId12" w:history="1">
-        <w:r>
-          <w:rPr>
-            <w:rStyle w:val="Hyperlink"/>
-            <w:rFonts w:ascii="Arial" w:eastAsia="Arial" w:hAnsi="Arial" w:cs="Arial"/>
-            <w:w w:val="110"/>
-            <w:sz w:val="20"/>
-            <w:szCs w:val="22"/>
-          </w:rPr>
-          <w:t>https://doi.org/10.1111/j.1467-842X.2006.00452.x</w:t>
-        </w:r>
-      </w:hyperlink>
+      <w:r>
+        <w:rPr>
+          <w:rFonts w:ascii="Arial" w:eastAsia="Arial" w:hAnsi="Arial" w:cs="Arial"/>
+          <w:w w:val="110"/>
+          <w:sz w:val="20"/>
+          <w:szCs w:val="22"/>
+        </w:rPr>
+        <w:t>https://doi.org/10.1111/j.1467-842X.2006.00452.x</w:t>
+      </w:r>
     </w:p>
     <w:p>
       <w:pPr>
@@ -5151,9 +5145,8 @@
           <w:szCs w:val="22"/>
         </w:rPr>
         <w:lastRenderedPageBreak/>
-        <w:t xml:space="preserve">Elmore, R.T., Hall, P., and </w:t>
-      </w:r>
-      <w:proofErr w:type="spellStart"/>
+        <w:t>Elmore, R.T., Hall, P., and Troynikov, V.S. (2006</w:t>
+      </w:r>
       <w:r>
         <w:rPr>
           <w:rFonts w:ascii="Arial" w:eastAsia="Arial" w:hAnsi="Arial" w:cs="Arial"/>
@@ -5161,9 +5154,8 @@
           <w:sz w:val="20"/>
           <w:szCs w:val="22"/>
         </w:rPr>
-        <w:t>Troynikov</w:t>
-      </w:r>
-      <w:proofErr w:type="spellEnd"/>
+        <w:t>c</w:t>
+      </w:r>
       <w:r>
         <w:rPr>
           <w:rFonts w:ascii="Arial" w:eastAsia="Arial" w:hAnsi="Arial" w:cs="Arial"/>
@@ -5171,7 +5163,7 @@
           <w:sz w:val="20"/>
           <w:szCs w:val="22"/>
         </w:rPr>
-        <w:t xml:space="preserve">, V.S. (2006). Nonparametric density estimation from covariate information. </w:t>
+        <w:t xml:space="preserve">). Nonparametric density estimation from covariate information. </w:t>
       </w:r>
       <w:r>
         <w:rPr>
@@ -5211,17 +5203,15 @@
         </w:rPr>
         <w:t xml:space="preserve">, 701 – 711. </w:t>
       </w:r>
-      <w:hyperlink r:id="rId13">
-        <w:r>
-          <w:rPr>
-            <w:rFonts w:ascii="Arial" w:eastAsia="Arial" w:hAnsi="Arial" w:cs="Arial"/>
-            <w:w w:val="105"/>
-            <w:sz w:val="20"/>
-            <w:szCs w:val="22"/>
-          </w:rPr>
-          <w:t>http://dx.doi.org/10.1198/016214505000000916</w:t>
-        </w:r>
-      </w:hyperlink>
+      <w:r>
+        <w:rPr>
+          <w:rFonts w:ascii="Arial" w:eastAsia="Arial" w:hAnsi="Arial" w:cs="Arial"/>
+          <w:w w:val="105"/>
+          <w:sz w:val="20"/>
+          <w:szCs w:val="22"/>
+        </w:rPr>
+        <w:t>http://dx.doi.org/10.1198/016214505000000916</w:t>
+      </w:r>
       <w:r>
         <w:rPr>
           <w:rFonts w:ascii="Arial" w:eastAsia="Arial" w:hAnsi="Arial" w:cs="Arial"/>
@@ -5256,49 +5246,8 @@
           <w:sz w:val="20"/>
           <w:szCs w:val="20"/>
         </w:rPr>
-        <w:t xml:space="preserve">Hall, P., </w:t>
-      </w:r>
-      <w:proofErr w:type="spellStart"/>
-      <w:r>
-        <w:rPr>
-          <w:rFonts w:ascii="Arial" w:eastAsia="Times New Roman" w:hAnsi="Arial" w:cs="Arial"/>
-          <w:w w:val="110"/>
-          <w:sz w:val="20"/>
-          <w:szCs w:val="20"/>
-        </w:rPr>
-        <w:t>Neeman</w:t>
-      </w:r>
-      <w:proofErr w:type="spellEnd"/>
-      <w:r>
-        <w:rPr>
-          <w:rFonts w:ascii="Arial" w:eastAsia="Times New Roman" w:hAnsi="Arial" w:cs="Arial"/>
-          <w:w w:val="110"/>
-          <w:sz w:val="20"/>
-          <w:szCs w:val="20"/>
-        </w:rPr>
-        <w:t xml:space="preserve">, A., </w:t>
-      </w:r>
-      <w:proofErr w:type="spellStart"/>
-      <w:r>
-        <w:rPr>
-          <w:rFonts w:ascii="Arial" w:eastAsia="Times New Roman" w:hAnsi="Arial" w:cs="Arial"/>
-          <w:w w:val="110"/>
-          <w:sz w:val="20"/>
-          <w:szCs w:val="20"/>
-        </w:rPr>
-        <w:t>Pakyari</w:t>
-      </w:r>
-      <w:proofErr w:type="spellEnd"/>
-      <w:r>
-        <w:rPr>
-          <w:rFonts w:ascii="Arial" w:eastAsia="Times New Roman" w:hAnsi="Arial" w:cs="Arial"/>
-          <w:w w:val="110"/>
-          <w:sz w:val="20"/>
-          <w:szCs w:val="20"/>
-        </w:rPr>
-        <w:t xml:space="preserve">, R., and Elmore, R.T. (2005). Nonparametric inference in multivariate mixtures. </w:t>
-      </w:r>
-      <w:proofErr w:type="spellStart"/>
+        <w:t xml:space="preserve">Hall, P., Neeman, A., Pakyari, R., and Elmore, R.T. (2005). Nonparametric inference in multivariate mixtures. </w:t>
+      </w:r>
       <w:r>
         <w:rPr>
           <w:rFonts w:ascii="Arial" w:eastAsia="Times New Roman" w:hAnsi="Arial" w:cs="Arial"/>
@@ -5309,7 +5258,6 @@
         </w:rPr>
         <w:t>Biometrika</w:t>
       </w:r>
-      <w:proofErr w:type="spellEnd"/>
       <w:r>
         <w:rPr>
           <w:rFonts w:ascii="Arial" w:eastAsia="Times New Roman" w:hAnsi="Arial" w:cs="Arial"/>
@@ -5459,25 +5407,14 @@
         </w:rPr>
         <w:t xml:space="preserve"> </w:t>
       </w:r>
-      <w:proofErr w:type="spellStart"/>
-      <w:r>
-        <w:rPr>
-          <w:rFonts w:ascii="Arial" w:eastAsia="Times New Roman" w:hAnsi="Arial" w:cs="Arial"/>
-          <w:w w:val="110"/>
-          <w:sz w:val="20"/>
-          <w:szCs w:val="20"/>
-        </w:rPr>
-        <w:t>Neeman</w:t>
-      </w:r>
-      <w:proofErr w:type="spellEnd"/>
-      <w:r>
-        <w:rPr>
-          <w:rFonts w:ascii="Arial" w:eastAsia="Times New Roman" w:hAnsi="Arial" w:cs="Arial"/>
-          <w:w w:val="110"/>
-          <w:sz w:val="20"/>
-          <w:szCs w:val="20"/>
-        </w:rPr>
-        <w:t>,</w:t>
+      <w:r>
+        <w:rPr>
+          <w:rFonts w:ascii="Arial" w:eastAsia="Times New Roman" w:hAnsi="Arial" w:cs="Arial"/>
+          <w:w w:val="110"/>
+          <w:sz w:val="20"/>
+          <w:szCs w:val="20"/>
+        </w:rPr>
+        <w:t>Neeman,</w:t>
       </w:r>
       <w:r>
         <w:rPr>
@@ -5678,29 +5615,7 @@
           <w:sz w:val="20"/>
           <w:szCs w:val="20"/>
         </w:rPr>
-        <w:t xml:space="preserve">Annales de </w:t>
-      </w:r>
-      <w:proofErr w:type="spellStart"/>
-      <w:r>
-        <w:rPr>
-          <w:rFonts w:ascii="Arial" w:eastAsia="Times New Roman" w:hAnsi="Arial" w:cs="Arial"/>
-          <w:i/>
-          <w:w w:val="110"/>
-          <w:sz w:val="20"/>
-          <w:szCs w:val="20"/>
-        </w:rPr>
-        <w:t>l’Institut</w:t>
-      </w:r>
-      <w:proofErr w:type="spellEnd"/>
-      <w:r>
-        <w:rPr>
-          <w:rFonts w:ascii="Arial" w:eastAsia="Times New Roman" w:hAnsi="Arial" w:cs="Arial"/>
-          <w:i/>
-          <w:w w:val="110"/>
-          <w:sz w:val="20"/>
-          <w:szCs w:val="20"/>
-        </w:rPr>
-        <w:t xml:space="preserve"> </w:t>
+        <w:t xml:space="preserve">Annales de l’Institut </w:t>
       </w:r>
       <w:r>
         <w:rPr>
@@ -5741,7 +5656,7 @@
         </w:rPr>
         <w:t xml:space="preserve">, 1 – 28. </w:t>
       </w:r>
-      <w:hyperlink r:id="rId14">
+      <w:hyperlink r:id="rId12">
         <w:r>
           <w:rPr>
             <w:rFonts w:ascii="Arial" w:eastAsia="Times New Roman" w:hAnsi="Arial" w:cs="Arial"/>
@@ -6192,7 +6107,7 @@
         </w:rPr>
         <w:t xml:space="preserve"> </w:t>
       </w:r>
-      <w:hyperlink r:id="rId15">
+      <w:hyperlink r:id="rId13">
         <w:r>
           <w:rPr>
             <w:rFonts w:ascii="Arial" w:eastAsia="Times New Roman" w:hAnsi="Arial" w:cs="Arial"/>
@@ -6268,7 +6183,7 @@
         </w:rPr>
         <w:t xml:space="preserve">, 1–12. </w:t>
       </w:r>
-      <w:hyperlink r:id="rId16">
+      <w:hyperlink r:id="rId14">
         <w:r>
           <w:rPr>
             <w:rFonts w:ascii="Arial" w:eastAsia="Arial" w:hAnsi="Arial" w:cs="Arial"/>
@@ -6304,47 +6219,7 @@
           <w:sz w:val="20"/>
           <w:szCs w:val="20"/>
         </w:rPr>
-        <w:t xml:space="preserve">Bailer, A.J., Elmore, R.T., Shumate, B.J., and </w:t>
-      </w:r>
-      <w:proofErr w:type="spellStart"/>
-      <w:r>
-        <w:rPr>
-          <w:rFonts w:ascii="Arial" w:eastAsia="Times New Roman" w:hAnsi="Arial" w:cs="Arial"/>
-          <w:w w:val="110"/>
-          <w:sz w:val="20"/>
-          <w:szCs w:val="20"/>
-        </w:rPr>
-        <w:t>Oris</w:t>
-      </w:r>
-      <w:proofErr w:type="spellEnd"/>
-      <w:r>
-        <w:rPr>
-          <w:rFonts w:ascii="Arial" w:eastAsia="Times New Roman" w:hAnsi="Arial" w:cs="Arial"/>
-          <w:w w:val="110"/>
-          <w:sz w:val="20"/>
-          <w:szCs w:val="20"/>
-        </w:rPr>
-        <w:t xml:space="preserve">, J.T. (2000). Simulation study of </w:t>
-      </w:r>
-      <w:proofErr w:type="spellStart"/>
-      <w:r>
-        <w:rPr>
-          <w:rFonts w:ascii="Arial" w:eastAsia="Times New Roman" w:hAnsi="Arial" w:cs="Arial"/>
-          <w:w w:val="110"/>
-          <w:sz w:val="20"/>
-          <w:szCs w:val="20"/>
-        </w:rPr>
-        <w:t>characterisitics</w:t>
-      </w:r>
-      <w:proofErr w:type="spellEnd"/>
-      <w:r>
-        <w:rPr>
-          <w:rFonts w:ascii="Arial" w:eastAsia="Times New Roman" w:hAnsi="Arial" w:cs="Arial"/>
-          <w:w w:val="110"/>
-          <w:sz w:val="20"/>
-          <w:szCs w:val="20"/>
-        </w:rPr>
-        <w:t xml:space="preserve"> of statistical estimators of inhibition concentration. </w:t>
+        <w:t xml:space="preserve">Bailer, A.J., Elmore, R.T., Shumate, B.J., and Oris, J.T. (2000). Simulation study of characterisitics of statistical estimators of inhibition concentration. </w:t>
       </w:r>
       <w:r>
         <w:rPr>
@@ -6393,7 +6268,7 @@
         </w:rPr>
         <w:t xml:space="preserve">3068–3073.  </w:t>
       </w:r>
-      <w:hyperlink r:id="rId17">
+      <w:hyperlink r:id="rId15">
         <w:r>
           <w:rPr>
             <w:rFonts w:ascii="Arial" w:eastAsia="Times New Roman" w:hAnsi="Arial" w:cs="Arial"/>
@@ -6455,43 +6330,7 @@
           <w:sz w:val="20"/>
           <w:szCs w:val="20"/>
         </w:rPr>
-        <w:t xml:space="preserve">Frank, S., Heaney, M., </w:t>
-      </w:r>
-      <w:proofErr w:type="spellStart"/>
-      <w:r>
-        <w:rPr>
-          <w:rFonts w:ascii="Arial" w:eastAsia="Times New Roman" w:hAnsi="Arial" w:cs="Arial"/>
-          <w:sz w:val="20"/>
-          <w:szCs w:val="20"/>
-        </w:rPr>
-        <w:t>Jin</w:t>
-      </w:r>
-      <w:proofErr w:type="spellEnd"/>
-      <w:r>
-        <w:rPr>
-          <w:rFonts w:ascii="Arial" w:eastAsia="Times New Roman" w:hAnsi="Arial" w:cs="Arial"/>
-          <w:sz w:val="20"/>
-          <w:szCs w:val="20"/>
-        </w:rPr>
-        <w:t xml:space="preserve">, X., Robertson, J., Cheung, H., Elmore, R., </w:t>
-      </w:r>
-      <w:proofErr w:type="spellStart"/>
-      <w:r>
-        <w:rPr>
-          <w:rFonts w:ascii="Arial" w:eastAsia="Times New Roman" w:hAnsi="Arial" w:cs="Arial"/>
-          <w:sz w:val="20"/>
-          <w:szCs w:val="20"/>
-        </w:rPr>
-        <w:t>Henze</w:t>
-      </w:r>
-      <w:proofErr w:type="spellEnd"/>
-      <w:r>
-        <w:rPr>
-          <w:rFonts w:ascii="Arial" w:eastAsia="Times New Roman" w:hAnsi="Arial" w:cs="Arial"/>
-          <w:sz w:val="20"/>
-          <w:szCs w:val="20"/>
-        </w:rPr>
-        <w:t>, G. (2016). Hybrid model-based and data-driven fault detection and diagnostics for commercial buildings. Proceedings of the 2016 ACEEE Conference, Pacific Grove, CA.</w:t>
+        <w:t>Frank, S., Heaney, M., Jin, X., Robertson, J., Cheung, H., Elmore, R., Henze, G. (2016). Hybrid model-based and data-driven fault detection and diagnostics for commercial buildings. Proceedings of the 2016 ACEEE Conference, Pacific Grove, CA.</w:t>
       </w:r>
     </w:p>
     <w:p>
@@ -6573,43 +6412,7 @@
           <w:sz w:val="20"/>
           <w:szCs w:val="20"/>
         </w:rPr>
-        <w:t xml:space="preserve">Frank, S., Heaney, M., </w:t>
-      </w:r>
-      <w:proofErr w:type="spellStart"/>
-      <w:r>
-        <w:rPr>
-          <w:rFonts w:ascii="Arial" w:eastAsia="Times New Roman" w:hAnsi="Arial" w:cs="Arial"/>
-          <w:sz w:val="20"/>
-          <w:szCs w:val="20"/>
-        </w:rPr>
-        <w:t>Jin</w:t>
-      </w:r>
-      <w:proofErr w:type="spellEnd"/>
-      <w:r>
-        <w:rPr>
-          <w:rFonts w:ascii="Arial" w:eastAsia="Times New Roman" w:hAnsi="Arial" w:cs="Arial"/>
-          <w:sz w:val="20"/>
-          <w:szCs w:val="20"/>
-        </w:rPr>
-        <w:t xml:space="preserve">, X., Robertson, J., Cheung, H., Elmore, R., </w:t>
-      </w:r>
-      <w:proofErr w:type="spellStart"/>
-      <w:r>
-        <w:rPr>
-          <w:rFonts w:ascii="Arial" w:eastAsia="Times New Roman" w:hAnsi="Arial" w:cs="Arial"/>
-          <w:sz w:val="20"/>
-          <w:szCs w:val="20"/>
-        </w:rPr>
-        <w:t>Henze</w:t>
-      </w:r>
-      <w:proofErr w:type="spellEnd"/>
-      <w:r>
-        <w:rPr>
-          <w:rFonts w:ascii="Arial" w:eastAsia="Times New Roman" w:hAnsi="Arial" w:cs="Arial"/>
-          <w:sz w:val="20"/>
-          <w:szCs w:val="20"/>
-        </w:rPr>
-        <w:t xml:space="preserve">, G. (2016). Hybrid model-based and data-driven fault detection and diagnostics for commercial buildings. NREL Report No. CP-5500-65924. </w:t>
+        <w:t xml:space="preserve">Frank, S., Heaney, M., Jin, X., Robertson, J., Cheung, H., Elmore, R., Henze, G. (2016). Hybrid model-based and data-driven fault detection and diagnostics for commercial buildings. NREL Report No. CP-5500-65924. </w:t>
       </w:r>
     </w:p>
     <w:p>
@@ -6638,47 +6441,7 @@
           <w:sz w:val="20"/>
           <w:szCs w:val="20"/>
         </w:rPr>
-        <w:t xml:space="preserve">Elmore, R., Gruchalla, K., Phillips, C., </w:t>
-      </w:r>
-      <w:proofErr w:type="spellStart"/>
-      <w:r>
-        <w:rPr>
-          <w:rFonts w:ascii="Arial" w:eastAsia="Times New Roman" w:hAnsi="Arial" w:cs="Arial"/>
-          <w:w w:val="105"/>
-          <w:sz w:val="20"/>
-          <w:szCs w:val="20"/>
-        </w:rPr>
-        <w:t>Purkayastha</w:t>
-      </w:r>
-      <w:proofErr w:type="spellEnd"/>
-      <w:r>
-        <w:rPr>
-          <w:rFonts w:ascii="Arial" w:eastAsia="Times New Roman" w:hAnsi="Arial" w:cs="Arial"/>
-          <w:w w:val="105"/>
-          <w:sz w:val="20"/>
-          <w:szCs w:val="20"/>
-        </w:rPr>
-        <w:t xml:space="preserve">, A., and </w:t>
-      </w:r>
-      <w:proofErr w:type="spellStart"/>
-      <w:r>
-        <w:rPr>
-          <w:rFonts w:ascii="Arial" w:eastAsia="Times New Roman" w:hAnsi="Arial" w:cs="Arial"/>
-          <w:w w:val="105"/>
-          <w:sz w:val="20"/>
-          <w:szCs w:val="20"/>
-        </w:rPr>
-        <w:t>Wunder</w:t>
-      </w:r>
-      <w:proofErr w:type="spellEnd"/>
-      <w:r>
-        <w:rPr>
-          <w:rFonts w:ascii="Arial" w:eastAsia="Times New Roman" w:hAnsi="Arial" w:cs="Arial"/>
-          <w:w w:val="105"/>
-          <w:sz w:val="20"/>
-          <w:szCs w:val="20"/>
-        </w:rPr>
-        <w:t>, N. (2016) An Analysis of Application Power and</w:t>
+        <w:t>Elmore, R., Gruchalla, K., Phillips, C., Purkayastha, A., and Wunder, N. (2016) An Analysis of Application Power and</w:t>
       </w:r>
       <w:r>
         <w:rPr>
@@ -6717,25 +6480,14 @@
           <w:szCs w:val="20"/>
         </w:rPr>
       </w:pPr>
-      <w:proofErr w:type="spellStart"/>
-      <w:r>
-        <w:rPr>
-          <w:rFonts w:ascii="Arial" w:eastAsia="Times New Roman" w:hAnsi="Arial" w:cs="Arial"/>
-          <w:w w:val="105"/>
-          <w:sz w:val="20"/>
-          <w:szCs w:val="20"/>
-        </w:rPr>
-        <w:t>Getman</w:t>
-      </w:r>
-      <w:proofErr w:type="spellEnd"/>
-      <w:r>
-        <w:rPr>
-          <w:rFonts w:ascii="Arial" w:eastAsia="Times New Roman" w:hAnsi="Arial" w:cs="Arial"/>
-          <w:w w:val="105"/>
-          <w:sz w:val="20"/>
-          <w:szCs w:val="20"/>
-        </w:rPr>
-        <w:t>, D., Bush, B., Elmore, R., and Inman, D. (2015). Evaluation of Methods for Comparison of Spatiotemporal and Time Series Datasets. NREL Report No. TP-6A20-62647.</w:t>
+      <w:r>
+        <w:rPr>
+          <w:rFonts w:ascii="Arial" w:eastAsia="Times New Roman" w:hAnsi="Arial" w:cs="Arial"/>
+          <w:w w:val="105"/>
+          <w:sz w:val="20"/>
+          <w:szCs w:val="20"/>
+        </w:rPr>
+        <w:t>Getman, D., Bush, B., Elmore, R., and Inman, D. (2015). Evaluation of Methods for Comparison of Spatiotemporal and Time Series Datasets. NREL Report No. TP-6A20-62647.</w:t>
       </w:r>
     </w:p>
     <w:p>
@@ -6757,25 +6509,14 @@
           <w:szCs w:val="20"/>
         </w:rPr>
       </w:pPr>
-      <w:proofErr w:type="spellStart"/>
-      <w:r>
-        <w:rPr>
-          <w:rFonts w:ascii="Arial" w:eastAsia="Times New Roman" w:hAnsi="Arial" w:cs="Arial"/>
-          <w:w w:val="110"/>
-          <w:sz w:val="20"/>
-          <w:szCs w:val="20"/>
-        </w:rPr>
-        <w:t>Laros</w:t>
-      </w:r>
-      <w:proofErr w:type="spellEnd"/>
-      <w:r>
-        <w:rPr>
-          <w:rFonts w:ascii="Arial" w:eastAsia="Times New Roman" w:hAnsi="Arial" w:cs="Arial"/>
-          <w:w w:val="110"/>
-          <w:sz w:val="20"/>
-          <w:szCs w:val="20"/>
-        </w:rPr>
-        <w:t xml:space="preserve"> III, J.H., Kelly, S.M., Hammond, S., Elmore, R. and Munch, K. (2014). Power/Energy use case project document. Sandia National Laboratories Technical Report SAND2013-10789.</w:t>
+      <w:r>
+        <w:rPr>
+          <w:rFonts w:ascii="Arial" w:eastAsia="Times New Roman" w:hAnsi="Arial" w:cs="Arial"/>
+          <w:w w:val="110"/>
+          <w:sz w:val="20"/>
+          <w:szCs w:val="20"/>
+        </w:rPr>
+        <w:t>Laros III, J.H., Kelly, S.M., Hammond, S., Elmore, R. and Munch, K. (2014). Power/Energy use case project document. Sandia National Laboratories Technical Report SAND2013-10789.</w:t>
       </w:r>
       <w:r>
         <w:rPr>
@@ -6805,45 +6546,14 @@
           <w:szCs w:val="20"/>
         </w:rPr>
       </w:pPr>
-      <w:proofErr w:type="spellStart"/>
-      <w:r>
-        <w:rPr>
-          <w:rFonts w:ascii="Arial" w:eastAsia="Times New Roman" w:hAnsi="Arial" w:cs="Arial"/>
-          <w:w w:val="105"/>
-          <w:sz w:val="20"/>
-          <w:szCs w:val="20"/>
-        </w:rPr>
-        <w:t>Campanelli</w:t>
-      </w:r>
-      <w:proofErr w:type="spellEnd"/>
-      <w:r>
-        <w:rPr>
-          <w:rFonts w:ascii="Arial" w:eastAsia="Times New Roman" w:hAnsi="Arial" w:cs="Arial"/>
-          <w:w w:val="105"/>
-          <w:sz w:val="20"/>
-          <w:szCs w:val="20"/>
-        </w:rPr>
-        <w:t xml:space="preserve">, M., Emery, K., Elmore, R., </w:t>
-      </w:r>
-      <w:proofErr w:type="spellStart"/>
-      <w:r>
-        <w:rPr>
-          <w:rFonts w:ascii="Arial" w:eastAsia="Times New Roman" w:hAnsi="Arial" w:cs="Arial"/>
-          <w:w w:val="105"/>
-          <w:sz w:val="20"/>
-          <w:szCs w:val="20"/>
-        </w:rPr>
-        <w:t>Zaharatos</w:t>
-      </w:r>
-      <w:proofErr w:type="spellEnd"/>
-      <w:r>
-        <w:rPr>
-          <w:rFonts w:ascii="Arial" w:eastAsia="Times New Roman" w:hAnsi="Arial" w:cs="Arial"/>
-          <w:w w:val="105"/>
-          <w:sz w:val="20"/>
-          <w:szCs w:val="20"/>
-        </w:rPr>
-        <w:t xml:space="preserve">, B. (2014). Uncertainty Analysis for Maximum Power at SRC Using Hierarchical Monte Carlo Simulation. </w:t>
+      <w:r>
+        <w:rPr>
+          <w:rFonts w:ascii="Arial" w:eastAsia="Times New Roman" w:hAnsi="Arial" w:cs="Arial"/>
+          <w:w w:val="105"/>
+          <w:sz w:val="20"/>
+          <w:szCs w:val="20"/>
+        </w:rPr>
+        <w:t xml:space="preserve">Campanelli, M., Emery, K., Elmore, R., Zaharatos, B. (2014). Uncertainty Analysis for Maximum Power at SRC Using Hierarchical Monte Carlo Simulation. </w:t>
       </w:r>
       <w:r>
         <w:rPr>
@@ -8234,27 +7944,7 @@
           <w:sz w:val="20"/>
           <w:szCs w:val="22"/>
         </w:rPr>
-        <w:t xml:space="preserve">included in a </w:t>
-      </w:r>
-      <w:proofErr w:type="spellStart"/>
-      <w:r>
-        <w:rPr>
-          <w:rFonts w:ascii="Arial" w:eastAsia="Arial" w:hAnsi="Arial" w:cs="Arial"/>
-          <w:w w:val="110"/>
-          <w:sz w:val="20"/>
-          <w:szCs w:val="22"/>
-        </w:rPr>
-        <w:t>nonparametrics</w:t>
-      </w:r>
-      <w:proofErr w:type="spellEnd"/>
-      <w:r>
-        <w:rPr>
-          <w:rFonts w:ascii="Arial" w:eastAsia="Arial" w:hAnsi="Arial" w:cs="Arial"/>
-          <w:w w:val="110"/>
-          <w:sz w:val="20"/>
-          <w:szCs w:val="22"/>
-        </w:rPr>
-        <w:t xml:space="preserve"> course? </w:t>
+        <w:t xml:space="preserve">included in a nonparametrics course? </w:t>
       </w:r>
       <w:r>
         <w:rPr>
@@ -8462,6 +8152,18 @@
         </w:rPr>
         <w:t xml:space="preserve">. </w:t>
       </w:r>
+      <w:hyperlink r:id="rId16" w:history="1">
+        <w:r>
+          <w:rPr>
+            <w:rStyle w:val="Hyperlink"/>
+            <w:rFonts w:ascii="Arial" w:eastAsia="Arial" w:hAnsi="Arial" w:cs="Arial"/>
+            <w:w w:val="105"/>
+            <w:sz w:val="20"/>
+            <w:szCs w:val="22"/>
+          </w:rPr>
+          <w:t>https://papers.ssrn.com/sol3/papers.cfm?abstract_id=3311649</w:t>
+        </w:r>
+      </w:hyperlink>
       <w:r>
         <w:rPr>
           <w:rFonts w:ascii="Arial" w:eastAsia="Arial" w:hAnsi="Arial" w:cs="Arial"/>
@@ -8469,35 +8171,7 @@
           <w:sz w:val="20"/>
           <w:szCs w:val="22"/>
         </w:rPr>
-        <w:t xml:space="preserve">Under review at </w:t>
-      </w:r>
-      <w:r>
-        <w:rPr>
-          <w:rFonts w:ascii="Arial" w:eastAsia="Arial" w:hAnsi="Arial" w:cs="Arial"/>
-          <w:i/>
-          <w:w w:val="105"/>
-          <w:sz w:val="20"/>
-          <w:szCs w:val="22"/>
-        </w:rPr>
-        <w:t>AER: Insights</w:t>
-      </w:r>
-      <w:r>
-        <w:rPr>
-          <w:rFonts w:ascii="Arial" w:eastAsia="Arial" w:hAnsi="Arial" w:cs="Arial"/>
-          <w:w w:val="105"/>
-          <w:sz w:val="20"/>
-          <w:szCs w:val="22"/>
-        </w:rPr>
-        <w:t xml:space="preserve">. </w:t>
-      </w:r>
-      <w:r>
-        <w:rPr>
-          <w:rFonts w:ascii="Arial" w:eastAsia="Arial" w:hAnsi="Arial" w:cs="Arial"/>
-          <w:w w:val="105"/>
-          <w:sz w:val="20"/>
-          <w:szCs w:val="22"/>
-        </w:rPr>
-        <w:t>https://papers.ssrn.com/sol3/papers.cfm?abstract_id=3311649</w:t>
+        <w:t xml:space="preserve"> </w:t>
       </w:r>
     </w:p>
     <w:p>
@@ -8515,19 +8189,11 @@
           <w:rFonts w:ascii="Arial" w:eastAsia="Arial" w:hAnsi="Arial" w:cs="Times New Roman"/>
         </w:rPr>
       </w:pPr>
-      <w:proofErr w:type="spellStart"/>
       <w:r>
         <w:rPr>
           <w:rFonts w:ascii="Arial" w:eastAsia="Arial" w:hAnsi="Arial" w:cs="Times New Roman"/>
         </w:rPr>
-        <w:t>arXiv</w:t>
-      </w:r>
-      <w:proofErr w:type="spellEnd"/>
-      <w:r>
-        <w:rPr>
-          <w:rFonts w:ascii="Arial" w:eastAsia="Arial" w:hAnsi="Arial" w:cs="Times New Roman"/>
-        </w:rPr>
-        <w:t xml:space="preserve"> Papers</w:t>
+        <w:t>arXiv Papers</w:t>
       </w:r>
     </w:p>
     <w:p>
@@ -8579,25 +8245,14 @@
           <w:szCs w:val="20"/>
         </w:rPr>
       </w:pPr>
-      <w:proofErr w:type="spellStart"/>
-      <w:r>
-        <w:rPr>
-          <w:rFonts w:ascii="Arial" w:eastAsia="Times New Roman" w:hAnsi="Arial" w:cs="Arial"/>
-          <w:w w:val="110"/>
-          <w:sz w:val="20"/>
-          <w:szCs w:val="20"/>
-        </w:rPr>
-        <w:t>Biagioni</w:t>
-      </w:r>
-      <w:proofErr w:type="spellEnd"/>
-      <w:r>
-        <w:rPr>
-          <w:rFonts w:ascii="Arial" w:eastAsia="Times New Roman" w:hAnsi="Arial" w:cs="Arial"/>
-          <w:w w:val="110"/>
-          <w:sz w:val="20"/>
-          <w:szCs w:val="20"/>
-        </w:rPr>
-        <w:t>, D.J., Elmore, R., and Jones, W. (2012). Keeping greed good: sparse regression under design uncertainty with applications to biomass characterization. arXiv:1207.1888</w:t>
+      <w:r>
+        <w:rPr>
+          <w:rFonts w:ascii="Arial" w:eastAsia="Times New Roman" w:hAnsi="Arial" w:cs="Arial"/>
+          <w:w w:val="110"/>
+          <w:sz w:val="20"/>
+          <w:szCs w:val="20"/>
+        </w:rPr>
+        <w:t>Biagioni, D.J., Elmore, R., and Jones, W. (2012). Keeping greed good: sparse regression under design uncertainty with applications to biomass characterization. arXiv:1207.1888</w:t>
       </w:r>
     </w:p>
     <w:p>
@@ -8652,7 +8307,7 @@
         </w:rPr>
         <w:t xml:space="preserve">CCTV News Appearance (March 21, 2019). </w:t>
       </w:r>
-      <w:hyperlink r:id="rId18" w:history="1">
+      <w:hyperlink r:id="rId17" w:history="1">
         <w:r>
           <w:rPr>
             <w:rStyle w:val="Hyperlink"/>
@@ -8695,7 +8350,7 @@
         </w:rPr>
         <w:t xml:space="preserve">9 News Appearance (Feb 2, 2019). </w:t>
       </w:r>
-      <w:hyperlink r:id="rId19" w:history="1">
+      <w:hyperlink r:id="rId18" w:history="1">
         <w:r>
           <w:rPr>
             <w:rStyle w:val="Hyperlink"/>
@@ -8717,6 +8372,187 @@
     </w:p>
     <w:p>
       <w:pPr>
+        <w:pStyle w:val="ListParagraph"/>
+        <w:numPr>
+          <w:ilvl w:val="0"/>
+          <w:numId w:val="28"/>
+        </w:numPr>
+        <w:spacing w:before="120" w:line="250" w:lineRule="auto"/>
+        <w:ind w:left="475"/>
+        <w:contextualSpacing w:val="0"/>
+        <w:rPr>
+          <w:rFonts w:ascii="Arial" w:eastAsia="Arial" w:hAnsi="Arial" w:cs="Times New Roman"/>
+          <w:sz w:val="24"/>
+        </w:rPr>
+      </w:pPr>
+      <w:r>
+        <w:rPr>
+          <w:rFonts w:ascii="Arial" w:eastAsia="Arial" w:hAnsi="Arial" w:cs="Times New Roman"/>
+          <w:sz w:val="20"/>
+          <w:szCs w:val="20"/>
+        </w:rPr>
+        <w:t>Articles related to “Loss Aversion in Professional Golf”:</w:t>
+      </w:r>
+    </w:p>
+    <w:p>
+      <w:pPr>
+        <w:pStyle w:val="ListParagraph"/>
+        <w:numPr>
+          <w:ilvl w:val="1"/>
+          <w:numId w:val="28"/>
+        </w:numPr>
+        <w:spacing w:before="120" w:line="250" w:lineRule="auto"/>
+        <w:contextualSpacing w:val="0"/>
+        <w:rPr>
+          <w:rFonts w:ascii="Arial" w:eastAsia="Arial" w:hAnsi="Arial" w:cs="Times New Roman"/>
+          <w:sz w:val="20"/>
+          <w:szCs w:val="20"/>
+        </w:rPr>
+      </w:pPr>
+      <w:r>
+        <w:rPr>
+          <w:rFonts w:ascii="Arial" w:eastAsia="Arial" w:hAnsi="Arial" w:cs="Times New Roman"/>
+          <w:i/>
+          <w:sz w:val="20"/>
+          <w:szCs w:val="20"/>
+        </w:rPr>
+        <w:t>The Telegraph</w:t>
+      </w:r>
+      <w:r>
+        <w:rPr>
+          <w:rFonts w:ascii="Arial" w:eastAsia="Arial" w:hAnsi="Arial" w:cs="Times New Roman"/>
+          <w:sz w:val="20"/>
+          <w:szCs w:val="20"/>
+        </w:rPr>
+        <w:t xml:space="preserve"> </w:t>
+      </w:r>
+      <w:hyperlink r:id="rId19" w:history="1">
+        <w:r>
+          <w:rPr>
+            <w:rStyle w:val="Hyperlink"/>
+            <w:rFonts w:ascii="Arial" w:eastAsia="Arial" w:hAnsi="Arial" w:cs="Times New Roman"/>
+            <w:sz w:val="20"/>
+            <w:szCs w:val="20"/>
+          </w:rPr>
+          <w:t>https://www.telegraph.co.uk/news/2019/05/05/loss-aversion-theory-explains-golfers-play-better-harder-holes/</w:t>
+        </w:r>
+      </w:hyperlink>
+    </w:p>
+    <w:p>
+      <w:pPr>
+        <w:pStyle w:val="ListParagraph"/>
+        <w:numPr>
+          <w:ilvl w:val="1"/>
+          <w:numId w:val="28"/>
+        </w:numPr>
+        <w:spacing w:before="120" w:line="250" w:lineRule="auto"/>
+        <w:contextualSpacing w:val="0"/>
+        <w:rPr>
+          <w:rFonts w:ascii="Arial" w:eastAsia="Arial" w:hAnsi="Arial" w:cs="Times New Roman"/>
+          <w:sz w:val="20"/>
+          <w:szCs w:val="20"/>
+        </w:rPr>
+      </w:pPr>
+      <w:r>
+        <w:rPr>
+          <w:rFonts w:ascii="Arial" w:eastAsia="Arial" w:hAnsi="Arial" w:cs="Times New Roman"/>
+          <w:i/>
+          <w:sz w:val="20"/>
+          <w:szCs w:val="20"/>
+        </w:rPr>
+        <w:t xml:space="preserve">Smart Company </w:t>
+      </w:r>
+      <w:hyperlink r:id="rId20" w:history="1">
+        <w:r>
+          <w:rPr>
+            <w:rStyle w:val="Hyperlink"/>
+            <w:rFonts w:ascii="Arial" w:eastAsia="Arial" w:hAnsi="Arial" w:cs="Times New Roman"/>
+            <w:sz w:val="20"/>
+            <w:szCs w:val="20"/>
+          </w:rPr>
+          <w:t>https://www.smartcompany.com.au/people-human-resources/avoiding-loss-aversion-how-managing-expectations-can-bring-better-parformance-to-the-fore/</w:t>
+        </w:r>
+      </w:hyperlink>
+    </w:p>
+    <w:p>
+      <w:pPr>
+        <w:pStyle w:val="ListParagraph"/>
+        <w:numPr>
+          <w:ilvl w:val="1"/>
+          <w:numId w:val="28"/>
+        </w:numPr>
+        <w:spacing w:before="120" w:line="250" w:lineRule="auto"/>
+        <w:contextualSpacing w:val="0"/>
+        <w:rPr>
+          <w:rFonts w:ascii="Arial" w:eastAsia="Arial" w:hAnsi="Arial" w:cs="Times New Roman"/>
+          <w:sz w:val="20"/>
+          <w:szCs w:val="20"/>
+        </w:rPr>
+      </w:pPr>
+      <w:r>
+        <w:rPr>
+          <w:rFonts w:ascii="Arial" w:eastAsia="Arial" w:hAnsi="Arial" w:cs="Times New Roman"/>
+          <w:i/>
+          <w:sz w:val="20"/>
+          <w:szCs w:val="20"/>
+        </w:rPr>
+        <w:t xml:space="preserve">The Economist </w:t>
+      </w:r>
+      <w:hyperlink r:id="rId21" w:history="1">
+        <w:r>
+          <w:rPr>
+            <w:rStyle w:val="Hyperlink"/>
+            <w:rFonts w:ascii="Arial" w:eastAsia="Arial" w:hAnsi="Arial" w:cs="Times New Roman"/>
+            <w:sz w:val="20"/>
+            <w:szCs w:val="20"/>
+          </w:rPr>
+          <w:t>https://www.economist.com/science-and-technology/2019/04/27/how-hard-a-golf-hole-is-does-not-depend-solely-on-how-hard-it-is</w:t>
+        </w:r>
+      </w:hyperlink>
+    </w:p>
+    <w:p>
+      <w:pPr>
+        <w:pStyle w:val="ListParagraph"/>
+        <w:numPr>
+          <w:ilvl w:val="1"/>
+          <w:numId w:val="28"/>
+        </w:numPr>
+        <w:spacing w:before="120" w:line="250" w:lineRule="auto"/>
+        <w:contextualSpacing w:val="0"/>
+        <w:rPr>
+          <w:rFonts w:ascii="Arial" w:eastAsia="Arial" w:hAnsi="Arial" w:cs="Times New Roman"/>
+          <w:sz w:val="20"/>
+          <w:szCs w:val="20"/>
+        </w:rPr>
+      </w:pPr>
+      <w:r>
+        <w:rPr>
+          <w:rFonts w:ascii="Arial" w:eastAsia="Arial" w:hAnsi="Arial" w:cs="Times New Roman"/>
+          <w:i/>
+          <w:sz w:val="20"/>
+          <w:szCs w:val="20"/>
+        </w:rPr>
+        <w:t xml:space="preserve">Wall Street Journal </w:t>
+      </w:r>
+      <w:r>
+        <w:rPr>
+          <w:rFonts w:ascii="Arial" w:eastAsia="Arial" w:hAnsi="Arial" w:cs="Times New Roman"/>
+          <w:sz w:val="20"/>
+          <w:szCs w:val="20"/>
+        </w:rPr>
+        <w:t xml:space="preserve"> </w:t>
+      </w:r>
+      <w:r>
+        <w:rPr>
+          <w:rFonts w:ascii="Arial" w:eastAsia="Arial" w:hAnsi="Arial" w:cs="Times New Roman"/>
+          <w:sz w:val="20"/>
+          <w:szCs w:val="20"/>
+        </w:rPr>
+        <w:t>https://www.wsj.com/articles/what-pebble-beachs-second-hole-reveals-about-the-mind-of-a-golfer-11560600051</w:t>
+      </w:r>
+    </w:p>
+    <w:p>
+      <w:pPr>
         <w:rPr>
           <w:rFonts w:ascii="Arial" w:eastAsia="Arial" w:hAnsi="Arial" w:cs="Times New Roman"/>
           <w:sz w:val="20"/>
@@ -8751,25 +8587,14 @@
           <w:szCs w:val="20"/>
         </w:rPr>
       </w:pPr>
-      <w:proofErr w:type="spellStart"/>
-      <w:r>
-        <w:rPr>
-          <w:rFonts w:ascii="Arial" w:eastAsia="Times New Roman" w:hAnsi="Arial" w:cs="Arial"/>
-          <w:w w:val="105"/>
-          <w:sz w:val="20"/>
-          <w:szCs w:val="20"/>
-        </w:rPr>
-        <w:t>Ballr</w:t>
-      </w:r>
-      <w:proofErr w:type="spellEnd"/>
-      <w:r>
-        <w:rPr>
-          <w:rFonts w:ascii="Arial" w:eastAsia="Times New Roman" w:hAnsi="Arial" w:cs="Arial"/>
-          <w:w w:val="105"/>
-          <w:sz w:val="20"/>
-          <w:szCs w:val="20"/>
-        </w:rPr>
-        <w:t>: An R API for basketball-reference.com (author)</w:t>
+      <w:r>
+        <w:rPr>
+          <w:rFonts w:ascii="Arial" w:eastAsia="Times New Roman" w:hAnsi="Arial" w:cs="Arial"/>
+          <w:w w:val="105"/>
+          <w:sz w:val="20"/>
+          <w:szCs w:val="20"/>
+        </w:rPr>
+        <w:t>Ballr: An R API for basketball-reference.com (author)</w:t>
       </w:r>
     </w:p>
     <w:p>
@@ -8810,26 +8635,30 @@
           <w:szCs w:val="20"/>
         </w:rPr>
       </w:pPr>
-      <w:proofErr w:type="spellStart"/>
-      <w:r>
-        <w:rPr>
-          <w:rFonts w:ascii="Arial" w:eastAsia="Times New Roman" w:hAnsi="Arial" w:cs="Arial"/>
-          <w:w w:val="110"/>
-          <w:sz w:val="20"/>
-          <w:szCs w:val="20"/>
-        </w:rPr>
-        <w:t>mixtools</w:t>
-      </w:r>
-      <w:proofErr w:type="spellEnd"/>
-      <w:r>
-        <w:rPr>
-          <w:rFonts w:ascii="Arial" w:eastAsia="Times New Roman" w:hAnsi="Arial" w:cs="Arial"/>
-          <w:w w:val="110"/>
-          <w:sz w:val="20"/>
-          <w:szCs w:val="20"/>
-        </w:rPr>
-        <w:t>: Tools for analyzing finite mixture models (contributor)</w:t>
-      </w:r>
+      <w:r>
+        <w:rPr>
+          <w:rFonts w:ascii="Arial" w:eastAsia="Times New Roman" w:hAnsi="Arial" w:cs="Arial"/>
+          <w:w w:val="110"/>
+          <w:sz w:val="20"/>
+          <w:szCs w:val="20"/>
+        </w:rPr>
+        <w:t>mixtools: Tools for analyzing finite mixture models (contributor)</w:t>
+      </w:r>
+    </w:p>
+    <w:p>
+      <w:pPr>
+        <w:widowControl w:val="0"/>
+        <w:autoSpaceDE w:val="0"/>
+        <w:autoSpaceDN w:val="0"/>
+        <w:spacing w:before="120"/>
+        <w:ind w:left="216"/>
+        <w:rPr>
+          <w:rFonts w:ascii="Arial" w:eastAsia="Times New Roman" w:hAnsi="Arial" w:cs="Arial"/>
+          <w:w w:val="110"/>
+          <w:sz w:val="20"/>
+          <w:szCs w:val="20"/>
+        </w:rPr>
+      </w:pPr>
     </w:p>
     <w:p>
       <w:pPr>
@@ -8903,15 +8732,7 @@
           <w:sz w:val="20"/>
           <w:szCs w:val="20"/>
         </w:rPr>
-        <w:t xml:space="preserve">”, </w:t>
-      </w:r>
-      <w:r>
-        <w:rPr>
-          <w:rFonts w:ascii="Arial" w:eastAsia="Times New Roman" w:hAnsi="Arial" w:cs="Arial"/>
-          <w:sz w:val="20"/>
-          <w:szCs w:val="20"/>
-        </w:rPr>
-        <w:t>University of Denver, Department of Business Information and Analytics Fall Breakfast, September 2018.</w:t>
+        <w:t>”, University of Denver, Department of Business Information and Analytics Fall Breakfast, September 2018.</w:t>
       </w:r>
     </w:p>
     <w:p>
@@ -9364,19 +9185,7 @@
           <w:sz w:val="20"/>
           <w:szCs w:val="20"/>
         </w:rPr>
-        <w:t xml:space="preserve">“The ’Hot Hand’ Effect on the PGA Tour: Does it Exist?” Presented at University of Colorado, </w:t>
-      </w:r>
-      <w:bookmarkStart w:id="0" w:name="_GoBack"/>
-      <w:bookmarkEnd w:id="0"/>
-      <w:r>
-        <w:rPr>
-          <w:rFonts w:ascii="Arial" w:eastAsia="Times New Roman" w:hAnsi="Arial" w:cs="Arial"/>
-          <w:w w:val="110"/>
-          <w:sz w:val="20"/>
-          <w:szCs w:val="20"/>
-        </w:rPr>
-        <w:lastRenderedPageBreak/>
-        <w:t>Denver, Department of Mathematical and Statistical Sciences, April 2016.</w:t>
+        <w:t>“The ’Hot Hand’ Effect on the PGA Tour: Does it Exist?” Presented at University of Colorado, Denver, Department of Mathematical and Statistical Sciences, April 2016.</w:t>
       </w:r>
     </w:p>
     <w:p>
@@ -9426,25 +9235,14 @@
         </w:rPr>
         <w:t xml:space="preserve">Power-Aware </w:t>
       </w:r>
-      <w:proofErr w:type="gramStart"/>
-      <w:r>
-        <w:rPr>
-          <w:rFonts w:ascii="Arial" w:eastAsia="Times New Roman" w:hAnsi="Arial" w:cs="Arial"/>
-          <w:w w:val="105"/>
-          <w:sz w:val="20"/>
-          <w:szCs w:val="20"/>
-        </w:rPr>
-        <w:t>High Performance</w:t>
-      </w:r>
-      <w:proofErr w:type="gramEnd"/>
-      <w:r>
-        <w:rPr>
-          <w:rFonts w:ascii="Arial" w:eastAsia="Times New Roman" w:hAnsi="Arial" w:cs="Arial"/>
-          <w:w w:val="105"/>
-          <w:sz w:val="20"/>
-          <w:szCs w:val="20"/>
-        </w:rPr>
-        <w:t xml:space="preserve"> Computing” Presented at the University of Denver, Department of Computer Science, October 2015.</w:t>
+      <w:r>
+        <w:rPr>
+          <w:rFonts w:ascii="Arial" w:eastAsia="Times New Roman" w:hAnsi="Arial" w:cs="Arial"/>
+          <w:w w:val="105"/>
+          <w:sz w:val="20"/>
+          <w:szCs w:val="20"/>
+        </w:rPr>
+        <w:t>High Performance Computing” Presented at the University of Denver, Department of Computer Science, October 2015.</w:t>
       </w:r>
     </w:p>
     <w:p>
@@ -10192,27 +9990,7 @@
           <w:sz w:val="20"/>
           <w:szCs w:val="20"/>
         </w:rPr>
-        <w:t xml:space="preserve">“Statistical inference based on elliptical depth” Presented at conference on Current and Future Trends in </w:t>
-      </w:r>
-      <w:proofErr w:type="spellStart"/>
-      <w:r>
-        <w:rPr>
-          <w:rFonts w:ascii="Arial" w:eastAsia="Times New Roman" w:hAnsi="Arial" w:cs="Arial"/>
-          <w:w w:val="110"/>
-          <w:sz w:val="20"/>
-          <w:szCs w:val="20"/>
-        </w:rPr>
-        <w:t>Nonparametrics</w:t>
-      </w:r>
-      <w:proofErr w:type="spellEnd"/>
-      <w:r>
-        <w:rPr>
-          <w:rFonts w:ascii="Arial" w:eastAsia="Times New Roman" w:hAnsi="Arial" w:cs="Arial"/>
-          <w:w w:val="110"/>
-          <w:sz w:val="20"/>
-          <w:szCs w:val="20"/>
-        </w:rPr>
-        <w:t>, Columbia, South Carolina, October 12, 2007.</w:t>
+        <w:t>“Statistical inference based on elliptical depth” Presented at conference on Current and Future Trends in Nonparametrics, Columbia, South Carolina, October 12, 2007.</w:t>
       </w:r>
     </w:p>
     <w:p>
@@ -10591,7 +10369,17 @@
           <w:sz w:val="20"/>
           <w:szCs w:val="20"/>
         </w:rPr>
-        <w:t xml:space="preserve">“A multivariate test for location based on elliptical depth” Presented at the International Conference on </w:t>
+        <w:t xml:space="preserve">“A multivariate test for location based on elliptical depth” Presented at the International </w:t>
+      </w:r>
+      <w:r>
+        <w:rPr>
+          <w:rFonts w:ascii="Arial" w:eastAsia="Times New Roman" w:hAnsi="Arial" w:cs="Arial"/>
+          <w:w w:val="110"/>
+          <w:sz w:val="20"/>
+          <w:szCs w:val="20"/>
+        </w:rPr>
+        <w:lastRenderedPageBreak/>
+        <w:t xml:space="preserve">Conference on </w:t>
       </w:r>
       <w:r>
         <w:rPr>
@@ -10627,7 +10415,6 @@
         </w:rPr>
         <w:t xml:space="preserve"> </w:t>
       </w:r>
-      <w:proofErr w:type="spellStart"/>
       <w:r>
         <w:rPr>
           <w:rFonts w:ascii="Arial" w:eastAsia="Times New Roman" w:hAnsi="Arial" w:cs="Arial"/>
@@ -10673,17 +10460,7 @@
           <w:sz w:val="20"/>
           <w:szCs w:val="20"/>
         </w:rPr>
-        <w:t>a</w:t>
-      </w:r>
-      <w:proofErr w:type="spellEnd"/>
-      <w:r>
-        <w:rPr>
-          <w:rFonts w:ascii="Arial" w:eastAsia="Times New Roman" w:hAnsi="Arial" w:cs="Arial"/>
-          <w:w w:val="111"/>
-          <w:sz w:val="20"/>
-          <w:szCs w:val="20"/>
-        </w:rPr>
-        <w:t>,</w:t>
+        <w:t>a,</w:t>
       </w:r>
       <w:r>
         <w:rPr>
@@ -10753,47 +10530,7 @@
           <w:sz w:val="20"/>
           <w:szCs w:val="20"/>
         </w:rPr>
-        <w:t xml:space="preserve">“An affine-invariant data depth based on random </w:t>
-      </w:r>
-      <w:proofErr w:type="spellStart"/>
-      <w:r>
-        <w:rPr>
-          <w:rFonts w:ascii="Arial" w:eastAsia="Times New Roman" w:hAnsi="Arial" w:cs="Arial"/>
-          <w:w w:val="105"/>
-          <w:sz w:val="20"/>
-          <w:szCs w:val="20"/>
-        </w:rPr>
-        <w:t>hyperellipses</w:t>
-      </w:r>
-      <w:proofErr w:type="spellEnd"/>
-      <w:r>
-        <w:rPr>
-          <w:rFonts w:ascii="Arial" w:eastAsia="Times New Roman" w:hAnsi="Arial" w:cs="Arial"/>
-          <w:w w:val="105"/>
-          <w:sz w:val="20"/>
-          <w:szCs w:val="20"/>
-        </w:rPr>
-        <w:t xml:space="preserve">” Presented at: (1) Workshop on </w:t>
-      </w:r>
-      <w:proofErr w:type="spellStart"/>
-      <w:r>
-        <w:rPr>
-          <w:rFonts w:ascii="Arial" w:eastAsia="Times New Roman" w:hAnsi="Arial" w:cs="Arial"/>
-          <w:w w:val="105"/>
-          <w:sz w:val="20"/>
-          <w:szCs w:val="20"/>
-        </w:rPr>
-        <w:t>Nonpara</w:t>
-      </w:r>
-      <w:proofErr w:type="spellEnd"/>
-      <w:r>
-        <w:rPr>
-          <w:rFonts w:ascii="Arial" w:eastAsia="Times New Roman" w:hAnsi="Arial" w:cs="Arial"/>
-          <w:w w:val="105"/>
-          <w:sz w:val="20"/>
-          <w:szCs w:val="20"/>
-        </w:rPr>
-        <w:t>- metric Statistical Methods hosted by the University of Tampere, Finland, June 2005, and (2) Statistics Seminar, The Australian National University, May 2005.</w:t>
+        <w:t>“An affine-invariant data depth based on random hyperellipses” Presented at: (1) Workshop on Nonpara- metric Statistical Methods hosted by the University of Tampere, Finland, June 2005, and (2) Statistics Seminar, The Australian National University, May 2005.</w:t>
       </w:r>
     </w:p>
     <w:p>
@@ -11279,7 +11016,6 @@
           <w:sz w:val="20"/>
           <w:szCs w:val="20"/>
         </w:rPr>
-        <w:lastRenderedPageBreak/>
         <w:t>“A</w:t>
       </w:r>
       <w:r>
@@ -11954,7 +11690,7 @@
           <w:sz w:val="20"/>
           <w:szCs w:val="20"/>
         </w:rPr>
-        <w:t>Front Range Information Systems Research Symposium, October 2017, “A Little Math and Daily Fantasy Sports”</w:t>
+        <w:t>Colorado-Wyoming Chapter of the American Statistical Association Spring Meeting, April 2018 “Loss Aversion on the PGA Tour”</w:t>
       </w:r>
     </w:p>
     <w:p>
@@ -11978,6 +11714,33 @@
       <w:r>
         <w:rPr>
           <w:rFonts w:ascii="Arial" w:eastAsia="Times New Roman" w:hAnsi="Arial" w:cs="Arial"/>
+          <w:sz w:val="20"/>
+          <w:szCs w:val="20"/>
+        </w:rPr>
+        <w:t>Front Range Information Systems Research Symposium, October 2017, “A Little Math and Daily Fantasy Sports”</w:t>
+      </w:r>
+    </w:p>
+    <w:p>
+      <w:pPr>
+        <w:widowControl w:val="0"/>
+        <w:numPr>
+          <w:ilvl w:val="0"/>
+          <w:numId w:val="10"/>
+        </w:numPr>
+        <w:autoSpaceDE w:val="0"/>
+        <w:autoSpaceDN w:val="0"/>
+        <w:spacing w:before="159" w:line="249" w:lineRule="auto"/>
+        <w:ind w:right="117"/>
+        <w:jc w:val="both"/>
+        <w:rPr>
+          <w:rFonts w:ascii="Arial" w:eastAsia="Times New Roman" w:hAnsi="Arial" w:cs="Arial"/>
+          <w:sz w:val="20"/>
+          <w:szCs w:val="20"/>
+        </w:rPr>
+      </w:pPr>
+      <w:r>
+        <w:rPr>
+          <w:rFonts w:ascii="Arial" w:eastAsia="Times New Roman" w:hAnsi="Arial" w:cs="Arial"/>
           <w:w w:val="110"/>
           <w:sz w:val="20"/>
           <w:szCs w:val="20"/>
@@ -12539,27 +12302,7 @@
           <w:sz w:val="20"/>
           <w:szCs w:val="20"/>
         </w:rPr>
-        <w:t xml:space="preserve">“Introduction to the </w:t>
-      </w:r>
-      <w:proofErr w:type="spellStart"/>
-      <w:r>
-        <w:rPr>
-          <w:rFonts w:ascii="Arial" w:eastAsia="Times New Roman" w:hAnsi="Arial" w:cs="Arial"/>
-          <w:w w:val="105"/>
-          <w:sz w:val="20"/>
-          <w:szCs w:val="20"/>
-        </w:rPr>
-        <w:t>ballr</w:t>
-      </w:r>
-      <w:proofErr w:type="spellEnd"/>
-      <w:r>
-        <w:rPr>
-          <w:rFonts w:ascii="Arial" w:eastAsia="Times New Roman" w:hAnsi="Arial" w:cs="Arial"/>
-          <w:w w:val="105"/>
-          <w:sz w:val="20"/>
-          <w:szCs w:val="20"/>
-        </w:rPr>
-        <w:t xml:space="preserve"> package”, November 2017</w:t>
+        <w:t>“Introduction to the ballr package”, November 2017</w:t>
       </w:r>
     </w:p>
     <w:p>
@@ -12865,27 +12608,7 @@
           <w:sz w:val="20"/>
           <w:szCs w:val="22"/>
         </w:rPr>
-        <w:t>“Programming with Big Data in R (</w:t>
-      </w:r>
-      <w:proofErr w:type="spellStart"/>
-      <w:r>
-        <w:rPr>
-          <w:rFonts w:ascii="Arial" w:eastAsia="Arial" w:hAnsi="Arial" w:cs="Arial"/>
-          <w:w w:val="110"/>
-          <w:sz w:val="20"/>
-          <w:szCs w:val="22"/>
-        </w:rPr>
-        <w:t>pbdR</w:t>
-      </w:r>
-      <w:proofErr w:type="spellEnd"/>
-      <w:r>
-        <w:rPr>
-          <w:rFonts w:ascii="Arial" w:eastAsia="Arial" w:hAnsi="Arial" w:cs="Arial"/>
-          <w:w w:val="110"/>
-          <w:sz w:val="20"/>
-          <w:szCs w:val="22"/>
-        </w:rPr>
-        <w:t>)”, September 2013</w:t>
+        <w:t>“Programming with Big Data in R (pbdR)”, September 2013</w:t>
       </w:r>
     </w:p>
     <w:p>
@@ -12914,38 +12637,7 @@
           <w:sz w:val="20"/>
           <w:szCs w:val="22"/>
         </w:rPr>
-        <w:t>“</w:t>
-      </w:r>
-      <w:proofErr w:type="gramStart"/>
-      <w:r>
-        <w:rPr>
-          <w:rFonts w:ascii="Arial" w:eastAsia="Arial" w:hAnsi="Arial" w:cs="Arial"/>
-          <w:w w:val="105"/>
-          <w:sz w:val="20"/>
-          <w:szCs w:val="22"/>
-        </w:rPr>
-        <w:t>The .</w:t>
-      </w:r>
-      <w:proofErr w:type="spellStart"/>
-      <w:r>
-        <w:rPr>
-          <w:rFonts w:ascii="Arial" w:eastAsia="Arial" w:hAnsi="Arial" w:cs="Arial"/>
-          <w:w w:val="105"/>
-          <w:sz w:val="20"/>
-          <w:szCs w:val="22"/>
-        </w:rPr>
-        <w:t>RProfile</w:t>
-      </w:r>
-      <w:proofErr w:type="spellEnd"/>
-      <w:proofErr w:type="gramEnd"/>
-      <w:r>
-        <w:rPr>
-          <w:rFonts w:ascii="Arial" w:eastAsia="Arial" w:hAnsi="Arial" w:cs="Arial"/>
-          <w:w w:val="105"/>
-          <w:sz w:val="20"/>
-          <w:szCs w:val="22"/>
-        </w:rPr>
-        <w:t xml:space="preserve"> File”, December 2011</w:t>
+        <w:t>“The .RProfile File”, December 2011</w:t>
       </w:r>
     </w:p>
     <w:p>
@@ -12974,27 +12666,7 @@
           <w:sz w:val="20"/>
           <w:szCs w:val="22"/>
         </w:rPr>
-        <w:t xml:space="preserve">“R and the Data Science </w:t>
-      </w:r>
-      <w:proofErr w:type="spellStart"/>
-      <w:r>
-        <w:rPr>
-          <w:rFonts w:ascii="Arial" w:eastAsia="Arial" w:hAnsi="Arial" w:cs="Arial"/>
-          <w:w w:val="110"/>
-          <w:sz w:val="20"/>
-          <w:szCs w:val="22"/>
-        </w:rPr>
-        <w:t>ToolKit</w:t>
-      </w:r>
-      <w:proofErr w:type="spellEnd"/>
-      <w:r>
-        <w:rPr>
-          <w:rFonts w:ascii="Arial" w:eastAsia="Arial" w:hAnsi="Arial" w:cs="Arial"/>
-          <w:w w:val="110"/>
-          <w:sz w:val="20"/>
-          <w:szCs w:val="22"/>
-        </w:rPr>
-        <w:t xml:space="preserve"> (RDSTK)”, May</w:t>
+        <w:t>“R and the Data Science ToolKit (RDSTK)”, May</w:t>
       </w:r>
       <w:r>
         <w:rPr>
@@ -13201,27 +12873,7 @@
           <w:sz w:val="20"/>
           <w:szCs w:val="20"/>
         </w:rPr>
-        <w:t xml:space="preserve">Colorado-Wyoming Chapter of the American Statistical Association Fall Meeting, November 2012 “Energy Efficient </w:t>
-      </w:r>
-      <w:proofErr w:type="gramStart"/>
-      <w:r>
-        <w:rPr>
-          <w:rFonts w:ascii="Arial" w:eastAsia="Times New Roman" w:hAnsi="Arial" w:cs="Arial"/>
-          <w:w w:val="105"/>
-          <w:sz w:val="20"/>
-          <w:szCs w:val="20"/>
-        </w:rPr>
-        <w:t>High Performance</w:t>
-      </w:r>
-      <w:proofErr w:type="gramEnd"/>
-      <w:r>
-        <w:rPr>
-          <w:rFonts w:ascii="Arial" w:eastAsia="Times New Roman" w:hAnsi="Arial" w:cs="Arial"/>
-          <w:w w:val="105"/>
-          <w:sz w:val="20"/>
-          <w:szCs w:val="20"/>
-        </w:rPr>
-        <w:t xml:space="preserve"> Computing”.</w:t>
+        <w:t>Colorado-Wyoming Chapter of the American Statistical Association Fall Meeting, November 2012 “Energy Efficient High Performance Computing”.</w:t>
       </w:r>
     </w:p>
     <w:p>
@@ -13242,25 +12894,14 @@
           <w:szCs w:val="20"/>
         </w:rPr>
       </w:pPr>
-      <w:proofErr w:type="spellStart"/>
-      <w:r>
-        <w:rPr>
-          <w:rFonts w:ascii="Arial" w:eastAsia="Times New Roman" w:hAnsi="Arial" w:cs="Arial"/>
-          <w:w w:val="110"/>
-          <w:sz w:val="20"/>
-          <w:szCs w:val="20"/>
-        </w:rPr>
-        <w:t>useR</w:t>
-      </w:r>
-      <w:proofErr w:type="spellEnd"/>
-      <w:r>
-        <w:rPr>
-          <w:rFonts w:ascii="Arial" w:eastAsia="Times New Roman" w:hAnsi="Arial" w:cs="Arial"/>
-          <w:w w:val="110"/>
-          <w:sz w:val="20"/>
-          <w:szCs w:val="20"/>
-        </w:rPr>
-        <w:t>! The 8th International R User Conference, Nashville, TN, June 2012 (lightning talk) “Using R for Scraping Data”.</w:t>
+      <w:r>
+        <w:rPr>
+          <w:rFonts w:ascii="Arial" w:eastAsia="Times New Roman" w:hAnsi="Arial" w:cs="Arial"/>
+          <w:w w:val="110"/>
+          <w:sz w:val="20"/>
+          <w:szCs w:val="20"/>
+        </w:rPr>
+        <w:t>useR! The 8th International R User Conference, Nashville, TN, June 2012 (lightning talk) “Using R for Scraping Data”.</w:t>
       </w:r>
     </w:p>
     <w:p>
@@ -13316,6 +12957,7 @@
           <w:sz w:val="20"/>
           <w:szCs w:val="20"/>
         </w:rPr>
+        <w:lastRenderedPageBreak/>
         <w:t>The</w:t>
       </w:r>
       <w:r>
@@ -14275,17 +13917,7 @@
           <w:sz w:val="20"/>
           <w:szCs w:val="20"/>
         </w:rPr>
-        <w:t xml:space="preserve">Workshop on Developments and Challenges in Mixture Models, Bump Hunting and Measurement Error Models, Cleveland, OH, June 2002. “Estimating finite mixture cumulative </w:t>
-      </w:r>
-      <w:r>
-        <w:rPr>
-          <w:rFonts w:ascii="Arial" w:eastAsia="Times New Roman" w:hAnsi="Arial" w:cs="Arial"/>
-          <w:w w:val="105"/>
-          <w:sz w:val="20"/>
-          <w:szCs w:val="20"/>
-        </w:rPr>
-        <w:lastRenderedPageBreak/>
-        <w:t>distribution functions using multinomial mixtures.”</w:t>
+        <w:t>Workshop on Developments and Challenges in Mixture Models, Bump Hunting and Measurement Error Models, Cleveland, OH, June 2002. “Estimating finite mixture cumulative distribution functions using multinomial mixtures.”</w:t>
       </w:r>
     </w:p>
     <w:p>
@@ -14429,7 +14061,6 @@
         </w:rPr>
         <w:t xml:space="preserve"> </w:t>
       </w:r>
-      <w:proofErr w:type="spellStart"/>
       <w:r>
         <w:rPr>
           <w:rFonts w:ascii="Arial" w:eastAsia="Times New Roman" w:hAnsi="Arial" w:cs="Arial"/>
@@ -14438,18 +14069,7 @@
           <w:sz w:val="20"/>
           <w:szCs w:val="20"/>
         </w:rPr>
-        <w:t>Vorau</w:t>
-      </w:r>
-      <w:proofErr w:type="spellEnd"/>
-      <w:r>
-        <w:rPr>
-          <w:rFonts w:ascii="Arial" w:eastAsia="Times New Roman" w:hAnsi="Arial" w:cs="Arial"/>
-          <w:spacing w:val="-3"/>
-          <w:w w:val="110"/>
-          <w:sz w:val="20"/>
-          <w:szCs w:val="20"/>
-        </w:rPr>
-        <w:t>,</w:t>
+        <w:t>Vorau,</w:t>
       </w:r>
       <w:r>
         <w:rPr>
@@ -15524,6 +15144,7 @@
           <w:sz w:val="20"/>
           <w:szCs w:val="20"/>
         </w:rPr>
+        <w:lastRenderedPageBreak/>
         <w:t>PI on LDRD grant proposal “Integrated Energy Management and Analysis for the ESIF’s Computational Systems”. Funded for 21 months in FY13 and FY14.</w:t>
       </w:r>
     </w:p>
@@ -16089,7 +15710,6 @@
           <w:sz w:val="20"/>
           <w:szCs w:val="20"/>
         </w:rPr>
-        <w:lastRenderedPageBreak/>
         <w:t>Amy</w:t>
       </w:r>
       <w:r>
@@ -16102,7 +15722,6 @@
         </w:rPr>
         <w:t xml:space="preserve"> </w:t>
       </w:r>
-      <w:proofErr w:type="spellStart"/>
       <w:r>
         <w:rPr>
           <w:rFonts w:ascii="Arial" w:eastAsia="Times New Roman" w:hAnsi="Arial" w:cs="Arial"/>
@@ -16112,7 +15731,6 @@
         </w:rPr>
         <w:t>Kagey</w:t>
       </w:r>
-      <w:proofErr w:type="spellEnd"/>
       <w:r>
         <w:rPr>
           <w:rFonts w:ascii="Arial" w:eastAsia="Times New Roman" w:hAnsi="Arial" w:cs="Arial"/>
@@ -16505,37 +16123,15 @@
           <w:szCs w:val="20"/>
         </w:rPr>
       </w:pPr>
-      <w:proofErr w:type="spellStart"/>
-      <w:r>
-        <w:rPr>
-          <w:rFonts w:ascii="Arial" w:eastAsia="Times New Roman" w:hAnsi="Arial" w:cs="Arial"/>
-          <w:w w:val="110"/>
-          <w:sz w:val="20"/>
-          <w:szCs w:val="20"/>
-        </w:rPr>
-        <w:t>Rozhin</w:t>
-      </w:r>
-      <w:proofErr w:type="spellEnd"/>
-      <w:r>
-        <w:rPr>
-          <w:rFonts w:ascii="Arial" w:eastAsia="Times New Roman" w:hAnsi="Arial" w:cs="Arial"/>
-          <w:w w:val="110"/>
-          <w:sz w:val="20"/>
-          <w:szCs w:val="20"/>
-        </w:rPr>
-        <w:t xml:space="preserve"> </w:t>
-      </w:r>
-      <w:proofErr w:type="spellStart"/>
-      <w:r>
-        <w:rPr>
-          <w:rFonts w:ascii="Arial" w:eastAsia="Times New Roman" w:hAnsi="Arial" w:cs="Arial"/>
-          <w:w w:val="110"/>
-          <w:sz w:val="20"/>
-          <w:szCs w:val="20"/>
-        </w:rPr>
-        <w:t>Eskandarpour</w:t>
-      </w:r>
-      <w:proofErr w:type="spellEnd"/>
+      <w:r>
+        <w:rPr>
+          <w:rFonts w:ascii="Arial" w:eastAsia="Times New Roman" w:hAnsi="Arial" w:cs="Arial"/>
+          <w:w w:val="110"/>
+          <w:sz w:val="20"/>
+          <w:szCs w:val="20"/>
+        </w:rPr>
+        <w:t>Rozhin Eskandarpour</w:t>
+      </w:r>
       <w:r>
         <w:rPr>
           <w:rFonts w:ascii="Arial" w:eastAsia="Times New Roman" w:hAnsi="Arial" w:cs="Arial"/>
@@ -16591,23 +16187,13 @@
           <w:szCs w:val="20"/>
         </w:rPr>
       </w:pPr>
-      <w:proofErr w:type="spellStart"/>
       <w:r>
         <w:rPr>
           <w:rFonts w:ascii="Arial" w:eastAsia="Arial" w:hAnsi="Arial" w:cs="Times New Roman"/>
           <w:sz w:val="20"/>
           <w:szCs w:val="20"/>
         </w:rPr>
-        <w:t>Qingyan</w:t>
-      </w:r>
-      <w:proofErr w:type="spellEnd"/>
-      <w:r>
-        <w:rPr>
-          <w:rFonts w:ascii="Arial" w:eastAsia="Arial" w:hAnsi="Arial" w:cs="Times New Roman"/>
-          <w:sz w:val="20"/>
-          <w:szCs w:val="20"/>
-        </w:rPr>
-        <w:t xml:space="preserve"> Zhang</w:t>
+        <w:t>Qingyan Zhang</w:t>
       </w:r>
       <w:r>
         <w:rPr>
@@ -16792,23 +16378,13 @@
           <w:szCs w:val="20"/>
         </w:rPr>
       </w:pPr>
-      <w:proofErr w:type="spellStart"/>
       <w:r>
         <w:rPr>
           <w:rFonts w:ascii="Arial" w:eastAsia="Arial" w:hAnsi="Arial" w:cs="Times New Roman"/>
           <w:sz w:val="20"/>
           <w:szCs w:val="20"/>
         </w:rPr>
-        <w:t>Yini</w:t>
-      </w:r>
-      <w:proofErr w:type="spellEnd"/>
-      <w:r>
-        <w:rPr>
-          <w:rFonts w:ascii="Arial" w:eastAsia="Arial" w:hAnsi="Arial" w:cs="Times New Roman"/>
-          <w:sz w:val="20"/>
-          <w:szCs w:val="20"/>
-        </w:rPr>
-        <w:t xml:space="preserve"> Bi</w:t>
+        <w:t>Yini Bi</w:t>
       </w:r>
       <w:r>
         <w:rPr>
@@ -16851,18 +16427,8 @@
           <w:sz w:val="20"/>
           <w:szCs w:val="20"/>
         </w:rPr>
-        <w:t xml:space="preserve">Dong </w:t>
-      </w:r>
-      <w:proofErr w:type="spellStart"/>
-      <w:r>
-        <w:rPr>
-          <w:rFonts w:ascii="Arial" w:eastAsia="Arial" w:hAnsi="Arial" w:cs="Times New Roman"/>
-          <w:sz w:val="20"/>
-          <w:szCs w:val="20"/>
-        </w:rPr>
-        <w:t>Qiu</w:t>
-      </w:r>
-      <w:proofErr w:type="spellEnd"/>
+        <w:t>Dong Qiu</w:t>
+      </w:r>
       <w:r>
         <w:rPr>
           <w:rFonts w:ascii="Arial" w:eastAsia="Arial" w:hAnsi="Arial" w:cs="Times New Roman"/>
@@ -16976,34 +16542,14 @@
           <w:szCs w:val="20"/>
         </w:rPr>
       </w:pPr>
-      <w:proofErr w:type="spellStart"/>
       <w:r>
         <w:rPr>
           <w:rFonts w:ascii="Arial" w:eastAsia="Arial" w:hAnsi="Arial" w:cs="Times New Roman"/>
           <w:sz w:val="20"/>
           <w:szCs w:val="20"/>
         </w:rPr>
-        <w:t>Layth</w:t>
-      </w:r>
-      <w:proofErr w:type="spellEnd"/>
-      <w:r>
-        <w:rPr>
-          <w:rFonts w:ascii="Arial" w:eastAsia="Arial" w:hAnsi="Arial" w:cs="Times New Roman"/>
-          <w:sz w:val="20"/>
-          <w:szCs w:val="20"/>
-        </w:rPr>
-        <w:t xml:space="preserve"> </w:t>
-      </w:r>
-      <w:proofErr w:type="spellStart"/>
-      <w:r>
-        <w:rPr>
-          <w:rFonts w:ascii="Arial" w:eastAsia="Arial" w:hAnsi="Arial" w:cs="Times New Roman"/>
-          <w:sz w:val="20"/>
-          <w:szCs w:val="20"/>
-        </w:rPr>
-        <w:t>Dieyleh</w:t>
-      </w:r>
-      <w:proofErr w:type="spellEnd"/>
+        <w:t>Layth Dieyleh</w:t>
+      </w:r>
       <w:r>
         <w:rPr>
           <w:rFonts w:ascii="Arial" w:eastAsia="Arial" w:hAnsi="Arial" w:cs="Times New Roman"/>
@@ -17160,34 +16706,14 @@
           <w:szCs w:val="20"/>
         </w:rPr>
       </w:pPr>
-      <w:proofErr w:type="spellStart"/>
       <w:r>
         <w:rPr>
           <w:rFonts w:ascii="Arial" w:eastAsia="Arial" w:hAnsi="Arial" w:cs="Times New Roman"/>
           <w:sz w:val="20"/>
           <w:szCs w:val="20"/>
         </w:rPr>
-        <w:t>Diwanshu</w:t>
-      </w:r>
-      <w:proofErr w:type="spellEnd"/>
-      <w:r>
-        <w:rPr>
-          <w:rFonts w:ascii="Arial" w:eastAsia="Arial" w:hAnsi="Arial" w:cs="Times New Roman"/>
-          <w:sz w:val="20"/>
-          <w:szCs w:val="20"/>
-        </w:rPr>
-        <w:t xml:space="preserve"> </w:t>
-      </w:r>
-      <w:proofErr w:type="spellStart"/>
-      <w:r>
-        <w:rPr>
-          <w:rFonts w:ascii="Arial" w:eastAsia="Arial" w:hAnsi="Arial" w:cs="Times New Roman"/>
-          <w:sz w:val="20"/>
-          <w:szCs w:val="20"/>
-        </w:rPr>
-        <w:t>Shekhar</w:t>
-      </w:r>
-      <w:proofErr w:type="spellEnd"/>
+        <w:t>Diwanshu Shekhar</w:t>
+      </w:r>
       <w:r>
         <w:rPr>
           <w:rFonts w:ascii="Arial" w:eastAsia="Arial" w:hAnsi="Arial" w:cs="Times New Roman"/>
@@ -17205,6 +16731,172 @@
         <w:tab/>
         <w:t>M.S. in Computer Science (DU, committee)</w:t>
       </w:r>
+    </w:p>
+    <w:p>
+      <w:pPr>
+        <w:ind w:left="576" w:hanging="360"/>
+        <w:rPr>
+          <w:rFonts w:ascii="Arial" w:eastAsia="Arial" w:hAnsi="Arial" w:cs="Times New Roman"/>
+          <w:sz w:val="20"/>
+          <w:szCs w:val="20"/>
+        </w:rPr>
+      </w:pPr>
+      <w:r>
+        <w:rPr>
+          <w:rFonts w:ascii="Arial" w:eastAsia="Arial" w:hAnsi="Arial" w:cs="Times New Roman"/>
+          <w:sz w:val="20"/>
+          <w:szCs w:val="20"/>
+        </w:rPr>
+        <w:t>Robert Juen</w:t>
+      </w:r>
+      <w:r>
+        <w:rPr>
+          <w:rFonts w:ascii="Arial" w:eastAsia="Arial" w:hAnsi="Arial" w:cs="Times New Roman"/>
+          <w:sz w:val="20"/>
+          <w:szCs w:val="20"/>
+        </w:rPr>
+        <w:tab/>
+      </w:r>
+      <w:r>
+        <w:rPr>
+          <w:rFonts w:ascii="Arial" w:eastAsia="Arial" w:hAnsi="Arial" w:cs="Times New Roman"/>
+          <w:sz w:val="20"/>
+          <w:szCs w:val="20"/>
+        </w:rPr>
+        <w:tab/>
+      </w:r>
+      <w:r>
+        <w:rPr>
+          <w:rFonts w:ascii="Arial" w:eastAsia="Arial" w:hAnsi="Arial" w:cs="Times New Roman"/>
+          <w:sz w:val="20"/>
+          <w:szCs w:val="20"/>
+        </w:rPr>
+        <w:tab/>
+        <w:t>M.S. in Business Analytics (DU, advisor)</w:t>
+      </w:r>
+    </w:p>
+    <w:p>
+      <w:pPr>
+        <w:ind w:left="576" w:hanging="360"/>
+        <w:rPr>
+          <w:rFonts w:ascii="Arial" w:eastAsia="Arial" w:hAnsi="Arial" w:cs="Times New Roman"/>
+          <w:sz w:val="20"/>
+          <w:szCs w:val="20"/>
+        </w:rPr>
+      </w:pPr>
+      <w:r>
+        <w:rPr>
+          <w:rFonts w:ascii="Arial" w:eastAsia="Arial" w:hAnsi="Arial" w:cs="Times New Roman"/>
+          <w:sz w:val="20"/>
+          <w:szCs w:val="20"/>
+        </w:rPr>
+        <w:t>Eric Johnson</w:t>
+      </w:r>
+      <w:r>
+        <w:rPr>
+          <w:rFonts w:ascii="Arial" w:eastAsia="Arial" w:hAnsi="Arial" w:cs="Times New Roman"/>
+          <w:sz w:val="20"/>
+          <w:szCs w:val="20"/>
+        </w:rPr>
+        <w:tab/>
+      </w:r>
+      <w:r>
+        <w:rPr>
+          <w:rFonts w:ascii="Arial" w:eastAsia="Arial" w:hAnsi="Arial" w:cs="Times New Roman"/>
+          <w:sz w:val="20"/>
+          <w:szCs w:val="20"/>
+        </w:rPr>
+        <w:tab/>
+      </w:r>
+      <w:r>
+        <w:rPr>
+          <w:rFonts w:ascii="Arial" w:eastAsia="Arial" w:hAnsi="Arial" w:cs="Times New Roman"/>
+          <w:sz w:val="20"/>
+          <w:szCs w:val="20"/>
+        </w:rPr>
+        <w:tab/>
+        <w:t>M.S. in Business Analytics (DU, advisor)</w:t>
+      </w:r>
+    </w:p>
+    <w:p>
+      <w:pPr>
+        <w:ind w:left="576" w:hanging="360"/>
+        <w:rPr>
+          <w:rFonts w:ascii="Arial" w:eastAsia="Arial" w:hAnsi="Arial" w:cs="Times New Roman"/>
+          <w:sz w:val="20"/>
+          <w:szCs w:val="20"/>
+        </w:rPr>
+      </w:pPr>
+      <w:r>
+        <w:rPr>
+          <w:rFonts w:ascii="Arial" w:eastAsia="Arial" w:hAnsi="Arial" w:cs="Times New Roman"/>
+          <w:sz w:val="20"/>
+          <w:szCs w:val="20"/>
+        </w:rPr>
+        <w:t>Annie Leindecker</w:t>
+      </w:r>
+      <w:r>
+        <w:rPr>
+          <w:rFonts w:ascii="Arial" w:eastAsia="Arial" w:hAnsi="Arial" w:cs="Times New Roman"/>
+          <w:sz w:val="20"/>
+          <w:szCs w:val="20"/>
+        </w:rPr>
+        <w:tab/>
+      </w:r>
+      <w:r>
+        <w:rPr>
+          <w:rFonts w:ascii="Arial" w:eastAsia="Arial" w:hAnsi="Arial" w:cs="Times New Roman"/>
+          <w:sz w:val="20"/>
+          <w:szCs w:val="20"/>
+        </w:rPr>
+        <w:tab/>
+        <w:t>M.S. in Business Analytics (DU, advisor)</w:t>
+      </w:r>
+    </w:p>
+    <w:p>
+      <w:pPr>
+        <w:ind w:left="576" w:hanging="360"/>
+        <w:rPr>
+          <w:rFonts w:ascii="Arial" w:eastAsia="Arial" w:hAnsi="Arial" w:cs="Times New Roman"/>
+          <w:sz w:val="20"/>
+          <w:szCs w:val="20"/>
+        </w:rPr>
+      </w:pPr>
+      <w:r>
+        <w:rPr>
+          <w:rFonts w:ascii="Arial" w:eastAsia="Arial" w:hAnsi="Arial" w:cs="Times New Roman"/>
+          <w:sz w:val="20"/>
+          <w:szCs w:val="20"/>
+        </w:rPr>
+        <w:t>Joshua Cole</w:t>
+      </w:r>
+      <w:r>
+        <w:rPr>
+          <w:rFonts w:ascii="Arial" w:eastAsia="Arial" w:hAnsi="Arial" w:cs="Times New Roman"/>
+          <w:sz w:val="20"/>
+          <w:szCs w:val="20"/>
+        </w:rPr>
+        <w:tab/>
+      </w:r>
+      <w:r>
+        <w:rPr>
+          <w:rFonts w:ascii="Arial" w:eastAsia="Arial" w:hAnsi="Arial" w:cs="Times New Roman"/>
+          <w:sz w:val="20"/>
+          <w:szCs w:val="20"/>
+        </w:rPr>
+        <w:tab/>
+      </w:r>
+      <w:r>
+        <w:rPr>
+          <w:rFonts w:ascii="Arial" w:eastAsia="Arial" w:hAnsi="Arial" w:cs="Times New Roman"/>
+          <w:sz w:val="20"/>
+          <w:szCs w:val="20"/>
+        </w:rPr>
+        <w:tab/>
+        <w:t>B.S. in Business Administration (DU, thesis advisor)</w:t>
+      </w:r>
+      <w:bookmarkStart w:id="0" w:name="_GoBack"/>
+      <w:bookmarkEnd w:id="0"/>
     </w:p>
     <w:p>
       <w:pPr>
@@ -17995,6 +17687,7 @@
           <w:sz w:val="20"/>
           <w:szCs w:val="20"/>
         </w:rPr>
+        <w:lastRenderedPageBreak/>
         <w:t>Fall</w:t>
       </w:r>
       <w:r>
@@ -19227,43 +18920,34 @@
           <w:sz w:val="20"/>
           <w:szCs w:val="20"/>
         </w:rPr>
-        <w:t>Winter 2016(7</w:t>
-      </w:r>
-      <w:r>
-        <w:rPr>
-          <w:rFonts w:ascii="Arial" w:eastAsia="Times New Roman" w:hAnsi="Arial" w:cs="Arial"/>
-          <w:w w:val="105"/>
-          <w:sz w:val="20"/>
-          <w:szCs w:val="20"/>
-        </w:rPr>
-        <w:t>,8</w:t>
-      </w:r>
-      <w:r>
-        <w:rPr>
-          <w:rFonts w:ascii="Arial" w:eastAsia="Times New Roman" w:hAnsi="Arial" w:cs="Arial"/>
-          <w:w w:val="105"/>
-          <w:sz w:val="20"/>
-          <w:szCs w:val="20"/>
-        </w:rPr>
-        <w:t>), Spring 2016(7</w:t>
-      </w:r>
-      <w:r>
-        <w:rPr>
-          <w:rFonts w:ascii="Arial" w:eastAsia="Times New Roman" w:hAnsi="Arial" w:cs="Arial"/>
-          <w:w w:val="105"/>
-          <w:sz w:val="20"/>
-          <w:szCs w:val="20"/>
-        </w:rPr>
-        <w:t>, 8</w:t>
-      </w:r>
-      <w:r>
-        <w:rPr>
-          <w:rFonts w:ascii="Arial" w:eastAsia="Times New Roman" w:hAnsi="Arial" w:cs="Arial"/>
-          <w:w w:val="105"/>
-          <w:sz w:val="20"/>
-          <w:szCs w:val="20"/>
-        </w:rPr>
-        <w:t>)</w:t>
+        <w:t>Winter 2016</w:t>
+      </w:r>
+      <w:r>
+        <w:rPr>
+          <w:rFonts w:ascii="Arial" w:eastAsia="Times New Roman" w:hAnsi="Arial" w:cs="Arial"/>
+          <w:w w:val="105"/>
+          <w:sz w:val="20"/>
+          <w:szCs w:val="20"/>
+        </w:rPr>
+        <w:t>-9</w:t>
+      </w:r>
+      <w:r>
+        <w:rPr>
+          <w:rFonts w:ascii="Arial" w:eastAsia="Times New Roman" w:hAnsi="Arial" w:cs="Arial"/>
+          <w:w w:val="105"/>
+          <w:sz w:val="20"/>
+          <w:szCs w:val="20"/>
+        </w:rPr>
+        <w:t>, Spring 2016</w:t>
+      </w:r>
+      <w:r>
+        <w:rPr>
+          <w:rFonts w:ascii="Arial" w:eastAsia="Times New Roman" w:hAnsi="Arial" w:cs="Arial"/>
+          <w:w w:val="105"/>
+          <w:sz w:val="20"/>
+          <w:szCs w:val="20"/>
+        </w:rPr>
+        <w:t>-9</w:t>
       </w:r>
       <w:r>
         <w:rPr>
@@ -19314,7 +18998,7 @@
           <w:sz w:val="20"/>
           <w:szCs w:val="20"/>
         </w:rPr>
-        <w:tab/>
+        <w:t>(9)</w:t>
       </w:r>
       <w:r>
         <w:rPr>
@@ -19374,7 +19058,7 @@
           <w:sz w:val="20"/>
           <w:szCs w:val="20"/>
         </w:rPr>
-        <w:tab/>
+        <w:t>(9)</w:t>
       </w:r>
       <w:r>
         <w:rPr>
@@ -19542,7 +19226,6 @@
           <w:sz w:val="20"/>
           <w:szCs w:val="20"/>
         </w:rPr>
-        <w:lastRenderedPageBreak/>
         <w:t>Secretary for CO/WY Chapter of the ASA</w:t>
       </w:r>
     </w:p>
@@ -20221,7 +19904,6 @@
       <w:r>
         <w:rPr>
           <w:rFonts w:ascii="Arial" w:eastAsia="Times New Roman" w:hAnsi="Arial" w:cs="Arial"/>
-          <w:w w:val="105"/>
           <w:sz w:val="20"/>
           <w:szCs w:val="20"/>
         </w:rPr>
@@ -20354,7 +20036,6 @@
       <w:r>
         <w:rPr>
           <w:rFonts w:ascii="Arial" w:eastAsia="Times New Roman" w:hAnsi="Arial" w:cs="Arial"/>
-          <w:w w:val="105"/>
           <w:sz w:val="20"/>
           <w:szCs w:val="20"/>
         </w:rPr>
@@ -20695,7 +20376,6 @@
       <w:r>
         <w:rPr>
           <w:rFonts w:ascii="Arial" w:eastAsia="Times New Roman" w:hAnsi="Arial" w:cs="Arial"/>
-          <w:w w:val="110"/>
           <w:sz w:val="20"/>
           <w:szCs w:val="20"/>
         </w:rPr>
@@ -20770,7 +20450,6 @@
       <w:r>
         <w:rPr>
           <w:rFonts w:ascii="Arial" w:eastAsia="Times New Roman" w:hAnsi="Arial" w:cs="Arial"/>
-          <w:w w:val="110"/>
           <w:sz w:val="20"/>
           <w:szCs w:val="20"/>
         </w:rPr>
@@ -20856,7 +20535,6 @@
       <w:r>
         <w:rPr>
           <w:rFonts w:ascii="Arial" w:eastAsia="Times New Roman" w:hAnsi="Arial" w:cs="Arial"/>
-          <w:w w:val="110"/>
           <w:sz w:val="20"/>
           <w:szCs w:val="20"/>
         </w:rPr>
@@ -21379,25 +21057,7 @@
           <w:szCs w:val="20"/>
         </w:rPr>
         <w:tab/>
-        <w:t xml:space="preserve">Thomas E. </w:t>
-      </w:r>
-      <w:proofErr w:type="spellStart"/>
-      <w:r>
-        <w:rPr>
-          <w:rFonts w:ascii="Arial" w:eastAsia="Times New Roman" w:hAnsi="Arial" w:cs="Arial"/>
-          <w:sz w:val="20"/>
-          <w:szCs w:val="20"/>
-        </w:rPr>
-        <w:t>Fouch</w:t>
-      </w:r>
-      <w:proofErr w:type="spellEnd"/>
-      <w:r>
-        <w:rPr>
-          <w:rFonts w:ascii="Arial" w:eastAsia="Times New Roman" w:hAnsi="Arial" w:cs="Arial"/>
-          <w:sz w:val="20"/>
-          <w:szCs w:val="20"/>
-        </w:rPr>
-        <w:t xml:space="preserve"> Mathematics Award, MSU Department of Mathematical Sciences</w:t>
+        <w:t>Thomas E. Fouch Mathematics Award, MSU Department of Mathematical Sciences</w:t>
       </w:r>
     </w:p>
     <w:p>
@@ -21456,10 +21116,10 @@
       <w:r>
         <w:rPr>
           <w:rFonts w:ascii="Arial" w:eastAsia="Times New Roman" w:hAnsi="Arial" w:cs="Arial"/>
-          <w:w w:val="110"/>
-          <w:sz w:val="20"/>
-          <w:szCs w:val="20"/>
-        </w:rPr>
+          <w:sz w:val="20"/>
+          <w:szCs w:val="20"/>
+        </w:rPr>
+        <w:lastRenderedPageBreak/>
         <w:t>1995-6</w:t>
       </w:r>
       <w:r>
@@ -21530,11 +21190,34 @@
       <w:r>
         <w:rPr>
           <w:rFonts w:ascii="Arial" w:eastAsia="Times New Roman" w:hAnsi="Arial" w:cs="Arial"/>
-          <w:w w:val="110"/>
-          <w:sz w:val="20"/>
-          <w:szCs w:val="20"/>
-        </w:rPr>
-        <w:t>1994-5</w:t>
+          <w:sz w:val="20"/>
+          <w:szCs w:val="20"/>
+        </w:rPr>
+        <w:t>199</w:t>
+      </w:r>
+      <w:r>
+        <w:rPr>
+          <w:rFonts w:ascii="Arial" w:eastAsia="Times New Roman" w:hAnsi="Arial" w:cs="Arial"/>
+          <w:sz w:val="20"/>
+          <w:szCs w:val="20"/>
+        </w:rPr>
+        <w:t>4</w:t>
+      </w:r>
+      <w:r>
+        <w:rPr>
+          <w:rFonts w:ascii="Arial" w:eastAsia="Times New Roman" w:hAnsi="Arial" w:cs="Arial"/>
+          <w:sz w:val="20"/>
+          <w:szCs w:val="20"/>
+        </w:rPr>
+        <w:t>-</w:t>
+      </w:r>
+      <w:r>
+        <w:rPr>
+          <w:rFonts w:ascii="Arial" w:eastAsia="Times New Roman" w:hAnsi="Arial" w:cs="Arial"/>
+          <w:sz w:val="20"/>
+          <w:szCs w:val="20"/>
+        </w:rPr>
+        <w:t>5</w:t>
       </w:r>
       <w:r>
         <w:rPr>
@@ -21676,12 +21359,12 @@
       </w:pPr>
     </w:p>
     <w:sectPr>
-      <w:headerReference w:type="even" r:id="rId20"/>
-      <w:headerReference w:type="default" r:id="rId21"/>
-      <w:footerReference w:type="even" r:id="rId22"/>
-      <w:footerReference w:type="default" r:id="rId23"/>
-      <w:headerReference w:type="first" r:id="rId24"/>
-      <w:footerReference w:type="first" r:id="rId25"/>
+      <w:headerReference w:type="even" r:id="rId22"/>
+      <w:headerReference w:type="default" r:id="rId23"/>
+      <w:footerReference w:type="even" r:id="rId24"/>
+      <w:footerReference w:type="default" r:id="rId25"/>
+      <w:headerReference w:type="first" r:id="rId26"/>
+      <w:footerReference w:type="first" r:id="rId27"/>
       <w:pgSz w:w="12240" w:h="15840"/>
       <w:pgMar w:top="1440" w:right="1440" w:bottom="1800" w:left="1440" w:header="720" w:footer="216" w:gutter="0"/>
       <w:cols w:space="720"/>
@@ -23041,7 +22724,7 @@
   <w:abstractNum w:abstractNumId="12" w15:restartNumberingAfterBreak="0">
     <w:nsid w:val="36465D7D"/>
     <w:multiLevelType w:val="hybridMultilevel"/>
-    <w:tmpl w:val="AA1EBEB6"/>
+    <w:tmpl w:val="BF860E56"/>
     <w:lvl w:ilvl="0" w:tplc="06042C80">
       <w:start w:val="1"/>
       <w:numFmt w:val="decimal"/>
@@ -23055,7 +22738,7 @@
         <w:szCs w:val="20"/>
       </w:rPr>
     </w:lvl>
-    <w:lvl w:ilvl="1" w:tplc="04090019" w:tentative="1">
+    <w:lvl w:ilvl="1" w:tplc="69C421AC">
       <w:start w:val="1"/>
       <w:numFmt w:val="lowerLetter"/>
       <w:lvlText w:val="%2."/>
@@ -23063,6 +22746,10 @@
       <w:pPr>
         <w:ind w:left="1199" w:hanging="360"/>
       </w:pPr>
+      <w:rPr>
+        <w:sz w:val="20"/>
+        <w:szCs w:val="20"/>
+      </w:rPr>
     </w:lvl>
     <w:lvl w:ilvl="2" w:tplc="0409001B" w:tentative="1">
       <w:start w:val="1"/>
@@ -24613,7 +24300,7 @@
     </w:rPrDefault>
     <w:pPrDefault/>
   </w:docDefaults>
-  <w:latentStyles w:defLockedState="0" w:defUIPriority="99" w:defSemiHidden="0" w:defUnhideWhenUsed="0" w:defQFormat="0" w:count="375">
+  <w:latentStyles w:defLockedState="0" w:defUIPriority="99" w:defSemiHidden="0" w:defUnhideWhenUsed="0" w:defQFormat="0" w:count="376">
     <w:lsdException w:name="Normal" w:uiPriority="0" w:qFormat="1"/>
     <w:lsdException w:name="heading 1" w:qFormat="1"/>
     <w:lsdException w:name="heading 2" w:semiHidden="1" w:uiPriority="9" w:unhideWhenUsed="1" w:qFormat="1"/>
@@ -24987,6 +24674,7 @@
     <w:lsdException w:name="List Table 7 Colorful Accent 6" w:uiPriority="52"/>
     <w:lsdException w:name="Mention" w:semiHidden="1" w:unhideWhenUsed="1"/>
     <w:lsdException w:name="Smart Hyperlink" w:semiHidden="1" w:unhideWhenUsed="1"/>
+    <w:lsdException w:name="Smart Link" w:semiHidden="1" w:unhideWhenUsed="1"/>
   </w:latentStyles>
   <w:style w:type="paragraph" w:default="1" w:styleId="Normal">
     <w:name w:val="Normal"/>

</xml_diff>

<commit_message>
another update to cv
</commit_message>
<xml_diff>
--- a/ryan-cv.docx
+++ b/ryan-cv.docx
@@ -472,7 +472,7 @@
               </wp:inline>
             </w:drawing>
           </mc:Choice>
-          <mc:Fallback xmlns:mo="http://schemas.microsoft.com/office/mac/office/2008/main" xmlns:mv="urn:schemas-microsoft-com:mac:vml">
+          <mc:Fallback xmlns:mv="urn:schemas-microsoft-com:mac:vml" xmlns:mo="http://schemas.microsoft.com/office/mac/office/2008/main">
             <w:pict>
               <v:group w14:anchorId="4C3301D4" id="Group 4" o:spid="_x0000_s1026" style="width:466.7pt;height:14.9pt;flip:y;mso-position-horizontal-relative:char;mso-position-vertical-relative:line" coordsize="9370,10" o:gfxdata="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">
                 <v:line id="Line 3" o:spid="_x0000_s1027" style="position:absolute;visibility:visible;mso-wrap-style:square" from="5,5" to="9365,5" o:connectortype="straight" o:gfxdata="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" strokeweight="6324emu"/>
@@ -3162,7 +3162,6 @@
         <w:autoSpaceDN w:val="0"/>
         <w:spacing w:before="168" w:line="249" w:lineRule="auto"/>
         <w:ind w:right="118"/>
-        <w:jc w:val="both"/>
         <w:rPr>
           <w:rFonts w:ascii="Arial" w:eastAsia="Arial" w:hAnsi="Arial" w:cs="Arial"/>
           <w:sz w:val="20"/>
@@ -3175,7 +3174,23 @@
           <w:sz w:val="20"/>
           <w:szCs w:val="22"/>
         </w:rPr>
-        <w:t>Gibbs, C., Elmore, R., and Fosdick, B. (2020). A Causal Take on the Effectiveness of Timeouts in the NBA. (</w:t>
+        <w:t>Gibbs, C., Elmore, R., and Fosdick, B. (202</w:t>
+      </w:r>
+      <w:r>
+        <w:rPr>
+          <w:rFonts w:ascii="Arial" w:eastAsia="Arial" w:hAnsi="Arial" w:cs="Arial"/>
+          <w:sz w:val="20"/>
+          <w:szCs w:val="22"/>
+        </w:rPr>
+        <w:t>1</w:t>
+      </w:r>
+      <w:r>
+        <w:rPr>
+          <w:rFonts w:ascii="Arial" w:eastAsia="Arial" w:hAnsi="Arial" w:cs="Arial"/>
+          <w:sz w:val="20"/>
+          <w:szCs w:val="22"/>
+        </w:rPr>
+        <w:t>). A Causal Take on the Effectiveness of Timeouts in the NBA. (</w:t>
       </w:r>
       <w:proofErr w:type="gramStart"/>
       <w:r>
@@ -3204,24 +3219,6 @@
           <w:szCs w:val="22"/>
         </w:rPr>
         <w:t>The Annals of Applied Statistics</w:t>
-      </w:r>
-      <w:r>
-        <w:rPr>
-          <w:rFonts w:ascii="Arial" w:eastAsia="Arial" w:hAnsi="Arial" w:cs="Arial"/>
-          <w:sz w:val="20"/>
-          <w:szCs w:val="22"/>
-        </w:rPr>
-        <w:t xml:space="preserve">, </w:t>
-      </w:r>
-      <w:r>
-        <w:rPr>
-          <w:rFonts w:ascii="Arial" w:eastAsia="Arial" w:hAnsi="Arial" w:cs="Arial"/>
-          <w:b/>
-          <w:bCs/>
-          <w:sz w:val="20"/>
-          <w:szCs w:val="22"/>
-        </w:rPr>
-        <w:t>BIA Premier</w:t>
       </w:r>
       <w:r>
         <w:rPr>
@@ -3240,7 +3237,120 @@
         </w:numPr>
         <w:spacing w:before="168" w:line="249" w:lineRule="auto"/>
         <w:ind w:right="118"/>
-        <w:jc w:val="both"/>
+        <w:rPr>
+          <w:rFonts w:ascii="Arial" w:eastAsia="Arial" w:hAnsi="Arial" w:cs="Arial"/>
+          <w:w w:val="105"/>
+          <w:sz w:val="20"/>
+          <w:szCs w:val="22"/>
+        </w:rPr>
+      </w:pPr>
+      <w:proofErr w:type="spellStart"/>
+      <w:r>
+        <w:rPr>
+          <w:rFonts w:ascii="Arial" w:eastAsia="Arial" w:hAnsi="Arial" w:cs="Arial"/>
+          <w:w w:val="105"/>
+          <w:sz w:val="20"/>
+          <w:szCs w:val="22"/>
+        </w:rPr>
+        <w:t>Amini</w:t>
+      </w:r>
+      <w:proofErr w:type="spellEnd"/>
+      <w:r>
+        <w:rPr>
+          <w:rFonts w:ascii="Arial" w:eastAsia="Arial" w:hAnsi="Arial" w:cs="Arial"/>
+          <w:w w:val="105"/>
+          <w:sz w:val="20"/>
+          <w:szCs w:val="22"/>
+        </w:rPr>
+        <w:t xml:space="preserve">, S., Elmore, R., </w:t>
+      </w:r>
+      <w:proofErr w:type="spellStart"/>
+      <w:r>
+        <w:rPr>
+          <w:rFonts w:ascii="Arial" w:eastAsia="Arial" w:hAnsi="Arial" w:cs="Arial"/>
+          <w:w w:val="105"/>
+          <w:sz w:val="20"/>
+          <w:szCs w:val="22"/>
+        </w:rPr>
+        <w:t>Oztekin</w:t>
+      </w:r>
+      <w:proofErr w:type="spellEnd"/>
+      <w:r>
+        <w:rPr>
+          <w:rFonts w:ascii="Arial" w:eastAsia="Arial" w:hAnsi="Arial" w:cs="Arial"/>
+          <w:w w:val="105"/>
+          <w:sz w:val="20"/>
+          <w:szCs w:val="22"/>
+        </w:rPr>
+        <w:t>, O., and Strauss, J. (202</w:t>
+      </w:r>
+      <w:r>
+        <w:rPr>
+          <w:rFonts w:ascii="Arial" w:eastAsia="Arial" w:hAnsi="Arial" w:cs="Arial"/>
+          <w:w w:val="105"/>
+          <w:sz w:val="20"/>
+          <w:szCs w:val="22"/>
+        </w:rPr>
+        <w:t>1</w:t>
+      </w:r>
+      <w:r>
+        <w:rPr>
+          <w:rFonts w:ascii="Arial" w:eastAsia="Arial" w:hAnsi="Arial" w:cs="Arial"/>
+          <w:w w:val="105"/>
+          <w:sz w:val="20"/>
+          <w:szCs w:val="22"/>
+        </w:rPr>
+        <w:t xml:space="preserve">). Can Machines Learn Capital Structure? </w:t>
+      </w:r>
+      <w:r>
+        <w:rPr>
+          <w:rFonts w:ascii="Arial" w:eastAsia="Arial" w:hAnsi="Arial" w:cs="Arial"/>
+          <w:i/>
+          <w:iCs/>
+          <w:w w:val="105"/>
+          <w:sz w:val="20"/>
+          <w:szCs w:val="22"/>
+        </w:rPr>
+        <w:t>Journal of</w:t>
+      </w:r>
+      <w:r>
+        <w:rPr>
+          <w:rFonts w:ascii="Arial" w:eastAsia="Arial" w:hAnsi="Arial" w:cs="Arial"/>
+          <w:i/>
+          <w:iCs/>
+          <w:w w:val="105"/>
+          <w:sz w:val="20"/>
+          <w:szCs w:val="22"/>
+        </w:rPr>
+        <w:t xml:space="preserve"> Corporate Finance</w:t>
+      </w:r>
+      <w:r>
+        <w:rPr>
+          <w:rFonts w:ascii="Arial" w:eastAsia="Arial" w:hAnsi="Arial" w:cs="Arial"/>
+          <w:w w:val="105"/>
+          <w:sz w:val="20"/>
+          <w:szCs w:val="22"/>
+        </w:rPr>
+        <w:t xml:space="preserve">. </w:t>
+      </w:r>
+      <w:r>
+        <w:rPr>
+          <w:rFonts w:ascii="Arial" w:eastAsia="Arial" w:hAnsi="Arial" w:cs="Arial"/>
+          <w:w w:val="105"/>
+          <w:sz w:val="20"/>
+          <w:szCs w:val="22"/>
+        </w:rPr>
+        <w:t xml:space="preserve">https://doi.org/10.1016/j.jcorpfin.2021.102073 </w:t>
+      </w:r>
+    </w:p>
+    <w:p>
+      <w:pPr>
+        <w:numPr>
+          <w:ilvl w:val="0"/>
+          <w:numId w:val="6"/>
+        </w:numPr>
+        <w:spacing w:before="168" w:line="249" w:lineRule="auto"/>
+        <w:ind w:right="118"/>
         <w:rPr>
           <w:rFonts w:ascii="Arial" w:eastAsia="Arial" w:hAnsi="Arial" w:cs="Arial"/>
           <w:sz w:val="20"/>
@@ -4501,8 +4611,8 @@
       <w:hyperlink r:id="rId8" w:history="1">
         <w:r>
           <w:rPr>
+            <w:rStyle w:val="Hyperlink"/>
             <w:rFonts w:ascii="Arial" w:eastAsia="Times New Roman" w:hAnsi="Arial" w:cs="Arial"/>
-            <w:color w:val="000000"/>
             <w:w w:val="110"/>
             <w:sz w:val="20"/>
             <w:szCs w:val="20"/>
@@ -4537,6 +4647,7 @@
           <w:sz w:val="20"/>
           <w:szCs w:val="20"/>
         </w:rPr>
+        <w:lastRenderedPageBreak/>
         <w:t xml:space="preserve">Elmore, R. (2015). A review of </w:t>
       </w:r>
       <w:r>
@@ -4629,7 +4740,6 @@
           <w:sz w:val="20"/>
           <w:szCs w:val="20"/>
         </w:rPr>
-        <w:lastRenderedPageBreak/>
         <w:t>Statistician</w:t>
       </w:r>
       <w:r>
@@ -7275,6 +7385,7 @@
           <w:sz w:val="20"/>
           <w:szCs w:val="20"/>
         </w:rPr>
+        <w:lastRenderedPageBreak/>
         <w:t xml:space="preserve">Frank, S., Heaney, M., </w:t>
       </w:r>
       <w:proofErr w:type="spellStart"/>
@@ -7311,16 +7422,7 @@
           <w:sz w:val="20"/>
           <w:szCs w:val="20"/>
         </w:rPr>
-        <w:t xml:space="preserve">, G. (2016). Hybrid </w:t>
-      </w:r>
-      <w:r>
-        <w:rPr>
-          <w:rFonts w:ascii="Arial" w:eastAsia="Times New Roman" w:hAnsi="Arial" w:cs="Arial"/>
-          <w:sz w:val="20"/>
-          <w:szCs w:val="20"/>
-        </w:rPr>
-        <w:lastRenderedPageBreak/>
-        <w:t xml:space="preserve">model-based and data-driven fault detection and diagnostics for commercial buildings. NREL Report No. CP-5500-65924. </w:t>
+        <w:t xml:space="preserve">, G. (2016). Hybrid model-based and data-driven fault detection and diagnostics for commercial buildings. NREL Report No. CP-5500-65924. </w:t>
       </w:r>
     </w:p>
     <w:p>
@@ -9133,188 +9235,6 @@
     </w:p>
     <w:p>
       <w:pPr>
-        <w:widowControl w:val="0"/>
-        <w:numPr>
-          <w:ilvl w:val="0"/>
-          <w:numId w:val="8"/>
-        </w:numPr>
-        <w:autoSpaceDE w:val="0"/>
-        <w:autoSpaceDN w:val="0"/>
-        <w:spacing w:before="168" w:line="249" w:lineRule="auto"/>
-        <w:ind w:left="540" w:right="118" w:hanging="421"/>
-        <w:jc w:val="both"/>
-        <w:rPr>
-          <w:rFonts w:ascii="Arial" w:eastAsia="Arial" w:hAnsi="Arial" w:cs="Arial"/>
-          <w:sz w:val="20"/>
-          <w:szCs w:val="22"/>
-        </w:rPr>
-      </w:pPr>
-      <w:proofErr w:type="spellStart"/>
-      <w:r>
-        <w:rPr>
-          <w:rFonts w:ascii="Arial" w:eastAsia="Arial" w:hAnsi="Arial" w:cs="Arial"/>
-          <w:w w:val="105"/>
-          <w:sz w:val="20"/>
-          <w:szCs w:val="22"/>
-        </w:rPr>
-        <w:t>Amini</w:t>
-      </w:r>
-      <w:proofErr w:type="spellEnd"/>
-      <w:r>
-        <w:rPr>
-          <w:rFonts w:ascii="Arial" w:eastAsia="Arial" w:hAnsi="Arial" w:cs="Arial"/>
-          <w:w w:val="105"/>
-          <w:sz w:val="20"/>
-          <w:szCs w:val="22"/>
-        </w:rPr>
-        <w:t>, S., Elmore, R.,</w:t>
-      </w:r>
-      <w:r>
-        <w:rPr>
-          <w:rFonts w:ascii="Arial" w:eastAsia="Arial" w:hAnsi="Arial" w:cs="Arial"/>
-          <w:w w:val="105"/>
-          <w:sz w:val="20"/>
-          <w:szCs w:val="22"/>
-        </w:rPr>
-        <w:t xml:space="preserve"> </w:t>
-      </w:r>
-      <w:proofErr w:type="spellStart"/>
-      <w:r>
-        <w:rPr>
-          <w:rFonts w:ascii="Arial" w:eastAsia="Arial" w:hAnsi="Arial" w:cs="Arial"/>
-          <w:w w:val="105"/>
-          <w:sz w:val="20"/>
-          <w:szCs w:val="22"/>
-        </w:rPr>
-        <w:t>Oztekin</w:t>
-      </w:r>
-      <w:proofErr w:type="spellEnd"/>
-      <w:r>
-        <w:rPr>
-          <w:rFonts w:ascii="Arial" w:eastAsia="Arial" w:hAnsi="Arial" w:cs="Arial"/>
-          <w:w w:val="105"/>
-          <w:sz w:val="20"/>
-          <w:szCs w:val="22"/>
-        </w:rPr>
-        <w:t>, O.,</w:t>
-      </w:r>
-      <w:r>
-        <w:rPr>
-          <w:rFonts w:ascii="Arial" w:eastAsia="Arial" w:hAnsi="Arial" w:cs="Arial"/>
-          <w:w w:val="105"/>
-          <w:sz w:val="20"/>
-          <w:szCs w:val="22"/>
-        </w:rPr>
-        <w:t xml:space="preserve"> and Strauss, J. (20</w:t>
-      </w:r>
-      <w:r>
-        <w:rPr>
-          <w:rFonts w:ascii="Arial" w:eastAsia="Arial" w:hAnsi="Arial" w:cs="Arial"/>
-          <w:w w:val="105"/>
-          <w:sz w:val="20"/>
-          <w:szCs w:val="22"/>
-        </w:rPr>
-        <w:t>20</w:t>
-      </w:r>
-      <w:r>
-        <w:rPr>
-          <w:rFonts w:ascii="Arial" w:eastAsia="Arial" w:hAnsi="Arial" w:cs="Arial"/>
-          <w:w w:val="105"/>
-          <w:sz w:val="20"/>
-          <w:szCs w:val="22"/>
-        </w:rPr>
-        <w:t>)</w:t>
-      </w:r>
-      <w:r>
-        <w:rPr>
-          <w:rFonts w:ascii="Arial" w:eastAsia="Arial" w:hAnsi="Arial" w:cs="Arial"/>
-          <w:w w:val="105"/>
-          <w:sz w:val="20"/>
-          <w:szCs w:val="22"/>
-        </w:rPr>
-        <w:t xml:space="preserve">. Can Machines </w:t>
-      </w:r>
-      <w:r>
-        <w:rPr>
-          <w:rFonts w:ascii="Arial" w:eastAsia="Arial" w:hAnsi="Arial" w:cs="Arial"/>
-          <w:w w:val="105"/>
-          <w:sz w:val="20"/>
-          <w:szCs w:val="22"/>
-        </w:rPr>
-        <w:t xml:space="preserve">Learn Capital Structure? </w:t>
-      </w:r>
-      <w:r>
-        <w:rPr>
-          <w:rFonts w:ascii="Arial" w:eastAsia="Arial" w:hAnsi="Arial" w:cs="Arial"/>
-          <w:w w:val="105"/>
-          <w:sz w:val="20"/>
-          <w:szCs w:val="22"/>
-        </w:rPr>
-        <w:t xml:space="preserve">(Under review at </w:t>
-      </w:r>
-      <w:r>
-        <w:rPr>
-          <w:rFonts w:ascii="Arial" w:eastAsia="Arial" w:hAnsi="Arial" w:cs="Arial"/>
-          <w:i/>
-          <w:iCs/>
-          <w:w w:val="105"/>
-          <w:sz w:val="20"/>
-          <w:szCs w:val="22"/>
-        </w:rPr>
-        <w:t>Journal of Financial and Quantitative Analysis</w:t>
-      </w:r>
-      <w:r>
-        <w:rPr>
-          <w:rFonts w:ascii="Arial" w:eastAsia="Arial" w:hAnsi="Arial" w:cs="Arial"/>
-          <w:w w:val="105"/>
-          <w:sz w:val="20"/>
-          <w:szCs w:val="22"/>
-        </w:rPr>
-        <w:t>,</w:t>
-      </w:r>
-      <w:r>
-        <w:rPr>
-          <w:rFonts w:ascii="Arial" w:eastAsia="Arial" w:hAnsi="Arial" w:cs="Arial"/>
-          <w:b/>
-          <w:bCs/>
-          <w:w w:val="105"/>
-          <w:sz w:val="20"/>
-          <w:szCs w:val="22"/>
-        </w:rPr>
-        <w:t xml:space="preserve"> Finance Premier</w:t>
-      </w:r>
-      <w:r>
-        <w:rPr>
-          <w:rFonts w:ascii="Arial" w:eastAsia="Arial" w:hAnsi="Arial" w:cs="Arial"/>
-          <w:w w:val="105"/>
-          <w:sz w:val="20"/>
-          <w:szCs w:val="22"/>
-        </w:rPr>
-        <w:t xml:space="preserve">) </w:t>
-      </w:r>
-      <w:hyperlink r:id="rId16" w:history="1">
-        <w:r>
-          <w:rPr>
-            <w:rStyle w:val="Hyperlink"/>
-            <w:rFonts w:ascii="Arial" w:eastAsia="Arial" w:hAnsi="Arial" w:cs="Arial"/>
-            <w:w w:val="105"/>
-            <w:sz w:val="20"/>
-            <w:szCs w:val="22"/>
-          </w:rPr>
-          <w:t>https://papers.ssrn.com/sol3/papers.cfm?abstract_id=3473322</w:t>
-        </w:r>
-      </w:hyperlink>
-      <w:r>
-        <w:rPr>
-          <w:rFonts w:ascii="Arial" w:eastAsia="Arial" w:hAnsi="Arial" w:cs="Arial"/>
-          <w:sz w:val="20"/>
-          <w:szCs w:val="22"/>
-        </w:rPr>
-        <w:t xml:space="preserve"> </w:t>
-      </w:r>
-    </w:p>
-    <w:p>
-      <w:pPr>
         <w:rPr>
           <w:rFonts w:ascii="Arial" w:eastAsia="Arial" w:hAnsi="Arial" w:cs="Times New Roman"/>
           <w:sz w:val="20"/>
@@ -9432,7 +9352,6 @@
         <w:rPr>
           <w:rFonts w:ascii="Arial" w:eastAsia="Arial" w:hAnsi="Arial" w:cs="Times New Roman"/>
         </w:rPr>
-        <w:lastRenderedPageBreak/>
         <w:t>Media</w:t>
       </w:r>
     </w:p>
@@ -9467,7 +9386,7 @@
         </w:rPr>
         <w:t xml:space="preserve">CBS4 Denver (Nov 24, 2020). </w:t>
       </w:r>
-      <w:hyperlink r:id="rId17" w:history="1">
+      <w:hyperlink r:id="rId16" w:history="1">
         <w:r>
           <w:rPr>
             <w:rStyle w:val="Hyperlink"/>
@@ -9501,9 +9420,10 @@
           <w:sz w:val="20"/>
           <w:szCs w:val="20"/>
         </w:rPr>
+        <w:lastRenderedPageBreak/>
         <w:t xml:space="preserve">Sports Betting in Colorado Denver Fox 31 (Apr 30, 2020) </w:t>
       </w:r>
-      <w:hyperlink r:id="rId18" w:history="1">
+      <w:hyperlink r:id="rId17" w:history="1">
         <w:r>
           <w:rPr>
             <w:rStyle w:val="Hyperlink"/>
@@ -9537,7 +9457,7 @@
         </w:rPr>
         <w:t xml:space="preserve">CCTV News Appearance (March 21, 2019). </w:t>
       </w:r>
-      <w:hyperlink r:id="rId19" w:history="1">
+      <w:hyperlink r:id="rId18" w:history="1">
         <w:r>
           <w:rPr>
             <w:rStyle w:val="Hyperlink"/>
@@ -9579,33 +9499,17 @@
         </w:rPr>
         <w:t xml:space="preserve">9 News Appearance (Feb 2, 2019). </w:t>
       </w:r>
-      <w:r>
-        <w:fldChar w:fldCharType="begin"/>
-      </w:r>
-      <w:r>
-        <w:instrText xml:space="preserve"> HYPERLINK "http://bit.ly/2U2tAd1" </w:instrText>
-      </w:r>
-      <w:r>
-        <w:fldChar w:fldCharType="separate"/>
-      </w:r>
-      <w:r>
-        <w:rPr>
-          <w:rStyle w:val="Hyperlink"/>
-          <w:rFonts w:ascii="Arial" w:eastAsia="Arial" w:hAnsi="Arial" w:cs="Times New Roman"/>
-          <w:sz w:val="20"/>
-          <w:szCs w:val="20"/>
-        </w:rPr>
-        <w:t>http://bit.ly/2U2tAd1</w:t>
-      </w:r>
-      <w:r>
-        <w:rPr>
-          <w:rStyle w:val="Hyperlink"/>
-          <w:rFonts w:ascii="Arial" w:eastAsia="Arial" w:hAnsi="Arial" w:cs="Times New Roman"/>
-          <w:sz w:val="20"/>
-          <w:szCs w:val="20"/>
-        </w:rPr>
-        <w:fldChar w:fldCharType="end"/>
-      </w:r>
+      <w:hyperlink r:id="rId19" w:history="1">
+        <w:r>
+          <w:rPr>
+            <w:rStyle w:val="Hyperlink"/>
+            <w:rFonts w:ascii="Arial" w:eastAsia="Arial" w:hAnsi="Arial" w:cs="Times New Roman"/>
+            <w:sz w:val="20"/>
+            <w:szCs w:val="20"/>
+          </w:rPr>
+          <w:t>http://bit.ly/2U2tAd1</w:t>
+        </w:r>
+      </w:hyperlink>
       <w:r>
         <w:rPr>
           <w:rFonts w:ascii="Arial" w:eastAsia="Arial" w:hAnsi="Arial" w:cs="Times New Roman"/>
@@ -10056,7 +9960,23 @@
           <w:sz w:val="20"/>
           <w:szCs w:val="20"/>
         </w:rPr>
-        <w:t>“Simulation-based decision making in the NFL using NFLSimulatoR”, INFORMS, October 2022.</w:t>
+        <w:t>“Simulation-based decision making in the NFL using NFLSimulatoR”, INFORMS, October 202</w:t>
+      </w:r>
+      <w:r>
+        <w:rPr>
+          <w:rFonts w:ascii="Arial" w:eastAsia="Times New Roman" w:hAnsi="Arial" w:cs="Arial"/>
+          <w:sz w:val="20"/>
+          <w:szCs w:val="20"/>
+        </w:rPr>
+        <w:t>1</w:t>
+      </w:r>
+      <w:r>
+        <w:rPr>
+          <w:rFonts w:ascii="Arial" w:eastAsia="Times New Roman" w:hAnsi="Arial" w:cs="Arial"/>
+          <w:sz w:val="20"/>
+          <w:szCs w:val="20"/>
+        </w:rPr>
+        <w:t>.</w:t>
       </w:r>
     </w:p>
     <w:p>
@@ -10083,7 +10003,23 @@
           <w:sz w:val="20"/>
           <w:szCs w:val="20"/>
         </w:rPr>
-        <w:t>“Sports analytics research at DU’s Daniels College of Business”, Denver Rotary Club, July 2022.</w:t>
+        <w:t>“Sports analytics research at DU’s Daniels College of Business”, Denver Rotary Club, July 202</w:t>
+      </w:r>
+      <w:r>
+        <w:rPr>
+          <w:rFonts w:ascii="Arial" w:eastAsia="Times New Roman" w:hAnsi="Arial" w:cs="Arial"/>
+          <w:sz w:val="20"/>
+          <w:szCs w:val="20"/>
+        </w:rPr>
+        <w:t>1</w:t>
+      </w:r>
+      <w:r>
+        <w:rPr>
+          <w:rFonts w:ascii="Arial" w:eastAsia="Times New Roman" w:hAnsi="Arial" w:cs="Arial"/>
+          <w:sz w:val="20"/>
+          <w:szCs w:val="20"/>
+        </w:rPr>
+        <w:t>.</w:t>
       </w:r>
     </w:p>
     <w:p>
@@ -10703,7 +10639,6 @@
           <w:sz w:val="20"/>
           <w:szCs w:val="20"/>
         </w:rPr>
-        <w:lastRenderedPageBreak/>
         <w:t>“Predicting Who Will Make the NBA Playoffs” Presented at the University of Denver, Department of Business Information and Analytics, January 2015.</w:t>
       </w:r>
     </w:p>
@@ -10756,6 +10691,7 @@
           <w:sz w:val="20"/>
           <w:szCs w:val="20"/>
         </w:rPr>
+        <w:lastRenderedPageBreak/>
         <w:t>“The Future of Programming: Data” Presented at the Davinci Institute, Boulder, CO, September 2013.</w:t>
       </w:r>
     </w:p>
@@ -13129,6 +13065,43 @@
         </w:rPr>
         <w:t>2003.</w:t>
       </w:r>
+    </w:p>
+    <w:p>
+      <w:pPr>
+        <w:widowControl w:val="0"/>
+        <w:autoSpaceDE w:val="0"/>
+        <w:autoSpaceDN w:val="0"/>
+        <w:spacing w:before="154"/>
+        <w:rPr>
+          <w:rFonts w:ascii="Arial" w:eastAsia="Times New Roman" w:hAnsi="Arial" w:cs="Arial"/>
+          <w:w w:val="110"/>
+          <w:sz w:val="20"/>
+          <w:szCs w:val="20"/>
+        </w:rPr>
+      </w:pPr>
+    </w:p>
+    <w:p>
+      <w:pPr>
+        <w:widowControl w:val="0"/>
+        <w:autoSpaceDE w:val="0"/>
+        <w:autoSpaceDN w:val="0"/>
+        <w:spacing w:before="154"/>
+        <w:rPr>
+          <w:rFonts w:ascii="Arial" w:eastAsia="Times New Roman" w:hAnsi="Arial" w:cs="Arial"/>
+          <w:w w:val="110"/>
+          <w:sz w:val="20"/>
+          <w:szCs w:val="20"/>
+        </w:rPr>
+      </w:pPr>
+    </w:p>
+    <w:p>
+      <w:pPr>
+        <w:rPr>
+          <w:rFonts w:ascii="Arial" w:eastAsia="Times New Roman" w:hAnsi="Arial" w:cs="Arial"/>
+          <w:sz w:val="20"/>
+          <w:szCs w:val="20"/>
+        </w:rPr>
+      </w:pPr>
     </w:p>
     <w:p>
       <w:pPr>
@@ -26664,7 +26637,6 @@
   <w:style w:type="character" w:default="1" w:styleId="DefaultParagraphFont">
     <w:name w:val="Default Paragraph Font"/>
     <w:uiPriority w:val="1"/>
-    <w:semiHidden/>
     <w:unhideWhenUsed/>
   </w:style>
   <w:style w:type="table" w:default="1" w:styleId="TableNormal">

</xml_diff>

<commit_message>
update cv 24 jan 2022
</commit_message>
<xml_diff>
--- a/ryan-cv.docx
+++ b/ryan-cv.docx
@@ -485,7 +485,6 @@
     </w:p>
     <w:p>
       <w:pPr>
-        <w:ind w:firstLine="90"/>
         <w:rPr>
           <w:rFonts w:ascii="Arial" w:eastAsia="Arial" w:hAnsi="Arial" w:cs="Times New Roman"/>
         </w:rPr>
@@ -3162,6 +3161,7 @@
         <w:autoSpaceDN w:val="0"/>
         <w:spacing w:before="168" w:line="249" w:lineRule="auto"/>
         <w:ind w:right="118"/>
+        <w:jc w:val="both"/>
         <w:rPr>
           <w:rFonts w:ascii="Arial" w:eastAsia="Arial" w:hAnsi="Arial" w:cs="Arial"/>
           <w:sz w:val="20"/>
@@ -3174,6 +3174,74 @@
           <w:sz w:val="20"/>
           <w:szCs w:val="22"/>
         </w:rPr>
+        <w:t xml:space="preserve">Williams, B., Palmquist, W., and Elmore, R. (2022) </w:t>
+      </w:r>
+      <w:r>
+        <w:rPr>
+          <w:rFonts w:ascii="Arial" w:eastAsia="Arial" w:hAnsi="Arial" w:cs="Arial"/>
+          <w:sz w:val="20"/>
+          <w:szCs w:val="22"/>
+        </w:rPr>
+        <w:t>Simulation-Based Decision Making in the NFL using NFLSimulatoR</w:t>
+      </w:r>
+      <w:r>
+        <w:rPr>
+          <w:rFonts w:ascii="Arial" w:eastAsia="Arial" w:hAnsi="Arial" w:cs="Arial"/>
+          <w:sz w:val="20"/>
+          <w:szCs w:val="22"/>
+        </w:rPr>
+        <w:t xml:space="preserve">. </w:t>
+      </w:r>
+      <w:r>
+        <w:rPr>
+          <w:rFonts w:ascii="Arial" w:eastAsia="Arial" w:hAnsi="Arial" w:cs="Arial"/>
+          <w:i/>
+          <w:iCs/>
+          <w:sz w:val="20"/>
+          <w:szCs w:val="22"/>
+        </w:rPr>
+        <w:t>Annals of Operations Research.</w:t>
+      </w:r>
+      <w:r>
+        <w:rPr>
+          <w:rFonts w:ascii="Arial" w:eastAsia="Arial" w:hAnsi="Arial" w:cs="Arial"/>
+          <w:sz w:val="20"/>
+          <w:szCs w:val="22"/>
+        </w:rPr>
+        <w:t xml:space="preserve"> </w:t>
+      </w:r>
+      <w:r>
+        <w:rPr>
+          <w:rFonts w:ascii="Arial" w:eastAsia="Arial" w:hAnsi="Arial" w:cs="Arial"/>
+          <w:sz w:val="20"/>
+          <w:szCs w:val="22"/>
+        </w:rPr>
+        <w:t>https://doi.org/10.1007/s10479-022-04524-7</w:t>
+      </w:r>
+    </w:p>
+    <w:p>
+      <w:pPr>
+        <w:widowControl w:val="0"/>
+        <w:numPr>
+          <w:ilvl w:val="0"/>
+          <w:numId w:val="6"/>
+        </w:numPr>
+        <w:autoSpaceDE w:val="0"/>
+        <w:autoSpaceDN w:val="0"/>
+        <w:spacing w:before="168" w:line="249" w:lineRule="auto"/>
+        <w:ind w:right="118"/>
+        <w:rPr>
+          <w:rFonts w:ascii="Arial" w:eastAsia="Arial" w:hAnsi="Arial" w:cs="Arial"/>
+          <w:sz w:val="20"/>
+          <w:szCs w:val="22"/>
+        </w:rPr>
+      </w:pPr>
+      <w:r>
+        <w:rPr>
+          <w:rFonts w:ascii="Arial" w:eastAsia="Arial" w:hAnsi="Arial" w:cs="Arial"/>
+          <w:sz w:val="20"/>
+          <w:szCs w:val="22"/>
+        </w:rPr>
         <w:t>Gibbs, C., Elmore, R., and Fosdick, B. (202</w:t>
       </w:r>
       <w:r>
@@ -3182,7 +3250,7 @@
           <w:sz w:val="20"/>
           <w:szCs w:val="22"/>
         </w:rPr>
-        <w:t>1</w:t>
+        <w:t>2</w:t>
       </w:r>
       <w:r>
         <w:rPr>
@@ -3282,25 +3350,7 @@
           <w:sz w:val="20"/>
           <w:szCs w:val="22"/>
         </w:rPr>
-        <w:t>, O., and Strauss, J. (202</w:t>
-      </w:r>
-      <w:r>
-        <w:rPr>
-          <w:rFonts w:ascii="Arial" w:eastAsia="Arial" w:hAnsi="Arial" w:cs="Arial"/>
-          <w:w w:val="105"/>
-          <w:sz w:val="20"/>
-          <w:szCs w:val="22"/>
-        </w:rPr>
-        <w:t>1</w:t>
-      </w:r>
-      <w:r>
-        <w:rPr>
-          <w:rFonts w:ascii="Arial" w:eastAsia="Arial" w:hAnsi="Arial" w:cs="Arial"/>
-          <w:w w:val="105"/>
-          <w:sz w:val="20"/>
-          <w:szCs w:val="22"/>
-        </w:rPr>
-        <w:t xml:space="preserve">). Can Machines Learn Capital Structure? </w:t>
+        <w:t xml:space="preserve">, O., and Strauss, J. (2021). Can Machines Learn Capital Structure? </w:t>
       </w:r>
       <w:r>
         <w:rPr>
@@ -3311,18 +3361,7 @@
           <w:sz w:val="20"/>
           <w:szCs w:val="22"/>
         </w:rPr>
-        <w:t>Journal of</w:t>
-      </w:r>
-      <w:r>
-        <w:rPr>
-          <w:rFonts w:ascii="Arial" w:eastAsia="Arial" w:hAnsi="Arial" w:cs="Arial"/>
-          <w:i/>
-          <w:iCs/>
-          <w:w w:val="105"/>
-          <w:sz w:val="20"/>
-          <w:szCs w:val="22"/>
-        </w:rPr>
-        <w:t xml:space="preserve"> Corporate Finance</w:t>
+        <w:t>Journal of Corporate Finance</w:t>
       </w:r>
       <w:r>
         <w:rPr>
@@ -4548,6 +4587,7 @@
           <w:sz w:val="20"/>
           <w:szCs w:val="20"/>
         </w:rPr>
+        <w:lastRenderedPageBreak/>
         <w:t>environment.</w:t>
       </w:r>
       <w:r>
@@ -4647,7 +4687,6 @@
           <w:sz w:val="20"/>
           <w:szCs w:val="20"/>
         </w:rPr>
-        <w:lastRenderedPageBreak/>
         <w:t xml:space="preserve">Elmore, R. (2015). A review of </w:t>
       </w:r>
       <w:r>
@@ -7358,6 +7397,7 @@
           <w:sz w:val="20"/>
           <w:szCs w:val="20"/>
         </w:rPr>
+        <w:lastRenderedPageBreak/>
         <w:t>Gagnon, P., Margolis, R., Melius, J., Phillips, C., and Elmore, R. (2016). Rooftop Solar Photovoltaic Technical Potential in the United States: A Detailed Assessment. NREL Report No. TP-6A20-65298.</w:t>
       </w:r>
     </w:p>
@@ -7385,7 +7425,6 @@
           <w:sz w:val="20"/>
           <w:szCs w:val="20"/>
         </w:rPr>
-        <w:lastRenderedPageBreak/>
         <w:t xml:space="preserve">Frank, S., Heaney, M., </w:t>
       </w:r>
       <w:proofErr w:type="spellStart"/>
@@ -9196,41 +9235,25 @@
           <w:sz w:val="20"/>
           <w:szCs w:val="22"/>
         </w:rPr>
-        <w:t>Simulation-Based Decision Making in the NFL using NFLSimulatoR</w:t>
-      </w:r>
+        <w:t xml:space="preserve">Expected Field Goal Points Above Average in the NBA. (Joint work with Erin </w:t>
+      </w:r>
+      <w:proofErr w:type="spellStart"/>
       <w:r>
         <w:rPr>
           <w:rFonts w:ascii="Arial" w:eastAsia="Arial" w:hAnsi="Arial" w:cs="Arial"/>
           <w:sz w:val="20"/>
           <w:szCs w:val="22"/>
         </w:rPr>
-        <w:t>.</w:t>
-      </w:r>
+        <w:t>Schliep</w:t>
+      </w:r>
+      <w:proofErr w:type="spellEnd"/>
       <w:r>
         <w:rPr>
           <w:rFonts w:ascii="Arial" w:eastAsia="Arial" w:hAnsi="Arial" w:cs="Arial"/>
           <w:sz w:val="20"/>
           <w:szCs w:val="22"/>
         </w:rPr>
-        <w:t xml:space="preserve"> (Preparing to submit to the </w:t>
-      </w:r>
-      <w:r>
-        <w:rPr>
-          <w:rFonts w:ascii="Arial" w:eastAsia="Arial" w:hAnsi="Arial" w:cs="Arial"/>
-          <w:i/>
-          <w:iCs/>
-          <w:sz w:val="20"/>
-          <w:szCs w:val="22"/>
-        </w:rPr>
-        <w:t>Annals of Operations Research.</w:t>
-      </w:r>
-      <w:r>
-        <w:rPr>
-          <w:rFonts w:ascii="Arial" w:eastAsia="Arial" w:hAnsi="Arial" w:cs="Arial"/>
-          <w:sz w:val="20"/>
-          <w:szCs w:val="22"/>
-        </w:rPr>
-        <w:t>)</w:t>
+        <w:t>, Ben Williams, and Bailey Fosdick)</w:t>
       </w:r>
     </w:p>
     <w:p>
@@ -9352,6 +9375,7 @@
         <w:rPr>
           <w:rFonts w:ascii="Arial" w:eastAsia="Arial" w:hAnsi="Arial" w:cs="Times New Roman"/>
         </w:rPr>
+        <w:lastRenderedPageBreak/>
         <w:t>Media</w:t>
       </w:r>
     </w:p>
@@ -9420,7 +9444,6 @@
           <w:sz w:val="20"/>
           <w:szCs w:val="20"/>
         </w:rPr>
-        <w:lastRenderedPageBreak/>
         <w:t xml:space="preserve">Sports Betting in Colorado Denver Fox 31 (Apr 30, 2020) </w:t>
       </w:r>
       <w:hyperlink r:id="rId17" w:history="1">
@@ -10639,6 +10662,7 @@
           <w:sz w:val="20"/>
           <w:szCs w:val="20"/>
         </w:rPr>
+        <w:lastRenderedPageBreak/>
         <w:t>“Predicting Who Will Make the NBA Playoffs” Presented at the University of Denver, Department of Business Information and Analytics, January 2015.</w:t>
       </w:r>
     </w:p>
@@ -10691,7 +10715,6 @@
           <w:sz w:val="20"/>
           <w:szCs w:val="20"/>
         </w:rPr>
-        <w:lastRenderedPageBreak/>
         <w:t>“The Future of Programming: Data” Presented at the Davinci Institute, Boulder, CO, September 2013.</w:t>
       </w:r>
     </w:p>
@@ -13065,43 +13088,6 @@
         </w:rPr>
         <w:t>2003.</w:t>
       </w:r>
-    </w:p>
-    <w:p>
-      <w:pPr>
-        <w:widowControl w:val="0"/>
-        <w:autoSpaceDE w:val="0"/>
-        <w:autoSpaceDN w:val="0"/>
-        <w:spacing w:before="154"/>
-        <w:rPr>
-          <w:rFonts w:ascii="Arial" w:eastAsia="Times New Roman" w:hAnsi="Arial" w:cs="Arial"/>
-          <w:w w:val="110"/>
-          <w:sz w:val="20"/>
-          <w:szCs w:val="20"/>
-        </w:rPr>
-      </w:pPr>
-    </w:p>
-    <w:p>
-      <w:pPr>
-        <w:widowControl w:val="0"/>
-        <w:autoSpaceDE w:val="0"/>
-        <w:autoSpaceDN w:val="0"/>
-        <w:spacing w:before="154"/>
-        <w:rPr>
-          <w:rFonts w:ascii="Arial" w:eastAsia="Times New Roman" w:hAnsi="Arial" w:cs="Arial"/>
-          <w:w w:val="110"/>
-          <w:sz w:val="20"/>
-          <w:szCs w:val="20"/>
-        </w:rPr>
-      </w:pPr>
-    </w:p>
-    <w:p>
-      <w:pPr>
-        <w:rPr>
-          <w:rFonts w:ascii="Arial" w:eastAsia="Times New Roman" w:hAnsi="Arial" w:cs="Arial"/>
-          <w:sz w:val="20"/>
-          <w:szCs w:val="20"/>
-        </w:rPr>
-      </w:pPr>
     </w:p>
     <w:p>
       <w:pPr>

</xml_diff>

<commit_message>
update to cv, morehead talk
</commit_message>
<xml_diff>
--- a/ryan-cv.docx
+++ b/ryan-cv.docx
@@ -472,7 +472,7 @@
               </wp:inline>
             </w:drawing>
           </mc:Choice>
-          <mc:Fallback xmlns:mo="http://schemas.microsoft.com/office/mac/office/2008/main" xmlns:mv="urn:schemas-microsoft-com:mac:vml">
+          <mc:Fallback xmlns:mv="urn:schemas-microsoft-com:mac:vml" xmlns:mo="http://schemas.microsoft.com/office/mac/office/2008/main">
             <w:pict>
               <v:group w14:anchorId="4C3301D4" id="Group 4" o:spid="_x0000_s1026" style="width:466.7pt;height:14.9pt;flip:y;mso-position-horizontal-relative:char;mso-position-vertical-relative:line" coordsize="9370,10" o:gfxdata="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">
                 <v:line id="Line 3" o:spid="_x0000_s1027" style="position:absolute;visibility:visible;mso-wrap-style:square" from="5,5" to="9365,5" o:connectortype="straight" o:gfxdata="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" strokeweight="6324emu"/>
@@ -11060,65 +11060,15 @@
           <w:sz w:val="20"/>
           <w:szCs w:val="20"/>
         </w:rPr>
-        <w:t xml:space="preserve">NBA Action, it’s </w:t>
-      </w:r>
-      <w:proofErr w:type="spellStart"/>
-      <w:r>
-        <w:rPr>
-          <w:rFonts w:ascii="Arial" w:eastAsia="Times New Roman" w:hAnsi="Arial" w:cs="Arial"/>
-          <w:sz w:val="20"/>
-          <w:szCs w:val="20"/>
-        </w:rPr>
-        <w:t>FANtastic</w:t>
-      </w:r>
-      <w:proofErr w:type="spellEnd"/>
-      <w:r>
-        <w:rPr>
-          <w:rFonts w:ascii="Arial" w:eastAsia="Times New Roman" w:hAnsi="Arial" w:cs="Arial"/>
-          <w:sz w:val="20"/>
-          <w:szCs w:val="20"/>
-        </w:rPr>
-        <w:t xml:space="preserve"> (for data analysis)”.</w:t>
-      </w:r>
-      <w:r>
-        <w:rPr>
-          <w:rFonts w:ascii="Arial" w:eastAsia="Times New Roman" w:hAnsi="Arial" w:cs="Arial"/>
-          <w:sz w:val="20"/>
-          <w:szCs w:val="20"/>
-        </w:rPr>
-        <w:t xml:space="preserve"> Presented </w:t>
-      </w:r>
-      <w:r>
-        <w:rPr>
-          <w:rFonts w:ascii="Arial" w:eastAsia="Times New Roman" w:hAnsi="Arial" w:cs="Arial"/>
-          <w:sz w:val="20"/>
-          <w:szCs w:val="20"/>
-        </w:rPr>
-        <w:t xml:space="preserve">at University of Auckland (March 7, 2023), University of Sydney (April 14, 2023), </w:t>
-      </w:r>
-      <w:r>
-        <w:rPr>
-          <w:rFonts w:ascii="Arial" w:eastAsia="Times New Roman" w:hAnsi="Arial" w:cs="Arial"/>
-          <w:sz w:val="20"/>
-          <w:szCs w:val="20"/>
-        </w:rPr>
-        <w:t>Macquarie University (April 17, 2023), University of Western Australia</w:t>
-      </w:r>
-      <w:r>
-        <w:rPr>
-          <w:rFonts w:ascii="Arial" w:eastAsia="Times New Roman" w:hAnsi="Arial" w:cs="Arial"/>
-          <w:sz w:val="20"/>
-          <w:szCs w:val="20"/>
-        </w:rPr>
-        <w:t xml:space="preserve"> (April 21, 2023), and University of Auckland (May 31, 2023).</w:t>
-      </w:r>
-      <w:r>
-        <w:rPr>
-          <w:rFonts w:ascii="Arial" w:eastAsia="Times New Roman" w:hAnsi="Arial" w:cs="Arial"/>
-          <w:sz w:val="20"/>
-          <w:szCs w:val="20"/>
-        </w:rPr>
-        <w:t xml:space="preserve"> </w:t>
+        <w:t>Statistics and Sports: A Marriage with its Roots in Morehead</w:t>
+      </w:r>
+      <w:r>
+        <w:rPr>
+          <w:rFonts w:ascii="Arial" w:eastAsia="Times New Roman" w:hAnsi="Arial" w:cs="Arial"/>
+          <w:sz w:val="20"/>
+          <w:szCs w:val="20"/>
+        </w:rPr>
+        <w:t>”, Presented at the Department of Mathematics, Morehead State University.</w:t>
       </w:r>
     </w:p>
     <w:p>
@@ -11145,23 +11095,73 @@
           <w:sz w:val="20"/>
           <w:szCs w:val="20"/>
         </w:rPr>
-        <w:t>“Simulation-based decision making in the NFL using NFLSimulatoR”, INFORMS, October 202</w:t>
-      </w:r>
-      <w:r>
-        <w:rPr>
-          <w:rFonts w:ascii="Arial" w:eastAsia="Times New Roman" w:hAnsi="Arial" w:cs="Arial"/>
-          <w:sz w:val="20"/>
-          <w:szCs w:val="20"/>
-        </w:rPr>
-        <w:t>1</w:t>
-      </w:r>
-      <w:r>
-        <w:rPr>
-          <w:rFonts w:ascii="Arial" w:eastAsia="Times New Roman" w:hAnsi="Arial" w:cs="Arial"/>
-          <w:sz w:val="20"/>
-          <w:szCs w:val="20"/>
-        </w:rPr>
-        <w:t>.</w:t>
+        <w:t>“</w:t>
+      </w:r>
+      <w:r>
+        <w:rPr>
+          <w:rFonts w:ascii="Arial" w:eastAsia="Times New Roman" w:hAnsi="Arial" w:cs="Arial"/>
+          <w:sz w:val="20"/>
+          <w:szCs w:val="20"/>
+        </w:rPr>
+        <w:t xml:space="preserve">NBA Action, it’s </w:t>
+      </w:r>
+      <w:proofErr w:type="spellStart"/>
+      <w:r>
+        <w:rPr>
+          <w:rFonts w:ascii="Arial" w:eastAsia="Times New Roman" w:hAnsi="Arial" w:cs="Arial"/>
+          <w:sz w:val="20"/>
+          <w:szCs w:val="20"/>
+        </w:rPr>
+        <w:t>FANtastic</w:t>
+      </w:r>
+      <w:proofErr w:type="spellEnd"/>
+      <w:r>
+        <w:rPr>
+          <w:rFonts w:ascii="Arial" w:eastAsia="Times New Roman" w:hAnsi="Arial" w:cs="Arial"/>
+          <w:sz w:val="20"/>
+          <w:szCs w:val="20"/>
+        </w:rPr>
+        <w:t xml:space="preserve"> (for data analysis)”.</w:t>
+      </w:r>
+      <w:r>
+        <w:rPr>
+          <w:rFonts w:ascii="Arial" w:eastAsia="Times New Roman" w:hAnsi="Arial" w:cs="Arial"/>
+          <w:sz w:val="20"/>
+          <w:szCs w:val="20"/>
+        </w:rPr>
+        <w:t xml:space="preserve"> Presented </w:t>
+      </w:r>
+      <w:r>
+        <w:rPr>
+          <w:rFonts w:ascii="Arial" w:eastAsia="Times New Roman" w:hAnsi="Arial" w:cs="Arial"/>
+          <w:sz w:val="20"/>
+          <w:szCs w:val="20"/>
+        </w:rPr>
+        <w:t xml:space="preserve">at University of Auckland (March 7, 2023), University of Sydney (April 14, 2023), </w:t>
+      </w:r>
+      <w:r>
+        <w:rPr>
+          <w:rFonts w:ascii="Arial" w:eastAsia="Times New Roman" w:hAnsi="Arial" w:cs="Arial"/>
+          <w:sz w:val="20"/>
+          <w:szCs w:val="20"/>
+        </w:rPr>
+        <w:t>Macquarie University (April 17, 2023), University of Western Australia</w:t>
+      </w:r>
+      <w:r>
+        <w:rPr>
+          <w:rFonts w:ascii="Arial" w:eastAsia="Times New Roman" w:hAnsi="Arial" w:cs="Arial"/>
+          <w:sz w:val="20"/>
+          <w:szCs w:val="20"/>
+        </w:rPr>
+        <w:t xml:space="preserve"> (April 21, 2023), and University of Auckland (May 31, 2023).</w:t>
+      </w:r>
+      <w:r>
+        <w:rPr>
+          <w:rFonts w:ascii="Arial" w:eastAsia="Times New Roman" w:hAnsi="Arial" w:cs="Arial"/>
+          <w:sz w:val="20"/>
+          <w:szCs w:val="20"/>
+        </w:rPr>
+        <w:t xml:space="preserve"> </w:t>
       </w:r>
     </w:p>
     <w:p>
@@ -11188,7 +11188,7 @@
           <w:sz w:val="20"/>
           <w:szCs w:val="20"/>
         </w:rPr>
-        <w:t>“Sports analytics research at DU’s Daniels College of Business”, Denver Rotary Club, July 202</w:t>
+        <w:t>“Simulation-based decision making in the NFL using NFLSimulatoR”, INFORMS, October 202</w:t>
       </w:r>
       <w:r>
         <w:rPr>
@@ -11231,7 +11231,23 @@
           <w:sz w:val="20"/>
           <w:szCs w:val="20"/>
         </w:rPr>
-        <w:t>“A causal look at the effectiveness of timeouts in the NBA”, University of Kentucky, Department of Statistics, December 2019.</w:t>
+        <w:t>“Sports analytics research at DU’s Daniels College of Business”, Denver Rotary Club, July 202</w:t>
+      </w:r>
+      <w:r>
+        <w:rPr>
+          <w:rFonts w:ascii="Arial" w:eastAsia="Times New Roman" w:hAnsi="Arial" w:cs="Arial"/>
+          <w:sz w:val="20"/>
+          <w:szCs w:val="20"/>
+        </w:rPr>
+        <w:t>1</w:t>
+      </w:r>
+      <w:r>
+        <w:rPr>
+          <w:rFonts w:ascii="Arial" w:eastAsia="Times New Roman" w:hAnsi="Arial" w:cs="Arial"/>
+          <w:sz w:val="20"/>
+          <w:szCs w:val="20"/>
+        </w:rPr>
+        <w:t>.</w:t>
       </w:r>
     </w:p>
     <w:p>
@@ -11258,24 +11274,7 @@
           <w:sz w:val="20"/>
           <w:szCs w:val="20"/>
         </w:rPr>
-        <w:t>“</w:t>
-      </w:r>
-      <w:r>
-        <w:rPr>
-          <w:rFonts w:ascii="Arial" w:eastAsia="Times New Roman" w:hAnsi="Arial" w:cs="Arial"/>
-          <w:iCs/>
-          <w:sz w:val="20"/>
-          <w:szCs w:val="20"/>
-        </w:rPr>
-        <w:t>Sports Analytics: a competitive advantage in the sports industry</w:t>
-      </w:r>
-      <w:r>
-        <w:rPr>
-          <w:rFonts w:ascii="Arial" w:eastAsia="Times New Roman" w:hAnsi="Arial" w:cs="Arial"/>
-          <w:sz w:val="20"/>
-          <w:szCs w:val="20"/>
-        </w:rPr>
-        <w:t>”, University of Denver, Department of Business Information and Analytics Fall Breakfast, September 2018.</w:t>
+        <w:t>“A causal look at the effectiveness of timeouts in the NBA”, University of Kentucky, Department of Statistics, December 2019.</w:t>
       </w:r>
     </w:p>
     <w:p>
@@ -11299,7 +11298,6 @@
       <w:r>
         <w:rPr>
           <w:rFonts w:ascii="Arial" w:eastAsia="Times New Roman" w:hAnsi="Arial" w:cs="Arial"/>
-          <w:w w:val="110"/>
           <w:sz w:val="20"/>
           <w:szCs w:val="20"/>
         </w:rPr>
@@ -11308,11 +11306,19 @@
       <w:r>
         <w:rPr>
           <w:rFonts w:ascii="Arial" w:eastAsia="Times New Roman" w:hAnsi="Arial" w:cs="Arial"/>
-          <w:w w:val="110"/>
-          <w:sz w:val="20"/>
-          <w:szCs w:val="20"/>
-        </w:rPr>
-        <w:t>Manifestations of Loss Aversion in Professional Golf”, Joint Statistical Meetings, Vancouver, British Columbia, CA, July 2018 (Topic Contributed).</w:t>
+          <w:iCs/>
+          <w:sz w:val="20"/>
+          <w:szCs w:val="20"/>
+        </w:rPr>
+        <w:t>Sports Analytics: a competitive advantage in the sports industry</w:t>
+      </w:r>
+      <w:r>
+        <w:rPr>
+          <w:rFonts w:ascii="Arial" w:eastAsia="Times New Roman" w:hAnsi="Arial" w:cs="Arial"/>
+          <w:sz w:val="20"/>
+          <w:szCs w:val="20"/>
+        </w:rPr>
+        <w:t>”, University of Denver, Department of Business Information and Analytics Fall Breakfast, September 2018.</w:t>
       </w:r>
     </w:p>
     <w:p>
@@ -11349,6 +11355,43 @@
           <w:sz w:val="20"/>
           <w:szCs w:val="20"/>
         </w:rPr>
+        <w:t>Manifestations of Loss Aversion in Professional Golf”, Joint Statistical Meetings, Vancouver, British Columbia, CA, July 2018 (Topic Contributed).</w:t>
+      </w:r>
+    </w:p>
+    <w:p>
+      <w:pPr>
+        <w:widowControl w:val="0"/>
+        <w:numPr>
+          <w:ilvl w:val="0"/>
+          <w:numId w:val="9"/>
+        </w:numPr>
+        <w:autoSpaceDE w:val="0"/>
+        <w:autoSpaceDN w:val="0"/>
+        <w:spacing w:before="120" w:line="250" w:lineRule="auto"/>
+        <w:ind w:right="115"/>
+        <w:jc w:val="both"/>
+        <w:rPr>
+          <w:rFonts w:ascii="Arial" w:eastAsia="Times New Roman" w:hAnsi="Arial" w:cs="Arial"/>
+          <w:sz w:val="20"/>
+          <w:szCs w:val="20"/>
+        </w:rPr>
+      </w:pPr>
+      <w:r>
+        <w:rPr>
+          <w:rFonts w:ascii="Arial" w:eastAsia="Times New Roman" w:hAnsi="Arial" w:cs="Arial"/>
+          <w:w w:val="110"/>
+          <w:sz w:val="20"/>
+          <w:szCs w:val="20"/>
+        </w:rPr>
+        <w:t>“</w:t>
+      </w:r>
+      <w:r>
+        <w:rPr>
+          <w:rFonts w:ascii="Arial" w:eastAsia="Times New Roman" w:hAnsi="Arial" w:cs="Arial"/>
+          <w:w w:val="110"/>
+          <w:sz w:val="20"/>
+          <w:szCs w:val="20"/>
+        </w:rPr>
         <w:t>Integer</w:t>
       </w:r>
       <w:r>
@@ -12318,7 +12361,17 @@
           <w:sz w:val="20"/>
           <w:szCs w:val="20"/>
         </w:rPr>
-        <w:t>“Mining MLB (Sports) Data” Presented at the August 2011 meeting of the Rocky Mountain Chapter of the</w:t>
+        <w:t xml:space="preserve">“Mining MLB (Sports) Data” Presented at the August 2011 meeting of the Rocky Mountain </w:t>
+      </w:r>
+      <w:r>
+        <w:rPr>
+          <w:rFonts w:ascii="Arial" w:eastAsia="Times New Roman" w:hAnsi="Arial" w:cs="Arial"/>
+          <w:w w:val="105"/>
+          <w:sz w:val="20"/>
+          <w:szCs w:val="20"/>
+        </w:rPr>
+        <w:lastRenderedPageBreak/>
+        <w:t>Chapter of the</w:t>
       </w:r>
       <w:r>
         <w:rPr>
@@ -12460,17 +12513,7 @@
           <w:sz w:val="20"/>
           <w:szCs w:val="20"/>
         </w:rPr>
-        <w:t xml:space="preserve">“The Life of a Computational Statistician at the National Renewable Energy Lab” Presented </w:t>
-      </w:r>
-      <w:r>
-        <w:rPr>
-          <w:rFonts w:ascii="Arial" w:eastAsia="Times New Roman" w:hAnsi="Arial" w:cs="Arial"/>
-          <w:w w:val="110"/>
-          <w:sz w:val="20"/>
-          <w:szCs w:val="20"/>
-        </w:rPr>
-        <w:lastRenderedPageBreak/>
-        <w:t>at the Colorado State University and Brigham Young University in October 2010 and February 2011, respectively.</w:t>
+        <w:t>“The Life of a Computational Statistician at the National Renewable Energy Lab” Presented at the Colorado State University and Brigham Young University in October 2010 and February 2011, respectively.</w:t>
       </w:r>
     </w:p>
     <w:p>
@@ -14735,6 +14778,7 @@
           <w:sz w:val="20"/>
           <w:szCs w:val="20"/>
         </w:rPr>
+        <w:lastRenderedPageBreak/>
         <w:t xml:space="preserve">Colorado-Wyoming Chapter of the American Statistical Association </w:t>
       </w:r>
       <w:r>
@@ -14944,7 +14988,6 @@
           <w:sz w:val="20"/>
           <w:szCs w:val="20"/>
         </w:rPr>
-        <w:lastRenderedPageBreak/>
         <w:t>Front Range Information Systems Research Symposium, November 2016 “The ’Hot Hand’ Effect on the PGA Tour: Does it Exist?”</w:t>
       </w:r>
     </w:p>
@@ -17350,6 +17393,7 @@
           <w:sz w:val="20"/>
           <w:szCs w:val="20"/>
         </w:rPr>
+        <w:lastRenderedPageBreak/>
         <w:t>Silicon Mechanics, Inc. (2017) “Topics in GPGPU Computing at the University of Denver.” Total Budget: One GPU Research Clusters, ~$100,000 (not funded)</w:t>
       </w:r>
     </w:p>
@@ -17375,7 +17419,6 @@
           <w:sz w:val="20"/>
           <w:szCs w:val="20"/>
         </w:rPr>
-        <w:lastRenderedPageBreak/>
         <w:t>NSF – S&amp;CC</w:t>
       </w:r>
       <w:r>
@@ -19376,6 +19419,7 @@
           <w:sz w:val="20"/>
           <w:szCs w:val="20"/>
         </w:rPr>
+        <w:lastRenderedPageBreak/>
         <w:t>Emily Sacks</w:t>
       </w:r>
       <w:r>
@@ -19482,7 +19526,6 @@
           <w:sz w:val="20"/>
           <w:szCs w:val="20"/>
         </w:rPr>
-        <w:lastRenderedPageBreak/>
         <w:t>Nathan Thompson</w:t>
       </w:r>
       <w:r>
@@ -22433,6 +22476,7 @@
           <w:w w:val="105"/>
           <w:sz w:val="20"/>
         </w:rPr>
+        <w:lastRenderedPageBreak/>
         <w:t xml:space="preserve">Referee for </w:t>
       </w:r>
       <w:r>
@@ -22505,7 +22549,6 @@
           <w:w w:val="105"/>
           <w:sz w:val="20"/>
         </w:rPr>
-        <w:lastRenderedPageBreak/>
         <w:t xml:space="preserve">Referee for </w:t>
       </w:r>
       <w:r>
@@ -28041,7 +28084,6 @@
   <w:style w:type="character" w:default="1" w:styleId="DefaultParagraphFont">
     <w:name w:val="Default Paragraph Font"/>
     <w:uiPriority w:val="1"/>
-    <w:semiHidden/>
     <w:unhideWhenUsed/>
   </w:style>
   <w:style w:type="table" w:default="1" w:styleId="TableNormal">

</xml_diff>